<commit_message>
added test case coverage
</commit_message>
<xml_diff>
--- a/design_doc.docx
+++ b/design_doc.docx
@@ -1,6 +1,6 @@
 
 <file path=word/document.xml><?xml version="1.0" encoding="utf-8"?>
-<w:document xmlns:wpc="http://schemas.microsoft.com/office/word/2010/wordprocessingCanvas" xmlns:mo="http://schemas.microsoft.com/office/mac/office/2008/main" xmlns:mc="http://schemas.openxmlformats.org/markup-compatibility/2006" xmlns:mv="urn:schemas-microsoft-com:mac:vml" xmlns:o="urn:schemas-microsoft-com:office:office" xmlns:r="http://schemas.openxmlformats.org/officeDocument/2006/relationships" xmlns:m="http://schemas.openxmlformats.org/officeDocument/2006/math" xmlns:v="urn:schemas-microsoft-com:vml" xmlns:wp14="http://schemas.microsoft.com/office/word/2010/wordprocessingDrawing" xmlns:wp="http://schemas.openxmlformats.org/drawingml/2006/wordprocessingDrawing" xmlns:w10="urn:schemas-microsoft-com:office:word" xmlns:w="http://schemas.openxmlformats.org/wordprocessingml/2006/main" xmlns:w14="http://schemas.microsoft.com/office/word/2010/wordml" xmlns:w15="http://schemas.microsoft.com/office/word/2012/wordml" xmlns:wpg="http://schemas.microsoft.com/office/word/2010/wordprocessingGroup" xmlns:wpi="http://schemas.microsoft.com/office/word/2010/wordprocessingInk" xmlns:wne="http://schemas.microsoft.com/office/word/2006/wordml" xmlns:wps="http://schemas.microsoft.com/office/word/2010/wordprocessingShape" mc:Ignorable="w14 w15 wp14">
+<w:document xmlns:wpc="http://schemas.microsoft.com/office/word/2010/wordprocessingCanvas" xmlns:mc="http://schemas.openxmlformats.org/markup-compatibility/2006" xmlns:o="urn:schemas-microsoft-com:office:office" xmlns:r="http://schemas.openxmlformats.org/officeDocument/2006/relationships" xmlns:m="http://schemas.openxmlformats.org/officeDocument/2006/math" xmlns:v="urn:schemas-microsoft-com:vml" xmlns:wp14="http://schemas.microsoft.com/office/word/2010/wordprocessingDrawing" xmlns:wp="http://schemas.openxmlformats.org/drawingml/2006/wordprocessingDrawing" xmlns:w10="urn:schemas-microsoft-com:office:word" xmlns:w="http://schemas.openxmlformats.org/wordprocessingml/2006/main" xmlns:w14="http://schemas.microsoft.com/office/word/2010/wordml" xmlns:wpg="http://schemas.microsoft.com/office/word/2010/wordprocessingGroup" xmlns:wpi="http://schemas.microsoft.com/office/word/2010/wordprocessingInk" xmlns:wne="http://schemas.microsoft.com/office/word/2006/wordml" xmlns:wps="http://schemas.microsoft.com/office/word/2010/wordprocessingShape" mc:Ignorable="w14 wp14">
   <w:body>
     <w:sdt>
       <w:sdtPr>
@@ -40,7 +40,7 @@
           <w:r>
             <w:rPr>
               <w:noProof/>
-              <w:lang w:val="en-US"/>
+              <w:lang w:eastAsia="en-CA"/>
             </w:rPr>
             <mc:AlternateContent>
               <mc:Choice Requires="wps">
@@ -334,7 +334,7 @@
                   </wp:anchor>
                 </w:drawing>
               </mc:Choice>
-              <mc:Fallback>
+              <mc:Fallback xmlns:w15="http://schemas.microsoft.com/office/word/2012/wordml" xmlns:mv="urn:schemas-microsoft-com:mac:vml" xmlns:mo="http://schemas.microsoft.com/office/mac/office/2008/main">
                 <w:pict>
                   <v:shapetype w14:anchorId="24A99B54" id="_x0000_t202" coordsize="21600,21600" o:spt="202" path="m0,0l0,21600,21600,21600,21600,0xe">
                     <v:stroke joinstyle="miter"/>
@@ -2770,8 +2770,6 @@
                 <w:fldChar w:fldCharType="end"/>
               </w:r>
             </w:p>
-            <w:bookmarkStart w:id="0" w:name="_GoBack" w:displacedByCustomXml="next"/>
-            <w:bookmarkEnd w:id="0" w:displacedByCustomXml="next"/>
           </w:sdtContent>
         </w:sdt>
       </w:sdtContent>
@@ -2806,7 +2804,7 @@
           <w:szCs w:val="36"/>
         </w:rPr>
       </w:pPr>
-      <w:bookmarkStart w:id="1" w:name="_Toc465376671"/>
+      <w:bookmarkStart w:id="0" w:name="_Toc465376671"/>
       <w:r>
         <w:rPr>
           <w:spacing w:val="-10"/>
@@ -2817,46 +2815,67 @@
         <w:lastRenderedPageBreak/>
         <w:t>General Overview</w:t>
       </w:r>
+      <w:bookmarkEnd w:id="0"/>
+    </w:p>
+    <w:p>
+      <w:pPr>
+        <w:jc w:val="both"/>
+      </w:pPr>
+      <w:r>
+        <w:t>This program implements a hospital database</w:t>
+      </w:r>
+      <w:r>
+        <w:t xml:space="preserve"> that allows users (doctors, nurses, and administration)</w:t>
+      </w:r>
+      <w:r>
+        <w:t xml:space="preserve"> to login and execute a number of tasks respective to their role in the hospital.</w:t>
+      </w:r>
+      <w:r>
+        <w:t xml:space="preserve"> </w:t>
+      </w:r>
+      <w:r>
+        <w:t>The program also allows a user to be added to the database.</w:t>
+      </w:r>
+    </w:p>
+    <w:p/>
+    <w:p>
+      <w:pPr>
+        <w:pStyle w:val="Heading2"/>
+      </w:pPr>
+      <w:bookmarkStart w:id="1" w:name="_Toc465376672"/>
+      <w:r>
+        <w:t>User Guide</w:t>
+      </w:r>
       <w:bookmarkEnd w:id="1"/>
     </w:p>
     <w:p>
       <w:pPr>
+        <w:pStyle w:val="Heading3"/>
+      </w:pPr>
+      <w:bookmarkStart w:id="2" w:name="_Toc465376673"/>
+      <w:r>
+        <w:t>Initial welcome screen</w:t>
+      </w:r>
+      <w:bookmarkEnd w:id="2"/>
+    </w:p>
+    <w:p>
+      <w:pPr>
         <w:jc w:val="both"/>
       </w:pPr>
       <w:r>
-        <w:t>This program implements a hospital database</w:t>
-      </w:r>
-      <w:r>
-        <w:t xml:space="preserve"> that allows users (doctors, nurses, and administration)</w:t>
-      </w:r>
-      <w:r>
-        <w:t xml:space="preserve"> to login and execute a number of tasks respective to their role in the hospital.</w:t>
-      </w:r>
-      <w:r>
-        <w:t xml:space="preserve"> </w:t>
-      </w:r>
-      <w:r>
-        <w:t>The program also allows a user to be added to the database.</w:t>
-      </w:r>
-    </w:p>
-    <w:p/>
-    <w:p>
-      <w:pPr>
-        <w:pStyle w:val="Heading2"/>
-      </w:pPr>
-      <w:bookmarkStart w:id="2" w:name="_Toc465376672"/>
-      <w:r>
-        <w:t>User Guide</w:t>
-      </w:r>
-      <w:bookmarkEnd w:id="2"/>
+        <w:t>Prompts the user to select whether they want to login as an existing user, add a user to the database or quit the program</w:t>
+      </w:r>
+      <w:r>
+        <w:t>.</w:t>
+      </w:r>
     </w:p>
     <w:p>
       <w:pPr>
         <w:pStyle w:val="Heading3"/>
       </w:pPr>
-      <w:bookmarkStart w:id="3" w:name="_Toc465376673"/>
-      <w:r>
-        <w:t>Initial welcome screen</w:t>
+      <w:bookmarkStart w:id="3" w:name="_Toc465376674"/>
+      <w:r>
+        <w:t>Adding a new user</w:t>
       </w:r>
       <w:bookmarkEnd w:id="3"/>
     </w:p>
@@ -2865,60 +2884,68 @@
         <w:jc w:val="both"/>
       </w:pPr>
       <w:r>
-        <w:t>Prompts the user to select whether they want to login as an existing user, add a user to the database or quit the program</w:t>
-      </w:r>
-      <w:r>
-        <w:t>.</w:t>
+        <w:t xml:space="preserve">Select </w:t>
+      </w:r>
+      <w:r>
+        <w:t xml:space="preserve">role </w:t>
+      </w:r>
+      <w:r>
+        <w:t>of new user [d]</w:t>
+      </w:r>
+      <w:proofErr w:type="spellStart"/>
+      <w:r>
+        <w:t>octor</w:t>
+      </w:r>
+      <w:proofErr w:type="spellEnd"/>
+      <w:r>
+        <w:t>, [n]</w:t>
+      </w:r>
+      <w:proofErr w:type="spellStart"/>
+      <w:r>
+        <w:t>urse</w:t>
+      </w:r>
+      <w:proofErr w:type="spellEnd"/>
+      <w:r>
+        <w:t xml:space="preserve">, </w:t>
+      </w:r>
+      <w:proofErr w:type="gramStart"/>
+      <w:r>
+        <w:t>[a]</w:t>
+      </w:r>
+      <w:proofErr w:type="spellStart"/>
+      <w:r>
+        <w:t>dmin</w:t>
+      </w:r>
+      <w:proofErr w:type="spellEnd"/>
+      <w:proofErr w:type="gramEnd"/>
+      <w:r>
+        <w:t xml:space="preserve"> that you </w:t>
+      </w:r>
+      <w:r>
+        <w:t xml:space="preserve">wish to add. </w:t>
+      </w:r>
+      <w:r>
+        <w:t>Then add user information</w:t>
+      </w:r>
+      <w:r>
+        <w:t xml:space="preserve"> (i.e. name, username, and password)</w:t>
+      </w:r>
+      <w:r>
+        <w:t>. Note: if you open the database in a visual manager, the password for each staff will be encrypted.</w:t>
       </w:r>
     </w:p>
     <w:p>
       <w:pPr>
         <w:pStyle w:val="Heading3"/>
       </w:pPr>
-      <w:bookmarkStart w:id="4" w:name="_Toc465376674"/>
-      <w:r>
-        <w:t>Adding a new user</w:t>
+      <w:bookmarkStart w:id="4" w:name="_Toc465376675"/>
+      <w:r>
+        <w:t>Login</w:t>
+      </w:r>
+      <w:r>
+        <w:t xml:space="preserve"> as an existing user</w:t>
       </w:r>
       <w:bookmarkEnd w:id="4"/>
-    </w:p>
-    <w:p>
-      <w:pPr>
-        <w:jc w:val="both"/>
-      </w:pPr>
-      <w:r>
-        <w:t xml:space="preserve">Select </w:t>
-      </w:r>
-      <w:r>
-        <w:t xml:space="preserve">role </w:t>
-      </w:r>
-      <w:r>
-        <w:t xml:space="preserve">of new user [d]octor, [n]urse, [a]dmin that you </w:t>
-      </w:r>
-      <w:r>
-        <w:t xml:space="preserve">wish to add. </w:t>
-      </w:r>
-      <w:r>
-        <w:t>Then add user information</w:t>
-      </w:r>
-      <w:r>
-        <w:t xml:space="preserve"> (i.e. name, username, and password)</w:t>
-      </w:r>
-      <w:r>
-        <w:t>. Note: if you open the database in a visual manager, the password for each staff will be encrypted.</w:t>
-      </w:r>
-    </w:p>
-    <w:p>
-      <w:pPr>
-        <w:pStyle w:val="Heading3"/>
-      </w:pPr>
-      <w:bookmarkStart w:id="5" w:name="_Toc465376675"/>
-      <w:r>
-        <w:t>Login</w:t>
-      </w:r>
-      <w:r>
-        <w:t xml:space="preserve"> as an existing user</w:t>
-      </w:r>
-      <w:bookmarkEnd w:id="5"/>
     </w:p>
     <w:p>
       <w:pPr>
@@ -2933,11 +2960,11 @@
         <w:pStyle w:val="Heading3"/>
         <w:jc w:val="both"/>
       </w:pPr>
-      <w:bookmarkStart w:id="6" w:name="_Toc465376676"/>
+      <w:bookmarkStart w:id="5" w:name="_Toc465376676"/>
       <w:r>
         <w:t>Doctor</w:t>
       </w:r>
-      <w:bookmarkEnd w:id="6"/>
+      <w:bookmarkEnd w:id="5"/>
     </w:p>
     <w:p>
       <w:pPr>
@@ -2947,25 +2974,7 @@
         <w:t>Specific</w:t>
       </w:r>
       <w:r>
-        <w:t xml:space="preserve"> tasks: [0] </w:t>
-      </w:r>
-      <w:r>
-        <w:t>List all charts for a given patient</w:t>
-      </w:r>
-      <w:r>
-        <w:t xml:space="preserve">, </w:t>
-      </w:r>
-      <w:r>
-        <w:t>[1] Add a symptom</w:t>
-      </w:r>
-      <w:r>
-        <w:t xml:space="preserve">, </w:t>
-      </w:r>
-      <w:r>
-        <w:t>[2] Add a diagnosis</w:t>
-      </w:r>
-      <w:r>
-        <w:t xml:space="preserve">, and </w:t>
+        <w:t xml:space="preserve"> tasks: [0] List all charts for a given patient, [1] Add a symptom, [2] Add a diagnosis, and </w:t>
       </w:r>
       <w:r>
         <w:t xml:space="preserve">[3] Add a medication. </w:t>
@@ -2979,11 +2988,11 @@
         <w:pStyle w:val="Heading3"/>
         <w:jc w:val="both"/>
       </w:pPr>
-      <w:bookmarkStart w:id="7" w:name="_Toc465376677"/>
+      <w:bookmarkStart w:id="6" w:name="_Toc465376677"/>
       <w:r>
         <w:t>Nurse</w:t>
       </w:r>
-      <w:bookmarkEnd w:id="7"/>
+      <w:bookmarkEnd w:id="6"/>
     </w:p>
     <w:p>
       <w:pPr>
@@ -2993,13 +3002,7 @@
         <w:t>S</w:t>
       </w:r>
       <w:r>
-        <w:t xml:space="preserve">pecific tasks: [0] List all charts for a given patient, [1] Add a symptom, [2] </w:t>
-      </w:r>
-      <w:r>
-        <w:t>Create a new chart</w:t>
-      </w:r>
-      <w:r>
-        <w:t xml:space="preserve">, and </w:t>
+        <w:t xml:space="preserve">pecific tasks: [0] List all charts for a given patient, [1] Add a symptom, [2] Create a new chart, and </w:t>
       </w:r>
       <w:r>
         <w:t>[3] Close an open chart</w:t>
@@ -3013,518 +3016,747 @@
         <w:pStyle w:val="Heading3"/>
         <w:jc w:val="both"/>
       </w:pPr>
-      <w:bookmarkStart w:id="8" w:name="_Toc465376678"/>
+      <w:bookmarkStart w:id="7" w:name="_Toc465376678"/>
       <w:r>
         <w:t>Administrator</w:t>
       </w:r>
+      <w:bookmarkEnd w:id="7"/>
+    </w:p>
+    <w:p>
+      <w:pPr>
+        <w:jc w:val="both"/>
+      </w:pPr>
+      <w:r>
+        <w:t>S</w:t>
+      </w:r>
+      <w:r>
+        <w:t xml:space="preserve">pecific tasks: [0] </w:t>
+      </w:r>
+      <w:r>
+        <w:t>Create report for all doctor prescriptions</w:t>
+      </w:r>
+      <w:r>
+        <w:t xml:space="preserve">, [1] </w:t>
+      </w:r>
+      <w:r>
+        <w:t>List total amount prescribed for specific drug</w:t>
+      </w:r>
+      <w:r>
+        <w:t xml:space="preserve">, [2] </w:t>
+      </w:r>
+      <w:r>
+        <w:t>List all po</w:t>
+      </w:r>
+      <w:r>
+        <w:t>s</w:t>
+      </w:r>
+      <w:r>
+        <w:t>sible medications for a specific diagnosis</w:t>
+      </w:r>
+      <w:r>
+        <w:t xml:space="preserve">, and [3] </w:t>
+      </w:r>
+      <w:r>
+        <w:t>List all diagnoses made prio</w:t>
+      </w:r>
+      <w:r>
+        <w:t>r to prescribing specific drug</w:t>
+      </w:r>
+      <w:r>
+        <w:t>. These will prompt you for required information.</w:t>
+      </w:r>
+      <w:bookmarkStart w:id="8" w:name="_GoBack"/>
       <w:bookmarkEnd w:id="8"/>
     </w:p>
     <w:p>
       <w:pPr>
+        <w:pStyle w:val="Heading1"/>
+      </w:pPr>
+      <w:bookmarkStart w:id="9" w:name="_Toc465376680"/>
+      <w:r>
+        <w:t>Detailed Design</w:t>
+      </w:r>
+      <w:bookmarkEnd w:id="9"/>
+    </w:p>
+    <w:p>
+      <w:pPr>
+        <w:pStyle w:val="Heading2"/>
+      </w:pPr>
+      <w:bookmarkStart w:id="10" w:name="_Toc465376681"/>
+      <w:r>
+        <w:t xml:space="preserve">File: </w:t>
+      </w:r>
+      <w:r>
+        <w:t>m</w:t>
+      </w:r>
+      <w:r>
+        <w:t>ini_proj_1</w:t>
+      </w:r>
+      <w:r>
+        <w:t>.py</w:t>
+      </w:r>
+      <w:bookmarkEnd w:id="10"/>
+    </w:p>
+    <w:p>
+      <w:pPr>
+        <w:pStyle w:val="Heading3"/>
+      </w:pPr>
+      <w:bookmarkStart w:id="11" w:name="_Toc465376682"/>
+      <w:r>
+        <w:t>Function</w:t>
+      </w:r>
+      <w:r>
+        <w:t>:</w:t>
+      </w:r>
+      <w:r>
+        <w:t xml:space="preserve"> </w:t>
+      </w:r>
+      <w:proofErr w:type="gramStart"/>
+      <w:r>
+        <w:t>main</w:t>
+      </w:r>
+      <w:r>
+        <w:t>()</w:t>
+      </w:r>
+      <w:bookmarkEnd w:id="11"/>
+      <w:proofErr w:type="gramEnd"/>
+    </w:p>
+    <w:p>
+      <w:pPr>
         <w:jc w:val="both"/>
       </w:pPr>
-      <w:r>
-        <w:t>S</w:t>
-      </w:r>
-      <w:r>
-        <w:t xml:space="preserve">pecific tasks: [0] </w:t>
-      </w:r>
-      <w:r>
-        <w:t>Create report for all doctor prescriptions</w:t>
-      </w:r>
-      <w:r>
-        <w:t xml:space="preserve">, [1] </w:t>
-      </w:r>
-      <w:r>
-        <w:t>List total amount prescribed for specific drug</w:t>
-      </w:r>
-      <w:r>
-        <w:t xml:space="preserve">, [2] </w:t>
-      </w:r>
-      <w:r>
-        <w:t>List all po</w:t>
+      <w:proofErr w:type="gramStart"/>
+      <w:r>
+        <w:t>F</w:t>
+      </w:r>
+      <w:r>
+        <w:t>irst function to be called when the p</w:t>
+      </w:r>
+      <w:r>
+        <w:t>rogram is started.</w:t>
+      </w:r>
+      <w:proofErr w:type="gramEnd"/>
+      <w:r>
+        <w:t xml:space="preserve"> It calls other </w:t>
+      </w:r>
+      <w:r>
+        <w:t xml:space="preserve">functions </w:t>
+      </w:r>
+      <w:r>
+        <w:t xml:space="preserve">that prompt user </w:t>
+      </w:r>
+      <w:r>
+        <w:t>for what action (login, add, quit) to execute</w:t>
+      </w:r>
+      <w:r>
+        <w:t xml:space="preserve">. </w:t>
+      </w:r>
+      <w:r>
+        <w:t>C</w:t>
+      </w:r>
+      <w:r>
+        <w:t>alls for ‘</w:t>
+      </w:r>
+      <w:proofErr w:type="spellStart"/>
+      <w:r>
+        <w:t>promptForLoginInfo</w:t>
+      </w:r>
+      <w:proofErr w:type="spellEnd"/>
+      <w:r>
+        <w:t xml:space="preserve">’ to ask the user for </w:t>
+      </w:r>
+      <w:r>
+        <w:t>username and password when user enters login command. When user enters their username and password, the function ‘</w:t>
+      </w:r>
+      <w:proofErr w:type="spellStart"/>
+      <w:r>
+        <w:t>verifyLoginInfo</w:t>
+      </w:r>
+      <w:proofErr w:type="spellEnd"/>
+      <w:r>
+        <w:t>’ is called to check if the inputted information is accurate and exists. If the information is valid, it calls the ‘</w:t>
+      </w:r>
+      <w:proofErr w:type="spellStart"/>
+      <w:r>
+        <w:t>userController</w:t>
+      </w:r>
+      <w:proofErr w:type="spellEnd"/>
+      <w:r>
+        <w:t>’ function to display available actions for that user and takes in a command for the action that the user prompted for. If the username and password information is invalid, the user is notified, and prompted to re-enter their information.</w:t>
+      </w:r>
+    </w:p>
+    <w:p>
+      <w:pPr>
+        <w:pStyle w:val="Heading3"/>
+      </w:pPr>
+      <w:bookmarkStart w:id="12" w:name="_Toc465376683"/>
+      <w:r>
+        <w:t xml:space="preserve">Functions: </w:t>
+      </w:r>
+      <w:proofErr w:type="spellStart"/>
+      <w:proofErr w:type="gramStart"/>
+      <w:r>
+        <w:t>addUser</w:t>
       </w:r>
       <w:r>
         <w:t>s</w:t>
       </w:r>
-      <w:r>
-        <w:t>sible medications for a specific diagnosis</w:t>
-      </w:r>
-      <w:r>
-        <w:t xml:space="preserve">, and [3] </w:t>
-      </w:r>
-      <w:r>
-        <w:t>List all diagnoses made prio</w:t>
-      </w:r>
-      <w:r>
-        <w:t>r to prescribing specific drug</w:t>
-      </w:r>
-      <w:r>
-        <w:t>. These will prompt you for required information.</w:t>
-      </w:r>
+      <w:proofErr w:type="spellEnd"/>
+      <w:r>
+        <w:t>(</w:t>
+      </w:r>
+      <w:proofErr w:type="gramEnd"/>
+      <w:r>
+        <w:t>)</w:t>
+      </w:r>
+      <w:r>
+        <w:t xml:space="preserve"> &amp; </w:t>
+      </w:r>
+      <w:proofErr w:type="spellStart"/>
+      <w:r>
+        <w:t>addUserSQL</w:t>
+      </w:r>
+      <w:proofErr w:type="spellEnd"/>
+      <w:r>
+        <w:t>()</w:t>
+      </w:r>
+      <w:bookmarkEnd w:id="12"/>
     </w:p>
     <w:p>
       <w:pPr>
         <w:jc w:val="both"/>
       </w:pPr>
+      <w:r>
+        <w:t>If the user inputs the add command, the ‘</w:t>
+      </w:r>
+      <w:proofErr w:type="spellStart"/>
+      <w:r>
+        <w:t>addUsers</w:t>
+      </w:r>
+      <w:proofErr w:type="spellEnd"/>
+      <w:r>
+        <w:t>’ function is called to ask for the new user role, name, username, and password, and then that user is added into the database. Once the new user has been added successfully, this ‘main’ function is called again.</w:t>
+      </w:r>
+    </w:p>
+    <w:p>
+      <w:pPr>
+        <w:jc w:val="both"/>
+      </w:pPr>
     </w:p>
     <w:p>
       <w:pPr>
         <w:pStyle w:val="Heading2"/>
       </w:pPr>
-      <w:bookmarkStart w:id="9" w:name="_Toc465376679"/>
-      <w:r>
-        <w:t>User Guide Diagram</w:t>
-      </w:r>
-      <w:bookmarkEnd w:id="9"/>
+      <w:bookmarkStart w:id="13" w:name="_Toc465376684"/>
+      <w:r>
+        <w:lastRenderedPageBreak/>
+        <w:t>File: sqlConnection.py</w:t>
+      </w:r>
+      <w:bookmarkEnd w:id="13"/>
+    </w:p>
+    <w:p>
+      <w:pPr>
+        <w:pStyle w:val="Heading3"/>
+      </w:pPr>
+      <w:bookmarkStart w:id="14" w:name="_Toc465376685"/>
+      <w:r>
+        <w:t xml:space="preserve">Function: </w:t>
+      </w:r>
+      <w:proofErr w:type="spellStart"/>
+      <w:proofErr w:type="gramStart"/>
+      <w:r>
+        <w:t>openConnection</w:t>
+      </w:r>
+      <w:proofErr w:type="spellEnd"/>
+      <w:r>
+        <w:t>()</w:t>
+      </w:r>
+      <w:bookmarkEnd w:id="14"/>
+      <w:proofErr w:type="gramEnd"/>
+    </w:p>
+    <w:p>
+      <w:pPr>
+        <w:jc w:val="both"/>
+      </w:pPr>
+      <w:proofErr w:type="gramStart"/>
+      <w:r>
+        <w:t>Returned the connection and cursor to be used throughout the code.</w:t>
+      </w:r>
+      <w:proofErr w:type="gramEnd"/>
+      <w:r>
+        <w:t xml:space="preserve"> It also creates a new hospital database if one is not found.</w:t>
+      </w:r>
+    </w:p>
+    <w:p>
+      <w:pPr>
+        <w:pStyle w:val="Heading3"/>
+      </w:pPr>
+      <w:bookmarkStart w:id="15" w:name="_Toc465376686"/>
+      <w:r>
+        <w:t xml:space="preserve">Function: </w:t>
+      </w:r>
+      <w:proofErr w:type="spellStart"/>
+      <w:proofErr w:type="gramStart"/>
+      <w:r>
+        <w:t>closeConnection</w:t>
+      </w:r>
+      <w:proofErr w:type="spellEnd"/>
+      <w:r>
+        <w:t>()</w:t>
+      </w:r>
+      <w:bookmarkEnd w:id="15"/>
+      <w:proofErr w:type="gramEnd"/>
+    </w:p>
+    <w:p>
+      <w:pPr>
+        <w:jc w:val="both"/>
+      </w:pPr>
+      <w:r>
+        <w:t>This commits and closes the connection to the database.</w:t>
+      </w:r>
+    </w:p>
+    <w:p>
+      <w:pPr>
+        <w:jc w:val="both"/>
+      </w:pPr>
+    </w:p>
+    <w:p>
+      <w:pPr>
+        <w:pStyle w:val="Heading2"/>
+      </w:pPr>
+      <w:bookmarkStart w:id="16" w:name="_Toc465376687"/>
+      <w:r>
+        <w:t>File: userInfo.py</w:t>
+      </w:r>
+      <w:bookmarkEnd w:id="16"/>
+    </w:p>
+    <w:p>
+      <w:pPr>
+        <w:jc w:val="both"/>
+      </w:pPr>
+      <w:r>
+        <w:t>These are the prompts for initial user inputs</w:t>
+      </w:r>
+    </w:p>
+    <w:p/>
+    <w:p>
+      <w:pPr>
+        <w:pStyle w:val="Heading2"/>
+      </w:pPr>
+      <w:bookmarkStart w:id="17" w:name="_Toc465376688"/>
+      <w:r>
+        <w:t xml:space="preserve">File: </w:t>
+      </w:r>
+      <w:r>
+        <w:t>UserController</w:t>
+      </w:r>
+      <w:r>
+        <w:t>.py</w:t>
+      </w:r>
+      <w:bookmarkEnd w:id="17"/>
+    </w:p>
+    <w:p>
+      <w:pPr>
+        <w:pStyle w:val="Heading3"/>
+      </w:pPr>
+      <w:bookmarkStart w:id="18" w:name="_Toc465376689"/>
+      <w:r>
+        <w:t xml:space="preserve">Functions: </w:t>
+      </w:r>
+      <w:proofErr w:type="spellStart"/>
+      <w:proofErr w:type="gramStart"/>
+      <w:r>
+        <w:t>userController</w:t>
+      </w:r>
+      <w:proofErr w:type="spellEnd"/>
+      <w:r>
+        <w:t>(</w:t>
+      </w:r>
+      <w:proofErr w:type="gramEnd"/>
+      <w:r>
+        <w:t>…)</w:t>
+      </w:r>
+      <w:r>
+        <w:t>, and other controllers</w:t>
+      </w:r>
+      <w:bookmarkEnd w:id="18"/>
+    </w:p>
+    <w:p>
+      <w:r>
+        <w:t>Depending on the user’s role</w:t>
+      </w:r>
+      <w:r>
+        <w:t xml:space="preserve"> a </w:t>
+      </w:r>
+      <w:r>
+        <w:t>controller is invoked (doctor, nurse, admin)</w:t>
+      </w:r>
+      <w:r>
+        <w:t>. Displays possible actions, and reads the action command the user enters to perform that task. Once the task is complete, it prompts for action command again.</w:t>
+      </w:r>
+    </w:p>
+    <w:p/>
+    <w:p>
+      <w:pPr>
+        <w:pStyle w:val="Heading2"/>
+      </w:pPr>
+      <w:bookmarkStart w:id="19" w:name="_Toc465376690"/>
+      <w:r>
+        <w:t>File: dnaActions.py</w:t>
+      </w:r>
+      <w:bookmarkEnd w:id="19"/>
+    </w:p>
+    <w:p>
+      <w:r>
+        <w:t xml:space="preserve">These functions are the back-end implementations of the actions each user role can do. This is where the </w:t>
+      </w:r>
+      <w:proofErr w:type="spellStart"/>
+      <w:r>
+        <w:t>sql</w:t>
+      </w:r>
+      <w:proofErr w:type="spellEnd"/>
+      <w:r>
+        <w:t xml:space="preserve"> queries are used to retrieve, input, and update values in the database</w:t>
+      </w:r>
+      <w:r>
+        <w:t>.</w:t>
+      </w:r>
+      <w:r>
+        <w:t xml:space="preserve"> Note: file Admin.py is just separated to keep the files shortened</w:t>
+      </w:r>
+      <w:r>
+        <w:t xml:space="preserve"> and </w:t>
+      </w:r>
+      <w:r>
+        <w:t>disassociated.</w:t>
+      </w:r>
+    </w:p>
+    <w:p/>
+    <w:p>
+      <w:pPr>
+        <w:pStyle w:val="Heading2"/>
+      </w:pPr>
+      <w:bookmarkStart w:id="20" w:name="_Toc465376691"/>
+      <w:r>
+        <w:t>Files: testing .</w:t>
+      </w:r>
+      <w:proofErr w:type="spellStart"/>
+      <w:r>
+        <w:t>sql</w:t>
+      </w:r>
+      <w:proofErr w:type="spellEnd"/>
+      <w:r>
+        <w:t xml:space="preserve"> files</w:t>
+      </w:r>
+      <w:bookmarkEnd w:id="20"/>
+    </w:p>
+    <w:p>
+      <w:r>
+        <w:t>There are two main .</w:t>
+      </w:r>
+      <w:proofErr w:type="spellStart"/>
+      <w:r>
+        <w:t>sql</w:t>
+      </w:r>
+      <w:proofErr w:type="spellEnd"/>
+      <w:r>
+        <w:t xml:space="preserve"> files that test the functionality of the </w:t>
+      </w:r>
+      <w:proofErr w:type="spellStart"/>
+      <w:r>
+        <w:t>sql</w:t>
+      </w:r>
+      <w:proofErr w:type="spellEnd"/>
+      <w:r>
+        <w:t xml:space="preserve"> queries for the doctor and the administrator. The nurse was tested mainly with the interface.</w:t>
+      </w:r>
     </w:p>
     <w:p>
       <w:pPr>
         <w:pStyle w:val="Heading1"/>
       </w:pPr>
-      <w:bookmarkStart w:id="10" w:name="_Toc465376680"/>
-      <w:r>
-        <w:t>Detailed Design</w:t>
-      </w:r>
-      <w:bookmarkEnd w:id="10"/>
+      <w:bookmarkStart w:id="21" w:name="_Toc465376692"/>
+      <w:r>
+        <w:t>Testing Strategy</w:t>
+      </w:r>
+      <w:bookmarkEnd w:id="21"/>
     </w:p>
     <w:p>
       <w:pPr>
         <w:pStyle w:val="Heading2"/>
       </w:pPr>
-      <w:bookmarkStart w:id="11" w:name="_Toc465376681"/>
-      <w:r>
-        <w:t xml:space="preserve">File: </w:t>
-      </w:r>
-      <w:r>
-        <w:t>m</w:t>
-      </w:r>
-      <w:r>
-        <w:t>ini_proj_1</w:t>
-      </w:r>
-      <w:r>
-        <w:t>.py</w:t>
-      </w:r>
-      <w:bookmarkEnd w:id="11"/>
-    </w:p>
-    <w:p>
-      <w:pPr>
-        <w:pStyle w:val="Heading3"/>
-      </w:pPr>
-      <w:bookmarkStart w:id="12" w:name="_Toc465376682"/>
-      <w:r>
-        <w:t>Function</w:t>
-      </w:r>
-      <w:r>
-        <w:t>:</w:t>
+      <w:bookmarkStart w:id="22" w:name="_Toc465376693"/>
+      <w:r>
+        <w:t>General Strategy</w:t>
+      </w:r>
+      <w:bookmarkEnd w:id="22"/>
+    </w:p>
+    <w:p>
+      <w:pPr>
+        <w:jc w:val="both"/>
+      </w:pPr>
+      <w:r>
+        <w:t>Our approach</w:t>
       </w:r>
       <w:r>
         <w:t xml:space="preserve"> </w:t>
       </w:r>
       <w:r>
-        <w:t>main</w:t>
-      </w:r>
-      <w:r>
-        <w:t>()</w:t>
-      </w:r>
-      <w:bookmarkEnd w:id="12"/>
+        <w:t>to the test the functionally of our code was done in two ways. For the SQL queries that were used to accomplish the tasks for each user (doctor, nurse, and administrator)</w:t>
+      </w:r>
+      <w:r>
+        <w:t>, they had been tested as if they were .</w:t>
+      </w:r>
+      <w:proofErr w:type="spellStart"/>
+      <w:r>
+        <w:t>sql</w:t>
+      </w:r>
+      <w:proofErr w:type="spellEnd"/>
+      <w:r>
+        <w:t xml:space="preserve"> files. In other words, these queries were tested without integration to a host programming language (i</w:t>
+      </w:r>
+      <w:r>
+        <w:t>.</w:t>
+      </w:r>
+      <w:r>
+        <w:t>e. Python)</w:t>
+      </w:r>
+      <w:r>
+        <w:t>.</w:t>
+      </w:r>
+      <w:r>
+        <w:t xml:space="preserve"> Once the queries passed the tests, they were merged into the python host source files. It was then further tested with the interface to ensure that the correct data was displayed.</w:t>
+      </w:r>
+    </w:p>
+    <w:p>
+      <w:pPr>
+        <w:pStyle w:val="Heading2"/>
+      </w:pPr>
+      <w:bookmarkStart w:id="23" w:name="_Toc465376694"/>
+      <w:r>
+        <w:t>Test Case Coverage</w:t>
+      </w:r>
+      <w:bookmarkEnd w:id="23"/>
+    </w:p>
+    <w:p>
+      <w:r>
+        <w:t xml:space="preserve">Most of the test cases did not include garbage data </w:t>
+      </w:r>
+      <w:r>
+        <w:t>being inputted through the user interface</w:t>
+      </w:r>
+      <w:r>
+        <w:t xml:space="preserve">. For the </w:t>
+      </w:r>
+      <w:proofErr w:type="spellStart"/>
+      <w:r>
+        <w:t>sql</w:t>
+      </w:r>
+      <w:proofErr w:type="spellEnd"/>
+      <w:r>
+        <w:t xml:space="preserve"> portions which were tested individually, the database was populated in such a way to quickly verify if our queries were correct in very small data sets, often </w:t>
+      </w:r>
+      <w:proofErr w:type="gramStart"/>
+      <w:r>
+        <w:t>expecting  1</w:t>
+      </w:r>
+      <w:proofErr w:type="gramEnd"/>
+      <w:r>
+        <w:t xml:space="preserve"> or 2 results. After porting the </w:t>
+      </w:r>
+      <w:proofErr w:type="spellStart"/>
+      <w:r>
+        <w:t>sql</w:t>
+      </w:r>
+      <w:proofErr w:type="spellEnd"/>
+      <w:r>
+        <w:t xml:space="preserve"> to the python user interface, the queries were tested again to ensure it was working seamlessly. </w:t>
+      </w:r>
+      <w:r>
+        <w:t xml:space="preserve"> Encryption was visually verified using the </w:t>
+      </w:r>
+      <w:proofErr w:type="spellStart"/>
+      <w:r>
+        <w:t>db</w:t>
+      </w:r>
+      <w:proofErr w:type="spellEnd"/>
+      <w:r>
+        <w:t xml:space="preserve"> </w:t>
+      </w:r>
+      <w:proofErr w:type="gramStart"/>
+      <w:r>
+        <w:t>manager .</w:t>
+      </w:r>
+      <w:proofErr w:type="gramEnd"/>
+      <w:r>
+        <w:t xml:space="preserve"> </w:t>
+      </w:r>
+    </w:p>
+    <w:p>
+      <w:pPr>
+        <w:pStyle w:val="Heading2"/>
+      </w:pPr>
+      <w:bookmarkStart w:id="24" w:name="_Toc465376695"/>
+      <w:r>
+        <w:t>Bugs</w:t>
+      </w:r>
+      <w:r>
+        <w:t xml:space="preserve"> &amp; Assumptions</w:t>
+      </w:r>
+      <w:bookmarkEnd w:id="24"/>
+    </w:p>
+    <w:p>
+      <w:r>
+        <w:t xml:space="preserve">Important validations were completed such as valid </w:t>
+      </w:r>
+      <w:proofErr w:type="spellStart"/>
+      <w:r>
+        <w:t>hcno</w:t>
+      </w:r>
+      <w:proofErr w:type="spellEnd"/>
+      <w:r>
+        <w:t xml:space="preserve"> for patients, valid chart </w:t>
+      </w:r>
+      <w:proofErr w:type="gramStart"/>
+      <w:r>
+        <w:t>id’s</w:t>
+      </w:r>
+      <w:proofErr w:type="gramEnd"/>
+      <w:r>
+        <w:t xml:space="preserve">, etc. It was under the assumption that the user would not input garbage data and so no checks for </w:t>
+      </w:r>
+      <w:r>
+        <w:lastRenderedPageBreak/>
+        <w:t>these errors were written.</w:t>
+      </w:r>
+      <w:r>
+        <w:t xml:space="preserve">  In order to create a medication entry, a corresponding entry for that drug must exist in the drug table beforehand. </w:t>
+      </w:r>
+    </w:p>
+    <w:p>
+      <w:pPr>
+        <w:pStyle w:val="Heading1"/>
+        <w:rPr>
+          <w:lang w:val="en-US"/>
+        </w:rPr>
+      </w:pPr>
+      <w:bookmarkStart w:id="25" w:name="_Toc465376696"/>
+      <w:r>
+        <w:rPr>
+          <w:lang w:val="en-US"/>
+        </w:rPr>
+        <w:t>Group Work Break-Down Strategy</w:t>
+      </w:r>
+      <w:bookmarkEnd w:id="25"/>
     </w:p>
     <w:p>
       <w:pPr>
         <w:jc w:val="both"/>
-      </w:pPr>
-      <w:r>
-        <w:t>F</w:t>
-      </w:r>
-      <w:r>
-        <w:t>irst function to be called when the p</w:t>
-      </w:r>
-      <w:r>
-        <w:t xml:space="preserve">rogram is started. It calls other </w:t>
-      </w:r>
-      <w:r>
-        <w:t xml:space="preserve">functions </w:t>
-      </w:r>
-      <w:r>
-        <w:t xml:space="preserve">that prompt user </w:t>
-      </w:r>
-      <w:r>
-        <w:t>for what action (login, add, quit) to execute</w:t>
-      </w:r>
-      <w:r>
-        <w:t xml:space="preserve">. </w:t>
-      </w:r>
-      <w:r>
-        <w:t>C</w:t>
-      </w:r>
-      <w:r>
-        <w:t xml:space="preserve">alls for ‘promptForLoginInfo’ to ask the user for </w:t>
-      </w:r>
-      <w:r>
-        <w:t>username and password when user enters login command. When user enters their username and password, the function ‘verifyLoginInfo’ is called to check if the inputted information is accurate and exists. If the information is valid, it calls the ‘userController’ function to display available actions for that user and takes in a command for the action that the user prompted for. If the username and password information is invalid, the user is notified, and prompted to re-enter their information.</w:t>
-      </w:r>
-    </w:p>
-    <w:p>
-      <w:pPr>
-        <w:pStyle w:val="Heading3"/>
-      </w:pPr>
-      <w:bookmarkStart w:id="13" w:name="_Toc465376683"/>
-      <w:r>
-        <w:lastRenderedPageBreak/>
-        <w:t>Functions: addUser</w:t>
-      </w:r>
-      <w:r>
-        <w:t>s</w:t>
-      </w:r>
-      <w:r>
-        <w:t>()</w:t>
-      </w:r>
-      <w:r>
-        <w:t xml:space="preserve"> &amp; </w:t>
-      </w:r>
-      <w:r>
-        <w:t>addUserSQL</w:t>
-      </w:r>
-      <w:r>
-        <w:t>()</w:t>
-      </w:r>
-      <w:bookmarkEnd w:id="13"/>
-    </w:p>
-    <w:p>
-      <w:pPr>
-        <w:jc w:val="both"/>
-      </w:pPr>
-      <w:r>
-        <w:t>If the user inputs the add command, the ‘addUsers’ function is called to ask for the new user role, name, username, and password, and then that user is added into the database. Once the new user has been added successfully, this ‘main’ function is called again.</w:t>
-      </w:r>
-    </w:p>
-    <w:p>
-      <w:pPr>
-        <w:jc w:val="both"/>
+        <w:rPr>
+          <w:lang w:val="en-US"/>
+        </w:rPr>
+      </w:pPr>
+      <w:r>
+        <w:rPr>
+          <w:lang w:val="en-US"/>
+        </w:rPr>
+        <w:t xml:space="preserve">This mini project was coordinated and </w:t>
+      </w:r>
+      <w:r>
+        <w:rPr>
+          <w:lang w:val="en-US"/>
+        </w:rPr>
+        <w:t xml:space="preserve">tracked using </w:t>
+      </w:r>
+      <w:proofErr w:type="spellStart"/>
+      <w:r>
+        <w:rPr>
+          <w:lang w:val="en-US"/>
+        </w:rPr>
+        <w:t>Github</w:t>
+      </w:r>
+      <w:proofErr w:type="spellEnd"/>
+      <w:r>
+        <w:rPr>
+          <w:lang w:val="en-US"/>
+        </w:rPr>
+        <w:t>.</w:t>
+      </w:r>
+      <w:r>
+        <w:rPr>
+          <w:lang w:val="en-US"/>
+        </w:rPr>
+        <w:t xml:space="preserve"> </w:t>
+      </w:r>
+      <w:proofErr w:type="spellStart"/>
+      <w:r>
+        <w:rPr>
+          <w:lang w:val="en-US"/>
+        </w:rPr>
+        <w:t>Git</w:t>
+      </w:r>
+      <w:proofErr w:type="spellEnd"/>
+      <w:r>
+        <w:rPr>
+          <w:lang w:val="en-US"/>
+        </w:rPr>
+        <w:t xml:space="preserve"> issues were created, assigned, and closed as a to-do list as each member tracked their tasks.</w:t>
+      </w:r>
+      <w:r>
+        <w:rPr>
+          <w:lang w:val="en-US"/>
+        </w:rPr>
+        <w:t xml:space="preserve"> The versioning of diff</w:t>
+      </w:r>
+      <w:r>
+        <w:rPr>
+          <w:lang w:val="en-US"/>
+        </w:rPr>
+        <w:t xml:space="preserve">erent code was addressed using </w:t>
+      </w:r>
+      <w:proofErr w:type="spellStart"/>
+      <w:r>
+        <w:rPr>
+          <w:lang w:val="en-US"/>
+        </w:rPr>
+        <w:t>G</w:t>
+      </w:r>
+      <w:r>
+        <w:rPr>
+          <w:lang w:val="en-US"/>
+        </w:rPr>
+        <w:t>it</w:t>
+      </w:r>
+      <w:proofErr w:type="spellEnd"/>
+      <w:r>
+        <w:rPr>
+          <w:lang w:val="en-US"/>
+        </w:rPr>
+        <w:t xml:space="preserve"> branches.</w:t>
+      </w:r>
+    </w:p>
+    <w:p>
+      <w:pPr>
+        <w:rPr>
+          <w:lang w:val="en-US"/>
+        </w:rPr>
       </w:pPr>
     </w:p>
     <w:p>
       <w:pPr>
         <w:pStyle w:val="Heading2"/>
-      </w:pPr>
-      <w:bookmarkStart w:id="14" w:name="_Toc465376684"/>
-      <w:r>
-        <w:t>File: sqlConnection.py</w:t>
-      </w:r>
-      <w:bookmarkEnd w:id="14"/>
-    </w:p>
-    <w:p>
-      <w:pPr>
-        <w:pStyle w:val="Heading3"/>
-      </w:pPr>
-      <w:bookmarkStart w:id="15" w:name="_Toc465376685"/>
-      <w:r>
-        <w:t>Function: openConnection()</w:t>
-      </w:r>
-      <w:bookmarkEnd w:id="15"/>
-    </w:p>
-    <w:p>
-      <w:pPr>
-        <w:jc w:val="both"/>
-      </w:pPr>
-      <w:r>
-        <w:t>Returned the connection and cursor to be used throughout the code.</w:t>
-      </w:r>
-      <w:r>
-        <w:t xml:space="preserve"> It also creates a new hospital database if one is not found.</w:t>
-      </w:r>
-    </w:p>
-    <w:p>
-      <w:pPr>
-        <w:pStyle w:val="Heading3"/>
-      </w:pPr>
-      <w:bookmarkStart w:id="16" w:name="_Toc465376686"/>
-      <w:r>
-        <w:t>Function: closeConnection()</w:t>
-      </w:r>
-      <w:bookmarkEnd w:id="16"/>
-    </w:p>
-    <w:p>
-      <w:pPr>
-        <w:jc w:val="both"/>
-      </w:pPr>
-      <w:r>
-        <w:t>This commits and closes the connection to the database.</w:t>
-      </w:r>
-    </w:p>
-    <w:p>
-      <w:pPr>
-        <w:jc w:val="both"/>
-      </w:pPr>
-    </w:p>
-    <w:p>
-      <w:pPr>
-        <w:pStyle w:val="Heading2"/>
-      </w:pPr>
-      <w:bookmarkStart w:id="17" w:name="_Toc465376687"/>
-      <w:r>
-        <w:t>File: userInfo.py</w:t>
-      </w:r>
-      <w:bookmarkEnd w:id="17"/>
-    </w:p>
-    <w:p>
-      <w:pPr>
-        <w:jc w:val="both"/>
-      </w:pPr>
-      <w:r>
-        <w:t>These are the prompts for initial user inputs</w:t>
-      </w:r>
-    </w:p>
-    <w:p/>
-    <w:p>
-      <w:pPr>
-        <w:pStyle w:val="Heading2"/>
-      </w:pPr>
-      <w:bookmarkStart w:id="18" w:name="_Toc465376688"/>
-      <w:r>
-        <w:t xml:space="preserve">File: </w:t>
-      </w:r>
-      <w:r>
-        <w:t>UserController</w:t>
-      </w:r>
-      <w:r>
-        <w:t>.py</w:t>
-      </w:r>
-      <w:bookmarkEnd w:id="18"/>
-    </w:p>
-    <w:p>
-      <w:pPr>
-        <w:pStyle w:val="Heading3"/>
-      </w:pPr>
-      <w:bookmarkStart w:id="19" w:name="_Toc465376689"/>
-      <w:r>
-        <w:t>Functions: userController(…)</w:t>
-      </w:r>
-      <w:r>
-        <w:t>, and other controllers</w:t>
-      </w:r>
-      <w:bookmarkEnd w:id="19"/>
-    </w:p>
-    <w:p>
-      <w:r>
-        <w:t>Depending on the user’s role</w:t>
-      </w:r>
-      <w:r>
-        <w:t xml:space="preserve"> a </w:t>
-      </w:r>
-      <w:r>
-        <w:t>controller is invoked (doctor, nurse, admin)</w:t>
-      </w:r>
-      <w:r>
-        <w:t>. Displays possible actions, and reads the action command the user enters to perform that task. Once the task is complete, it prompts for action command again.</w:t>
-      </w:r>
-    </w:p>
-    <w:p/>
-    <w:p>
-      <w:pPr>
-        <w:pStyle w:val="Heading2"/>
-      </w:pPr>
-      <w:bookmarkStart w:id="20" w:name="_Toc465376690"/>
-      <w:r>
-        <w:t>File: dnaActions.py</w:t>
-      </w:r>
-      <w:bookmarkEnd w:id="20"/>
-    </w:p>
-    <w:p>
-      <w:r>
-        <w:t>These functions are the back-end implementations of the actions each user role can do. This is where the sql queries are used to retrieve, input, and update values in the database</w:t>
-      </w:r>
-      <w:r>
-        <w:t>.</w:t>
-      </w:r>
-      <w:r>
-        <w:t xml:space="preserve"> Note: file Admin.py is just separated to keep the files shortened</w:t>
-      </w:r>
-      <w:r>
-        <w:t xml:space="preserve"> and </w:t>
-      </w:r>
-      <w:r>
-        <w:t>disassociated.</w:t>
-      </w:r>
-    </w:p>
-    <w:p/>
-    <w:p>
-      <w:pPr>
-        <w:pStyle w:val="Heading2"/>
-      </w:pPr>
-      <w:bookmarkStart w:id="21" w:name="_Toc465376691"/>
-      <w:r>
-        <w:t>Files: testing .sql files</w:t>
-      </w:r>
-      <w:bookmarkEnd w:id="21"/>
-    </w:p>
-    <w:p>
-      <w:r>
-        <w:t>There are two main .sql files that test the functionality of the sql queries for the doctor and the administrator. The nurse was tested mainly with the interface.</w:t>
-      </w:r>
-    </w:p>
-    <w:p>
-      <w:pPr>
-        <w:pStyle w:val="Heading1"/>
-      </w:pPr>
-      <w:bookmarkStart w:id="22" w:name="_Toc465376692"/>
-      <w:r>
-        <w:t>Testing Strategy</w:t>
-      </w:r>
-      <w:bookmarkEnd w:id="22"/>
-    </w:p>
-    <w:p>
-      <w:pPr>
-        <w:pStyle w:val="Heading2"/>
-      </w:pPr>
-      <w:bookmarkStart w:id="23" w:name="_Toc465376693"/>
-      <w:r>
-        <w:t>General Strategy</w:t>
-      </w:r>
-      <w:bookmarkEnd w:id="23"/>
-    </w:p>
-    <w:p>
-      <w:pPr>
-        <w:jc w:val="both"/>
-      </w:pPr>
-      <w:r>
-        <w:t>Our approach</w:t>
-      </w:r>
-      <w:r>
-        <w:t xml:space="preserve"> </w:t>
-      </w:r>
-      <w:r>
-        <w:t>to the test the functionally of our code was done in two ways. For the SQL queries that were used to accomplish the tasks for each user (doctor, nurse, and administrator)</w:t>
-      </w:r>
-      <w:r>
-        <w:t>, they had been tested as if they were .sql files. In other words, these queries were tested without integration to a host programming language (i</w:t>
-      </w:r>
-      <w:r>
-        <w:t>.</w:t>
-      </w:r>
-      <w:r>
-        <w:t>e. Python)</w:t>
-      </w:r>
-      <w:r>
-        <w:t>.</w:t>
-      </w:r>
-      <w:r>
-        <w:t xml:space="preserve"> Once the queries passed the tests, they were merged into the python host source files. It was then further tested with the interface to ensure that the correct data was displayed.</w:t>
-      </w:r>
-    </w:p>
-    <w:p/>
-    <w:p>
-      <w:pPr>
-        <w:pStyle w:val="Heading2"/>
-      </w:pPr>
-      <w:bookmarkStart w:id="24" w:name="_Toc465376694"/>
-      <w:r>
-        <w:t>Test Case Coverage</w:t>
-      </w:r>
-      <w:bookmarkEnd w:id="24"/>
-    </w:p>
-    <w:p/>
-    <w:p>
-      <w:pPr>
-        <w:pStyle w:val="Heading2"/>
-      </w:pPr>
-      <w:bookmarkStart w:id="25" w:name="_Toc465376695"/>
-      <w:r>
-        <w:lastRenderedPageBreak/>
-        <w:t>Bugs</w:t>
-      </w:r>
-      <w:r>
-        <w:t xml:space="preserve"> &amp; Assumptions</w:t>
-      </w:r>
-      <w:bookmarkEnd w:id="25"/>
-    </w:p>
-    <w:p>
-      <w:r>
-        <w:t>Important validations were completed such as valid hcno for patients, valid chart id’s, etc. It was under the assumption that the user would not input garbage data and so no checks for these errors were written.</w:t>
-      </w:r>
-    </w:p>
-    <w:p>
-      <w:pPr>
-        <w:pStyle w:val="Heading1"/>
-        <w:rPr>
-          <w:lang w:val="en-US"/>
-        </w:rPr>
-      </w:pPr>
-      <w:bookmarkStart w:id="26" w:name="_Toc465376696"/>
-      <w:r>
-        <w:rPr>
-          <w:lang w:val="en-US"/>
-        </w:rPr>
-        <w:t>Group Work Break-Down Strategy</w:t>
+        <w:rPr>
+          <w:lang w:val="en-US"/>
+        </w:rPr>
+      </w:pPr>
+      <w:bookmarkStart w:id="26" w:name="_Toc465376697"/>
+      <w:r>
+        <w:rPr>
+          <w:lang w:val="en-US"/>
+        </w:rPr>
+        <w:t>Kelly Chin</w:t>
       </w:r>
       <w:bookmarkEnd w:id="26"/>
-    </w:p>
-    <w:p>
-      <w:pPr>
-        <w:jc w:val="both"/>
-        <w:rPr>
-          <w:lang w:val="en-US"/>
-        </w:rPr>
-      </w:pPr>
-      <w:r>
-        <w:rPr>
-          <w:lang w:val="en-US"/>
-        </w:rPr>
-        <w:t xml:space="preserve">This mini project was coordinated and </w:t>
-      </w:r>
-      <w:r>
-        <w:rPr>
-          <w:lang w:val="en-US"/>
-        </w:rPr>
-        <w:t>tracked using Github.</w:t>
-      </w:r>
-      <w:r>
-        <w:rPr>
-          <w:lang w:val="en-US"/>
-        </w:rPr>
-        <w:t xml:space="preserve"> Git issues were created, assigned, and closed as a to-do list as each member tracked their tasks.</w:t>
-      </w:r>
-      <w:r>
-        <w:rPr>
-          <w:lang w:val="en-US"/>
-        </w:rPr>
-        <w:t xml:space="preserve"> The versioning of diff</w:t>
-      </w:r>
-      <w:r>
-        <w:rPr>
-          <w:lang w:val="en-US"/>
-        </w:rPr>
-        <w:t>erent code was addressed using G</w:t>
-      </w:r>
-      <w:r>
-        <w:rPr>
-          <w:lang w:val="en-US"/>
-        </w:rPr>
-        <w:t>it branches.</w:t>
-      </w:r>
-    </w:p>
-    <w:p>
-      <w:pPr>
-        <w:rPr>
-          <w:lang w:val="en-US"/>
-        </w:rPr>
-      </w:pPr>
-    </w:p>
-    <w:p>
-      <w:pPr>
-        <w:pStyle w:val="Heading2"/>
-        <w:rPr>
-          <w:lang w:val="en-US"/>
-        </w:rPr>
-      </w:pPr>
-      <w:bookmarkStart w:id="27" w:name="_Toc465376697"/>
-      <w:r>
-        <w:rPr>
-          <w:lang w:val="en-US"/>
-        </w:rPr>
-        <w:t>Kelly Chin</w:t>
-      </w:r>
-      <w:bookmarkEnd w:id="27"/>
     </w:p>
     <w:p>
       <w:pPr>
@@ -3656,7 +3888,13 @@
         <w:rPr>
           <w:lang w:val="en-US"/>
         </w:rPr>
-        <w:t xml:space="preserve">3 hours </w:t>
+        <w:t>2</w:t>
+      </w:r>
+      <w:r>
+        <w:rPr>
+          <w:lang w:val="en-US"/>
+        </w:rPr>
+        <w:t xml:space="preserve"> hours </w:t>
       </w:r>
     </w:p>
     <w:p>
@@ -3804,14 +4042,14 @@
           <w:lang w:val="en-US"/>
         </w:rPr>
       </w:pPr>
-      <w:bookmarkStart w:id="28" w:name="_Toc465376698"/>
+      <w:bookmarkStart w:id="27" w:name="_Toc465376698"/>
       <w:r>
         <w:rPr>
           <w:lang w:val="en-US"/>
         </w:rPr>
         <w:t>Calvin Ho</w:t>
       </w:r>
-      <w:bookmarkEnd w:id="28"/>
+      <w:bookmarkEnd w:id="27"/>
     </w:p>
     <w:p>
       <w:pPr>
@@ -4079,14 +4317,14 @@
           <w:lang w:val="en-US"/>
         </w:rPr>
       </w:pPr>
-      <w:bookmarkStart w:id="29" w:name="_Toc465376699"/>
+      <w:bookmarkStart w:id="28" w:name="_Toc465376699"/>
       <w:r>
         <w:rPr>
           <w:lang w:val="en-US"/>
         </w:rPr>
         <w:t>Jessica Huynh</w:t>
       </w:r>
-      <w:bookmarkEnd w:id="29"/>
+      <w:bookmarkEnd w:id="28"/>
     </w:p>
     <w:p>
       <w:pPr>
@@ -4332,7 +4570,7 @@
         <w:rPr>
           <w:lang w:val="en-US"/>
         </w:rPr>
-        <w:t xml:space="preserve"> hours</w:t>
+        <w:t xml:space="preserve"> hour</w:t>
       </w:r>
     </w:p>
     <w:p>
@@ -4486,8 +4724,8 @@
       </w:r>
     </w:p>
     <w:sectPr>
-      <w:footerReference w:type="even" r:id="rId8"/>
-      <w:footerReference w:type="default" r:id="rId9"/>
+      <w:footerReference w:type="even" r:id="rId9"/>
+      <w:footerReference w:type="default" r:id="rId10"/>
       <w:pgSz w:w="12240" w:h="15840"/>
       <w:pgMar w:top="1440" w:right="1440" w:bottom="1440" w:left="1440" w:header="708" w:footer="708" w:gutter="0"/>
       <w:pgNumType w:start="0"/>
@@ -4500,7 +4738,7 @@
 </file>
 
 <file path=word/endnotes.xml><?xml version="1.0" encoding="utf-8"?>
-<w:endnotes xmlns:wpc="http://schemas.microsoft.com/office/word/2010/wordprocessingCanvas" xmlns:mo="http://schemas.microsoft.com/office/mac/office/2008/main" xmlns:mc="http://schemas.openxmlformats.org/markup-compatibility/2006" xmlns:mv="urn:schemas-microsoft-com:mac:vml" xmlns:o="urn:schemas-microsoft-com:office:office" xmlns:r="http://schemas.openxmlformats.org/officeDocument/2006/relationships" xmlns:m="http://schemas.openxmlformats.org/officeDocument/2006/math" xmlns:v="urn:schemas-microsoft-com:vml" xmlns:wp14="http://schemas.microsoft.com/office/word/2010/wordprocessingDrawing" xmlns:wp="http://schemas.openxmlformats.org/drawingml/2006/wordprocessingDrawing" xmlns:w10="urn:schemas-microsoft-com:office:word" xmlns:w="http://schemas.openxmlformats.org/wordprocessingml/2006/main" xmlns:w14="http://schemas.microsoft.com/office/word/2010/wordml" xmlns:w15="http://schemas.microsoft.com/office/word/2012/wordml" xmlns:wpg="http://schemas.microsoft.com/office/word/2010/wordprocessingGroup" xmlns:wpi="http://schemas.microsoft.com/office/word/2010/wordprocessingInk" xmlns:wne="http://schemas.microsoft.com/office/word/2006/wordml" xmlns:wps="http://schemas.microsoft.com/office/word/2010/wordprocessingShape" mc:Ignorable="w14 w15 wp14">
+<w:endnotes xmlns:wpc="http://schemas.microsoft.com/office/word/2010/wordprocessingCanvas" xmlns:mc="http://schemas.openxmlformats.org/markup-compatibility/2006" xmlns:o="urn:schemas-microsoft-com:office:office" xmlns:r="http://schemas.openxmlformats.org/officeDocument/2006/relationships" xmlns:m="http://schemas.openxmlformats.org/officeDocument/2006/math" xmlns:v="urn:schemas-microsoft-com:vml" xmlns:wp14="http://schemas.microsoft.com/office/word/2010/wordprocessingDrawing" xmlns:wp="http://schemas.openxmlformats.org/drawingml/2006/wordprocessingDrawing" xmlns:w10="urn:schemas-microsoft-com:office:word" xmlns:w="http://schemas.openxmlformats.org/wordprocessingml/2006/main" xmlns:w14="http://schemas.microsoft.com/office/word/2010/wordml" xmlns:wpg="http://schemas.microsoft.com/office/word/2010/wordprocessingGroup" xmlns:wpi="http://schemas.microsoft.com/office/word/2010/wordprocessingInk" xmlns:wne="http://schemas.microsoft.com/office/word/2006/wordml" xmlns:wps="http://schemas.microsoft.com/office/word/2010/wordprocessingShape" mc:Ignorable="w14 wp14">
   <w:endnote w:type="separator" w:id="-1">
     <w:p>
       <w:r>
@@ -4519,7 +4757,7 @@
 </file>
 
 <file path=word/footer1.xml><?xml version="1.0" encoding="utf-8"?>
-<w:ftr xmlns:wpc="http://schemas.microsoft.com/office/word/2010/wordprocessingCanvas" xmlns:mo="http://schemas.microsoft.com/office/mac/office/2008/main" xmlns:mc="http://schemas.openxmlformats.org/markup-compatibility/2006" xmlns:mv="urn:schemas-microsoft-com:mac:vml" xmlns:o="urn:schemas-microsoft-com:office:office" xmlns:r="http://schemas.openxmlformats.org/officeDocument/2006/relationships" xmlns:m="http://schemas.openxmlformats.org/officeDocument/2006/math" xmlns:v="urn:schemas-microsoft-com:vml" xmlns:wp14="http://schemas.microsoft.com/office/word/2010/wordprocessingDrawing" xmlns:wp="http://schemas.openxmlformats.org/drawingml/2006/wordprocessingDrawing" xmlns:w10="urn:schemas-microsoft-com:office:word" xmlns:w="http://schemas.openxmlformats.org/wordprocessingml/2006/main" xmlns:w14="http://schemas.microsoft.com/office/word/2010/wordml" xmlns:w15="http://schemas.microsoft.com/office/word/2012/wordml" xmlns:wpg="http://schemas.microsoft.com/office/word/2010/wordprocessingGroup" xmlns:wpi="http://schemas.microsoft.com/office/word/2010/wordprocessingInk" xmlns:wne="http://schemas.microsoft.com/office/word/2006/wordml" xmlns:wps="http://schemas.microsoft.com/office/word/2010/wordprocessingShape" mc:Ignorable="w14 w15 wp14">
+<w:ftr xmlns:wpc="http://schemas.microsoft.com/office/word/2010/wordprocessingCanvas" xmlns:mc="http://schemas.openxmlformats.org/markup-compatibility/2006" xmlns:o="urn:schemas-microsoft-com:office:office" xmlns:r="http://schemas.openxmlformats.org/officeDocument/2006/relationships" xmlns:m="http://schemas.openxmlformats.org/officeDocument/2006/math" xmlns:v="urn:schemas-microsoft-com:vml" xmlns:wp14="http://schemas.microsoft.com/office/word/2010/wordprocessingDrawing" xmlns:wp="http://schemas.openxmlformats.org/drawingml/2006/wordprocessingDrawing" xmlns:w10="urn:schemas-microsoft-com:office:word" xmlns:w="http://schemas.openxmlformats.org/wordprocessingml/2006/main" xmlns:w14="http://schemas.microsoft.com/office/word/2010/wordml" xmlns:wpg="http://schemas.microsoft.com/office/word/2010/wordprocessingGroup" xmlns:wpi="http://schemas.microsoft.com/office/word/2010/wordprocessingInk" xmlns:wne="http://schemas.microsoft.com/office/word/2006/wordml" xmlns:wps="http://schemas.microsoft.com/office/word/2010/wordprocessingShape" mc:Ignorable="w14 wp14">
   <w:p>
     <w:pPr>
       <w:pStyle w:val="Footer"/>
@@ -4557,7 +4795,7 @@
 </file>
 
 <file path=word/footer2.xml><?xml version="1.0" encoding="utf-8"?>
-<w:ftr xmlns:wpc="http://schemas.microsoft.com/office/word/2010/wordprocessingCanvas" xmlns:mo="http://schemas.microsoft.com/office/mac/office/2008/main" xmlns:mc="http://schemas.openxmlformats.org/markup-compatibility/2006" xmlns:mv="urn:schemas-microsoft-com:mac:vml" xmlns:o="urn:schemas-microsoft-com:office:office" xmlns:r="http://schemas.openxmlformats.org/officeDocument/2006/relationships" xmlns:m="http://schemas.openxmlformats.org/officeDocument/2006/math" xmlns:v="urn:schemas-microsoft-com:vml" xmlns:wp14="http://schemas.microsoft.com/office/word/2010/wordprocessingDrawing" xmlns:wp="http://schemas.openxmlformats.org/drawingml/2006/wordprocessingDrawing" xmlns:w10="urn:schemas-microsoft-com:office:word" xmlns:w="http://schemas.openxmlformats.org/wordprocessingml/2006/main" xmlns:w14="http://schemas.microsoft.com/office/word/2010/wordml" xmlns:w15="http://schemas.microsoft.com/office/word/2012/wordml" xmlns:wpg="http://schemas.microsoft.com/office/word/2010/wordprocessingGroup" xmlns:wpi="http://schemas.microsoft.com/office/word/2010/wordprocessingInk" xmlns:wne="http://schemas.microsoft.com/office/word/2006/wordml" xmlns:wps="http://schemas.microsoft.com/office/word/2010/wordprocessingShape" mc:Ignorable="w14 w15 wp14">
+<w:ftr xmlns:wpc="http://schemas.microsoft.com/office/word/2010/wordprocessingCanvas" xmlns:mc="http://schemas.openxmlformats.org/markup-compatibility/2006" xmlns:o="urn:schemas-microsoft-com:office:office" xmlns:r="http://schemas.openxmlformats.org/officeDocument/2006/relationships" xmlns:m="http://schemas.openxmlformats.org/officeDocument/2006/math" xmlns:v="urn:schemas-microsoft-com:vml" xmlns:wp14="http://schemas.microsoft.com/office/word/2010/wordprocessingDrawing" xmlns:wp="http://schemas.openxmlformats.org/drawingml/2006/wordprocessingDrawing" xmlns:w10="urn:schemas-microsoft-com:office:word" xmlns:w="http://schemas.openxmlformats.org/wordprocessingml/2006/main" xmlns:w14="http://schemas.microsoft.com/office/word/2010/wordml" xmlns:wpg="http://schemas.microsoft.com/office/word/2010/wordprocessingGroup" xmlns:wpi="http://schemas.microsoft.com/office/word/2010/wordprocessingInk" xmlns:wne="http://schemas.microsoft.com/office/word/2006/wordml" xmlns:wps="http://schemas.microsoft.com/office/word/2010/wordprocessingShape" mc:Ignorable="w14 wp14">
   <w:p>
     <w:pPr>
       <w:pStyle w:val="Footer"/>
@@ -4589,7 +4827,7 @@
         <w:rStyle w:val="PageNumber"/>
         <w:noProof/>
       </w:rPr>
-      <w:t>1</w:t>
+      <w:t>3</w:t>
     </w:r>
     <w:r>
       <w:rPr>
@@ -4615,7 +4853,7 @@
 </file>
 
 <file path=word/footnotes.xml><?xml version="1.0" encoding="utf-8"?>
-<w:footnotes xmlns:wpc="http://schemas.microsoft.com/office/word/2010/wordprocessingCanvas" xmlns:mo="http://schemas.microsoft.com/office/mac/office/2008/main" xmlns:mc="http://schemas.openxmlformats.org/markup-compatibility/2006" xmlns:mv="urn:schemas-microsoft-com:mac:vml" xmlns:o="urn:schemas-microsoft-com:office:office" xmlns:r="http://schemas.openxmlformats.org/officeDocument/2006/relationships" xmlns:m="http://schemas.openxmlformats.org/officeDocument/2006/math" xmlns:v="urn:schemas-microsoft-com:vml" xmlns:wp14="http://schemas.microsoft.com/office/word/2010/wordprocessingDrawing" xmlns:wp="http://schemas.openxmlformats.org/drawingml/2006/wordprocessingDrawing" xmlns:w10="urn:schemas-microsoft-com:office:word" xmlns:w="http://schemas.openxmlformats.org/wordprocessingml/2006/main" xmlns:w14="http://schemas.microsoft.com/office/word/2010/wordml" xmlns:w15="http://schemas.microsoft.com/office/word/2012/wordml" xmlns:wpg="http://schemas.microsoft.com/office/word/2010/wordprocessingGroup" xmlns:wpi="http://schemas.microsoft.com/office/word/2010/wordprocessingInk" xmlns:wne="http://schemas.microsoft.com/office/word/2006/wordml" xmlns:wps="http://schemas.microsoft.com/office/word/2010/wordprocessingShape" mc:Ignorable="w14 w15 wp14">
+<w:footnotes xmlns:wpc="http://schemas.microsoft.com/office/word/2010/wordprocessingCanvas" xmlns:mc="http://schemas.openxmlformats.org/markup-compatibility/2006" xmlns:o="urn:schemas-microsoft-com:office:office" xmlns:r="http://schemas.openxmlformats.org/officeDocument/2006/relationships" xmlns:m="http://schemas.openxmlformats.org/officeDocument/2006/math" xmlns:v="urn:schemas-microsoft-com:vml" xmlns:wp14="http://schemas.microsoft.com/office/word/2010/wordprocessingDrawing" xmlns:wp="http://schemas.openxmlformats.org/drawingml/2006/wordprocessingDrawing" xmlns:w10="urn:schemas-microsoft-com:office:word" xmlns:w="http://schemas.openxmlformats.org/wordprocessingml/2006/main" xmlns:w14="http://schemas.microsoft.com/office/word/2010/wordml" xmlns:wpg="http://schemas.microsoft.com/office/word/2010/wordprocessingGroup" xmlns:wpi="http://schemas.microsoft.com/office/word/2010/wordprocessingInk" xmlns:wne="http://schemas.microsoft.com/office/word/2006/wordml" xmlns:wps="http://schemas.microsoft.com/office/word/2010/wordprocessingShape" mc:Ignorable="w14 wp14">
   <w:footnote w:type="separator" w:id="-1">
     <w:p>
       <w:r>
@@ -4634,7 +4872,7 @@
 </file>
 
 <file path=word/numbering.xml><?xml version="1.0" encoding="utf-8"?>
-<w:numbering xmlns:wpc="http://schemas.microsoft.com/office/word/2010/wordprocessingCanvas" xmlns:mo="http://schemas.microsoft.com/office/mac/office/2008/main" xmlns:mc="http://schemas.openxmlformats.org/markup-compatibility/2006" xmlns:mv="urn:schemas-microsoft-com:mac:vml" xmlns:o="urn:schemas-microsoft-com:office:office" xmlns:r="http://schemas.openxmlformats.org/officeDocument/2006/relationships" xmlns:m="http://schemas.openxmlformats.org/officeDocument/2006/math" xmlns:v="urn:schemas-microsoft-com:vml" xmlns:wp14="http://schemas.microsoft.com/office/word/2010/wordprocessingDrawing" xmlns:wp="http://schemas.openxmlformats.org/drawingml/2006/wordprocessingDrawing" xmlns:w10="urn:schemas-microsoft-com:office:word" xmlns:w="http://schemas.openxmlformats.org/wordprocessingml/2006/main" xmlns:w14="http://schemas.microsoft.com/office/word/2010/wordml" xmlns:w15="http://schemas.microsoft.com/office/word/2012/wordml" xmlns:wpg="http://schemas.microsoft.com/office/word/2010/wordprocessingGroup" xmlns:wpi="http://schemas.microsoft.com/office/word/2010/wordprocessingInk" xmlns:wne="http://schemas.microsoft.com/office/word/2006/wordml" xmlns:wps="http://schemas.microsoft.com/office/word/2010/wordprocessingShape" mc:Ignorable="w14 w15 wp14">
+<w:numbering xmlns:wpc="http://schemas.microsoft.com/office/word/2010/wordprocessingCanvas" xmlns:mc="http://schemas.openxmlformats.org/markup-compatibility/2006" xmlns:o="urn:schemas-microsoft-com:office:office" xmlns:r="http://schemas.openxmlformats.org/officeDocument/2006/relationships" xmlns:m="http://schemas.openxmlformats.org/officeDocument/2006/math" xmlns:v="urn:schemas-microsoft-com:vml" xmlns:wp14="http://schemas.microsoft.com/office/word/2010/wordprocessingDrawing" xmlns:wp="http://schemas.openxmlformats.org/drawingml/2006/wordprocessingDrawing" xmlns:w10="urn:schemas-microsoft-com:office:word" xmlns:w="http://schemas.openxmlformats.org/wordprocessingml/2006/main" xmlns:w14="http://schemas.microsoft.com/office/word/2010/wordml" xmlns:wpg="http://schemas.microsoft.com/office/word/2010/wordprocessingGroup" xmlns:wpi="http://schemas.microsoft.com/office/word/2010/wordprocessingInk" xmlns:wne="http://schemas.microsoft.com/office/word/2006/wordml" xmlns:wps="http://schemas.microsoft.com/office/word/2010/wordprocessingShape" mc:Ignorable="w14 wp14">
   <w:abstractNum w:abstractNumId="0">
     <w:nsid w:val="08A837B7"/>
     <w:multiLevelType w:val="hybridMultilevel"/>
@@ -5077,7 +5315,7 @@
 </file>
 
 <file path=word/styles.xml><?xml version="1.0" encoding="utf-8"?>
-<w:styles xmlns:mc="http://schemas.openxmlformats.org/markup-compatibility/2006" xmlns:r="http://schemas.openxmlformats.org/officeDocument/2006/relationships" xmlns:w="http://schemas.openxmlformats.org/wordprocessingml/2006/main" xmlns:w14="http://schemas.microsoft.com/office/word/2010/wordml" xmlns:w15="http://schemas.microsoft.com/office/word/2012/wordml" mc:Ignorable="w14 w15">
+<w:styles xmlns:mc="http://schemas.openxmlformats.org/markup-compatibility/2006" xmlns:r="http://schemas.openxmlformats.org/officeDocument/2006/relationships" xmlns:w="http://schemas.openxmlformats.org/wordprocessingml/2006/main" xmlns:w14="http://schemas.microsoft.com/office/word/2010/wordml" mc:Ignorable="w14">
   <w:docDefaults>
     <w:rPrDefault>
       <w:rPr>
@@ -5089,377 +5327,147 @@
     </w:rPrDefault>
     <w:pPrDefault/>
   </w:docDefaults>
-  <w:latentStyles w:defLockedState="0" w:defUIPriority="99" w:defSemiHidden="0" w:defUnhideWhenUsed="0" w:defQFormat="0" w:count="382">
-    <w:lsdException w:name="Normal" w:uiPriority="0" w:qFormat="1"/>
-    <w:lsdException w:name="heading 1" w:uiPriority="9" w:qFormat="1"/>
-    <w:lsdException w:name="heading 2" w:semiHidden="1" w:uiPriority="9" w:unhideWhenUsed="1" w:qFormat="1"/>
-    <w:lsdException w:name="heading 3" w:semiHidden="1" w:uiPriority="9" w:unhideWhenUsed="1" w:qFormat="1"/>
-    <w:lsdException w:name="heading 4" w:semiHidden="1" w:uiPriority="9" w:unhideWhenUsed="1" w:qFormat="1"/>
-    <w:lsdException w:name="heading 5" w:semiHidden="1" w:uiPriority="9" w:unhideWhenUsed="1" w:qFormat="1"/>
-    <w:lsdException w:name="heading 6" w:semiHidden="1" w:uiPriority="9" w:unhideWhenUsed="1" w:qFormat="1"/>
-    <w:lsdException w:name="heading 7" w:semiHidden="1" w:uiPriority="9" w:unhideWhenUsed="1" w:qFormat="1"/>
-    <w:lsdException w:name="heading 8" w:semiHidden="1" w:uiPriority="9" w:unhideWhenUsed="1" w:qFormat="1"/>
-    <w:lsdException w:name="heading 9" w:semiHidden="1" w:uiPriority="9" w:unhideWhenUsed="1" w:qFormat="1"/>
-    <w:lsdException w:name="index 1" w:semiHidden="1" w:unhideWhenUsed="1"/>
-    <w:lsdException w:name="index 2" w:semiHidden="1" w:unhideWhenUsed="1"/>
-    <w:lsdException w:name="index 3" w:semiHidden="1" w:unhideWhenUsed="1"/>
-    <w:lsdException w:name="index 4" w:semiHidden="1" w:unhideWhenUsed="1"/>
-    <w:lsdException w:name="index 5" w:semiHidden="1" w:unhideWhenUsed="1"/>
-    <w:lsdException w:name="index 6" w:semiHidden="1" w:unhideWhenUsed="1"/>
-    <w:lsdException w:name="index 7" w:semiHidden="1" w:unhideWhenUsed="1"/>
-    <w:lsdException w:name="index 8" w:semiHidden="1" w:unhideWhenUsed="1"/>
-    <w:lsdException w:name="index 9" w:semiHidden="1" w:unhideWhenUsed="1"/>
-    <w:lsdException w:name="toc 1" w:semiHidden="1" w:uiPriority="39" w:unhideWhenUsed="1"/>
-    <w:lsdException w:name="toc 2" w:semiHidden="1" w:uiPriority="39" w:unhideWhenUsed="1"/>
-    <w:lsdException w:name="toc 3" w:semiHidden="1" w:uiPriority="39" w:unhideWhenUsed="1"/>
-    <w:lsdException w:name="toc 4" w:semiHidden="1" w:uiPriority="39" w:unhideWhenUsed="1"/>
-    <w:lsdException w:name="toc 5" w:semiHidden="1" w:uiPriority="39" w:unhideWhenUsed="1"/>
-    <w:lsdException w:name="toc 6" w:semiHidden="1" w:uiPriority="39" w:unhideWhenUsed="1"/>
-    <w:lsdException w:name="toc 7" w:semiHidden="1" w:uiPriority="39" w:unhideWhenUsed="1"/>
-    <w:lsdException w:name="toc 8" w:semiHidden="1" w:uiPriority="39" w:unhideWhenUsed="1"/>
-    <w:lsdException w:name="toc 9" w:semiHidden="1" w:uiPriority="39" w:unhideWhenUsed="1"/>
-    <w:lsdException w:name="Normal Indent" w:semiHidden="1" w:unhideWhenUsed="1"/>
-    <w:lsdException w:name="footnote text" w:semiHidden="1" w:unhideWhenUsed="1"/>
-    <w:lsdException w:name="annotation text" w:semiHidden="1" w:unhideWhenUsed="1"/>
-    <w:lsdException w:name="header" w:semiHidden="1" w:unhideWhenUsed="1"/>
-    <w:lsdException w:name="footer" w:semiHidden="1" w:unhideWhenUsed="1"/>
-    <w:lsdException w:name="index heading" w:semiHidden="1" w:unhideWhenUsed="1"/>
-    <w:lsdException w:name="caption" w:semiHidden="1" w:uiPriority="35" w:unhideWhenUsed="1" w:qFormat="1"/>
-    <w:lsdException w:name="table of figures" w:semiHidden="1" w:unhideWhenUsed="1"/>
-    <w:lsdException w:name="envelope address" w:semiHidden="1" w:unhideWhenUsed="1"/>
-    <w:lsdException w:name="envelope return" w:semiHidden="1" w:unhideWhenUsed="1"/>
-    <w:lsdException w:name="footnote reference" w:semiHidden="1" w:unhideWhenUsed="1"/>
-    <w:lsdException w:name="annotation reference" w:semiHidden="1" w:unhideWhenUsed="1"/>
-    <w:lsdException w:name="line number" w:semiHidden="1" w:unhideWhenUsed="1"/>
-    <w:lsdException w:name="page number" w:semiHidden="1" w:unhideWhenUsed="1"/>
-    <w:lsdException w:name="endnote reference" w:semiHidden="1" w:unhideWhenUsed="1"/>
-    <w:lsdException w:name="endnote text" w:semiHidden="1" w:unhideWhenUsed="1"/>
-    <w:lsdException w:name="table of authorities" w:semiHidden="1" w:unhideWhenUsed="1"/>
-    <w:lsdException w:name="macro" w:semiHidden="1" w:unhideWhenUsed="1"/>
-    <w:lsdException w:name="toa heading" w:semiHidden="1" w:unhideWhenUsed="1"/>
-    <w:lsdException w:name="List" w:semiHidden="1" w:unhideWhenUsed="1"/>
-    <w:lsdException w:name="List Bullet" w:semiHidden="1" w:unhideWhenUsed="1"/>
-    <w:lsdException w:name="List Number" w:semiHidden="1" w:unhideWhenUsed="1"/>
-    <w:lsdException w:name="List 2" w:semiHidden="1" w:unhideWhenUsed="1"/>
-    <w:lsdException w:name="List 3" w:semiHidden="1" w:unhideWhenUsed="1"/>
-    <w:lsdException w:name="List 4" w:semiHidden="1" w:unhideWhenUsed="1"/>
-    <w:lsdException w:name="List 5" w:semiHidden="1" w:unhideWhenUsed="1"/>
-    <w:lsdException w:name="List Bullet 2" w:semiHidden="1" w:unhideWhenUsed="1"/>
-    <w:lsdException w:name="List Bullet 3" w:semiHidden="1" w:unhideWhenUsed="1"/>
-    <w:lsdException w:name="List Bullet 4" w:semiHidden="1" w:unhideWhenUsed="1"/>
-    <w:lsdException w:name="List Bullet 5" w:semiHidden="1" w:unhideWhenUsed="1"/>
-    <w:lsdException w:name="List Number 2" w:semiHidden="1" w:unhideWhenUsed="1"/>
-    <w:lsdException w:name="List Number 3" w:semiHidden="1" w:unhideWhenUsed="1"/>
-    <w:lsdException w:name="List Number 4" w:semiHidden="1" w:unhideWhenUsed="1"/>
-    <w:lsdException w:name="List Number 5" w:semiHidden="1" w:unhideWhenUsed="1"/>
-    <w:lsdException w:name="Title" w:uiPriority="10" w:qFormat="1"/>
-    <w:lsdException w:name="Closing" w:semiHidden="1" w:unhideWhenUsed="1"/>
-    <w:lsdException w:name="Signature" w:semiHidden="1" w:unhideWhenUsed="1"/>
-    <w:lsdException w:name="Default Paragraph Font" w:semiHidden="1" w:uiPriority="1" w:unhideWhenUsed="1"/>
-    <w:lsdException w:name="Body Text" w:semiHidden="1" w:unhideWhenUsed="1"/>
-    <w:lsdException w:name="Body Text Indent" w:semiHidden="1" w:unhideWhenUsed="1"/>
-    <w:lsdException w:name="List Continue" w:semiHidden="1" w:unhideWhenUsed="1"/>
-    <w:lsdException w:name="List Continue 2" w:semiHidden="1" w:unhideWhenUsed="1"/>
-    <w:lsdException w:name="List Continue 3" w:semiHidden="1" w:unhideWhenUsed="1"/>
-    <w:lsdException w:name="List Continue 4" w:semiHidden="1" w:unhideWhenUsed="1"/>
-    <w:lsdException w:name="List Continue 5" w:semiHidden="1" w:unhideWhenUsed="1"/>
-    <w:lsdException w:name="Message Header" w:semiHidden="1" w:unhideWhenUsed="1"/>
-    <w:lsdException w:name="Subtitle" w:uiPriority="11" w:qFormat="1"/>
-    <w:lsdException w:name="Salutation" w:semiHidden="1" w:unhideWhenUsed="1"/>
-    <w:lsdException w:name="Date" w:semiHidden="1" w:unhideWhenUsed="1"/>
-    <w:lsdException w:name="Body Text First Indent" w:semiHidden="1" w:unhideWhenUsed="1"/>
-    <w:lsdException w:name="Body Text First Indent 2" w:semiHidden="1" w:unhideWhenUsed="1"/>
-    <w:lsdException w:name="Note Heading" w:semiHidden="1" w:unhideWhenUsed="1"/>
-    <w:lsdException w:name="Body Text 2" w:semiHidden="1" w:unhideWhenUsed="1"/>
-    <w:lsdException w:name="Body Text 3" w:semiHidden="1" w:unhideWhenUsed="1"/>
-    <w:lsdException w:name="Body Text Indent 2" w:semiHidden="1" w:unhideWhenUsed="1"/>
-    <w:lsdException w:name="Body Text Indent 3" w:semiHidden="1" w:unhideWhenUsed="1"/>
-    <w:lsdException w:name="Block Text" w:semiHidden="1" w:unhideWhenUsed="1"/>
-    <w:lsdException w:name="Hyperlink" w:semiHidden="1" w:unhideWhenUsed="1"/>
-    <w:lsdException w:name="FollowedHyperlink" w:semiHidden="1" w:unhideWhenUsed="1"/>
-    <w:lsdException w:name="Strong" w:uiPriority="22" w:qFormat="1"/>
-    <w:lsdException w:name="Emphasis" w:uiPriority="20" w:qFormat="1"/>
-    <w:lsdException w:name="Document Map" w:semiHidden="1" w:unhideWhenUsed="1"/>
-    <w:lsdException w:name="Plain Text" w:semiHidden="1" w:unhideWhenUsed="1"/>
-    <w:lsdException w:name="E-mail Signature" w:semiHidden="1" w:unhideWhenUsed="1"/>
-    <w:lsdException w:name="HTML Top of Form" w:semiHidden="1" w:unhideWhenUsed="1"/>
-    <w:lsdException w:name="HTML Bottom of Form" w:semiHidden="1" w:unhideWhenUsed="1"/>
-    <w:lsdException w:name="Normal (Web)" w:semiHidden="1" w:unhideWhenUsed="1"/>
-    <w:lsdException w:name="HTML Acronym" w:semiHidden="1" w:unhideWhenUsed="1"/>
-    <w:lsdException w:name="HTML Address" w:semiHidden="1" w:unhideWhenUsed="1"/>
-    <w:lsdException w:name="HTML Cite" w:semiHidden="1" w:unhideWhenUsed="1"/>
-    <w:lsdException w:name="HTML Code" w:semiHidden="1" w:unhideWhenUsed="1"/>
-    <w:lsdException w:name="HTML Definition" w:semiHidden="1" w:unhideWhenUsed="1"/>
-    <w:lsdException w:name="HTML Keyboard" w:semiHidden="1" w:unhideWhenUsed="1"/>
-    <w:lsdException w:name="HTML Preformatted" w:semiHidden="1" w:unhideWhenUsed="1"/>
-    <w:lsdException w:name="HTML Sample" w:semiHidden="1" w:unhideWhenUsed="1"/>
-    <w:lsdException w:name="HTML Typewriter" w:semiHidden="1" w:unhideWhenUsed="1"/>
-    <w:lsdException w:name="HTML Variable" w:semiHidden="1" w:unhideWhenUsed="1"/>
-    <w:lsdException w:name="annotation subject" w:semiHidden="1" w:unhideWhenUsed="1"/>
-    <w:lsdException w:name="No List" w:semiHidden="1" w:unhideWhenUsed="1"/>
-    <w:lsdException w:name="Outline List 1" w:semiHidden="1" w:unhideWhenUsed="1"/>
-    <w:lsdException w:name="Outline List 2" w:semiHidden="1" w:unhideWhenUsed="1"/>
-    <w:lsdException w:name="Outline List 3" w:semiHidden="1" w:unhideWhenUsed="1"/>
-    <w:lsdException w:name="Table Simple 1" w:semiHidden="1" w:unhideWhenUsed="1"/>
-    <w:lsdException w:name="Table Simple 2" w:semiHidden="1" w:unhideWhenUsed="1"/>
-    <w:lsdException w:name="Table Simple 3" w:semiHidden="1" w:unhideWhenUsed="1"/>
-    <w:lsdException w:name="Table Classic 1" w:semiHidden="1" w:unhideWhenUsed="1"/>
-    <w:lsdException w:name="Table Classic 2" w:semiHidden="1" w:unhideWhenUsed="1"/>
-    <w:lsdException w:name="Table Classic 3" w:semiHidden="1" w:unhideWhenUsed="1"/>
-    <w:lsdException w:name="Table Classic 4" w:semiHidden="1" w:unhideWhenUsed="1"/>
-    <w:lsdException w:name="Table Colorful 1" w:semiHidden="1" w:unhideWhenUsed="1"/>
-    <w:lsdException w:name="Table Colorful 2" w:semiHidden="1" w:unhideWhenUsed="1"/>
-    <w:lsdException w:name="Table Colorful 3" w:semiHidden="1" w:unhideWhenUsed="1"/>
-    <w:lsdException w:name="Table Columns 1" w:semiHidden="1" w:unhideWhenUsed="1"/>
-    <w:lsdException w:name="Table Columns 2" w:semiHidden="1" w:unhideWhenUsed="1"/>
-    <w:lsdException w:name="Table Columns 3" w:semiHidden="1" w:unhideWhenUsed="1"/>
-    <w:lsdException w:name="Table Columns 4" w:semiHidden="1" w:unhideWhenUsed="1"/>
-    <w:lsdException w:name="Table Columns 5" w:semiHidden="1" w:unhideWhenUsed="1"/>
-    <w:lsdException w:name="Table Grid 1" w:semiHidden="1" w:unhideWhenUsed="1"/>
-    <w:lsdException w:name="Table Grid 2" w:semiHidden="1" w:unhideWhenUsed="1"/>
-    <w:lsdException w:name="Table Grid 3" w:semiHidden="1" w:unhideWhenUsed="1"/>
-    <w:lsdException w:name="Table Grid 4" w:semiHidden="1" w:unhideWhenUsed="1"/>
-    <w:lsdException w:name="Table Grid 5" w:semiHidden="1" w:unhideWhenUsed="1"/>
-    <w:lsdException w:name="Table Grid 6" w:semiHidden="1" w:unhideWhenUsed="1"/>
-    <w:lsdException w:name="Table Grid 7" w:semiHidden="1" w:unhideWhenUsed="1"/>
-    <w:lsdException w:name="Table Grid 8" w:semiHidden="1" w:unhideWhenUsed="1"/>
-    <w:lsdException w:name="Table List 1" w:semiHidden="1" w:unhideWhenUsed="1"/>
-    <w:lsdException w:name="Table List 2" w:semiHidden="1" w:unhideWhenUsed="1"/>
-    <w:lsdException w:name="Table List 3" w:semiHidden="1" w:unhideWhenUsed="1"/>
-    <w:lsdException w:name="Table List 4" w:semiHidden="1" w:unhideWhenUsed="1"/>
-    <w:lsdException w:name="Table List 5" w:semiHidden="1" w:unhideWhenUsed="1"/>
-    <w:lsdException w:name="Table List 6" w:semiHidden="1" w:unhideWhenUsed="1"/>
-    <w:lsdException w:name="Table List 7" w:semiHidden="1" w:unhideWhenUsed="1"/>
-    <w:lsdException w:name="Table List 8" w:semiHidden="1" w:unhideWhenUsed="1"/>
-    <w:lsdException w:name="Table 3D effects 1" w:semiHidden="1" w:unhideWhenUsed="1"/>
-    <w:lsdException w:name="Table 3D effects 2" w:semiHidden="1" w:unhideWhenUsed="1"/>
-    <w:lsdException w:name="Table 3D effects 3" w:semiHidden="1" w:unhideWhenUsed="1"/>
-    <w:lsdException w:name="Table Contemporary" w:semiHidden="1" w:unhideWhenUsed="1"/>
-    <w:lsdException w:name="Table Elegant" w:semiHidden="1" w:unhideWhenUsed="1"/>
-    <w:lsdException w:name="Table Professional" w:semiHidden="1" w:unhideWhenUsed="1"/>
-    <w:lsdException w:name="Table Subtle 1" w:semiHidden="1" w:unhideWhenUsed="1"/>
-    <w:lsdException w:name="Table Subtle 2" w:semiHidden="1" w:unhideWhenUsed="1"/>
-    <w:lsdException w:name="Table Web 1" w:semiHidden="1" w:unhideWhenUsed="1"/>
-    <w:lsdException w:name="Table Web 2" w:semiHidden="1" w:unhideWhenUsed="1"/>
-    <w:lsdException w:name="Balloon Text" w:semiHidden="1" w:unhideWhenUsed="1"/>
-    <w:lsdException w:name="Table Grid" w:uiPriority="39"/>
-    <w:lsdException w:name="Placeholder Text" w:semiHidden="1"/>
-    <w:lsdException w:name="No Spacing" w:uiPriority="1" w:qFormat="1"/>
-    <w:lsdException w:name="Light Shading" w:uiPriority="60"/>
-    <w:lsdException w:name="Light List" w:uiPriority="61"/>
-    <w:lsdException w:name="Light Grid" w:uiPriority="62"/>
-    <w:lsdException w:name="Medium Shading 1" w:uiPriority="63"/>
-    <w:lsdException w:name="Medium Shading 2" w:uiPriority="64"/>
-    <w:lsdException w:name="Medium List 1" w:uiPriority="65"/>
-    <w:lsdException w:name="Medium List 2" w:uiPriority="66"/>
-    <w:lsdException w:name="Medium Grid 1" w:uiPriority="67"/>
-    <w:lsdException w:name="Medium Grid 2" w:uiPriority="68"/>
-    <w:lsdException w:name="Medium Grid 3" w:uiPriority="69"/>
-    <w:lsdException w:name="Dark List" w:uiPriority="70"/>
-    <w:lsdException w:name="Colorful Shading" w:uiPriority="71"/>
-    <w:lsdException w:name="Colorful List" w:uiPriority="72"/>
-    <w:lsdException w:name="Colorful Grid" w:uiPriority="73"/>
-    <w:lsdException w:name="Light Shading Accent 1" w:uiPriority="60"/>
-    <w:lsdException w:name="Light List Accent 1" w:uiPriority="61"/>
-    <w:lsdException w:name="Light Grid Accent 1" w:uiPriority="62"/>
-    <w:lsdException w:name="Medium Shading 1 Accent 1" w:uiPriority="63"/>
-    <w:lsdException w:name="Medium Shading 2 Accent 1" w:uiPriority="64"/>
-    <w:lsdException w:name="Medium List 1 Accent 1" w:uiPriority="65"/>
-    <w:lsdException w:name="Revision" w:semiHidden="1"/>
-    <w:lsdException w:name="List Paragraph" w:uiPriority="34" w:qFormat="1"/>
-    <w:lsdException w:name="Quote" w:uiPriority="29" w:qFormat="1"/>
-    <w:lsdException w:name="Intense Quote" w:uiPriority="30" w:qFormat="1"/>
-    <w:lsdException w:name="Medium List 2 Accent 1" w:uiPriority="66"/>
-    <w:lsdException w:name="Medium Grid 1 Accent 1" w:uiPriority="67"/>
-    <w:lsdException w:name="Medium Grid 2 Accent 1" w:uiPriority="68"/>
-    <w:lsdException w:name="Medium Grid 3 Accent 1" w:uiPriority="69"/>
-    <w:lsdException w:name="Dark List Accent 1" w:uiPriority="70"/>
-    <w:lsdException w:name="Colorful Shading Accent 1" w:uiPriority="71"/>
-    <w:lsdException w:name="Colorful List Accent 1" w:uiPriority="72"/>
-    <w:lsdException w:name="Colorful Grid Accent 1" w:uiPriority="73"/>
-    <w:lsdException w:name="Light Shading Accent 2" w:uiPriority="60"/>
-    <w:lsdException w:name="Light List Accent 2" w:uiPriority="61"/>
-    <w:lsdException w:name="Light Grid Accent 2" w:uiPriority="62"/>
-    <w:lsdException w:name="Medium Shading 1 Accent 2" w:uiPriority="63"/>
-    <w:lsdException w:name="Medium Shading 2 Accent 2" w:uiPriority="64"/>
-    <w:lsdException w:name="Medium List 1 Accent 2" w:uiPriority="65"/>
-    <w:lsdException w:name="Medium List 2 Accent 2" w:uiPriority="66"/>
-    <w:lsdException w:name="Medium Grid 1 Accent 2" w:uiPriority="67"/>
-    <w:lsdException w:name="Medium Grid 2 Accent 2" w:uiPriority="68"/>
-    <w:lsdException w:name="Medium Grid 3 Accent 2" w:uiPriority="69"/>
-    <w:lsdException w:name="Dark List Accent 2" w:uiPriority="70"/>
-    <w:lsdException w:name="Colorful Shading Accent 2" w:uiPriority="71"/>
-    <w:lsdException w:name="Colorful List Accent 2" w:uiPriority="72"/>
-    <w:lsdException w:name="Colorful Grid Accent 2" w:uiPriority="73"/>
-    <w:lsdException w:name="Light Shading Accent 3" w:uiPriority="60"/>
-    <w:lsdException w:name="Light List Accent 3" w:uiPriority="61"/>
-    <w:lsdException w:name="Light Grid Accent 3" w:uiPriority="62"/>
-    <w:lsdException w:name="Medium Shading 1 Accent 3" w:uiPriority="63"/>
-    <w:lsdException w:name="Medium Shading 2 Accent 3" w:uiPriority="64"/>
-    <w:lsdException w:name="Medium List 1 Accent 3" w:uiPriority="65"/>
-    <w:lsdException w:name="Medium List 2 Accent 3" w:uiPriority="66"/>
-    <w:lsdException w:name="Medium Grid 1 Accent 3" w:uiPriority="67"/>
-    <w:lsdException w:name="Medium Grid 2 Accent 3" w:uiPriority="68"/>
-    <w:lsdException w:name="Medium Grid 3 Accent 3" w:uiPriority="69"/>
-    <w:lsdException w:name="Dark List Accent 3" w:uiPriority="70"/>
-    <w:lsdException w:name="Colorful Shading Accent 3" w:uiPriority="71"/>
-    <w:lsdException w:name="Colorful List Accent 3" w:uiPriority="72"/>
-    <w:lsdException w:name="Colorful Grid Accent 3" w:uiPriority="73"/>
-    <w:lsdException w:name="Light Shading Accent 4" w:uiPriority="60"/>
-    <w:lsdException w:name="Light List Accent 4" w:uiPriority="61"/>
-    <w:lsdException w:name="Light Grid Accent 4" w:uiPriority="62"/>
-    <w:lsdException w:name="Medium Shading 1 Accent 4" w:uiPriority="63"/>
-    <w:lsdException w:name="Medium Shading 2 Accent 4" w:uiPriority="64"/>
-    <w:lsdException w:name="Medium List 1 Accent 4" w:uiPriority="65"/>
-    <w:lsdException w:name="Medium List 2 Accent 4" w:uiPriority="66"/>
-    <w:lsdException w:name="Medium Grid 1 Accent 4" w:uiPriority="67"/>
-    <w:lsdException w:name="Medium Grid 2 Accent 4" w:uiPriority="68"/>
-    <w:lsdException w:name="Medium Grid 3 Accent 4" w:uiPriority="69"/>
-    <w:lsdException w:name="Dark List Accent 4" w:uiPriority="70"/>
-    <w:lsdException w:name="Colorful Shading Accent 4" w:uiPriority="71"/>
-    <w:lsdException w:name="Colorful List Accent 4" w:uiPriority="72"/>
-    <w:lsdException w:name="Colorful Grid Accent 4" w:uiPriority="73"/>
-    <w:lsdException w:name="Light Shading Accent 5" w:uiPriority="60"/>
-    <w:lsdException w:name="Light List Accent 5" w:uiPriority="61"/>
-    <w:lsdException w:name="Light Grid Accent 5" w:uiPriority="62"/>
-    <w:lsdException w:name="Medium Shading 1 Accent 5" w:uiPriority="63"/>
-    <w:lsdException w:name="Medium Shading 2 Accent 5" w:uiPriority="64"/>
-    <w:lsdException w:name="Medium List 1 Accent 5" w:uiPriority="65"/>
-    <w:lsdException w:name="Medium List 2 Accent 5" w:uiPriority="66"/>
-    <w:lsdException w:name="Medium Grid 1 Accent 5" w:uiPriority="67"/>
-    <w:lsdException w:name="Medium Grid 2 Accent 5" w:uiPriority="68"/>
-    <w:lsdException w:name="Medium Grid 3 Accent 5" w:uiPriority="69"/>
-    <w:lsdException w:name="Dark List Accent 5" w:uiPriority="70"/>
-    <w:lsdException w:name="Colorful Shading Accent 5" w:uiPriority="71"/>
-    <w:lsdException w:name="Colorful List Accent 5" w:uiPriority="72"/>
-    <w:lsdException w:name="Colorful Grid Accent 5" w:uiPriority="73"/>
-    <w:lsdException w:name="Light Shading Accent 6" w:uiPriority="60"/>
-    <w:lsdException w:name="Light List Accent 6" w:uiPriority="61"/>
-    <w:lsdException w:name="Light Grid Accent 6" w:uiPriority="62"/>
-    <w:lsdException w:name="Medium Shading 1 Accent 6" w:uiPriority="63"/>
-    <w:lsdException w:name="Medium Shading 2 Accent 6" w:uiPriority="64"/>
-    <w:lsdException w:name="Medium List 1 Accent 6" w:uiPriority="65"/>
-    <w:lsdException w:name="Medium List 2 Accent 6" w:uiPriority="66"/>
-    <w:lsdException w:name="Medium Grid 1 Accent 6" w:uiPriority="67"/>
-    <w:lsdException w:name="Medium Grid 2 Accent 6" w:uiPriority="68"/>
-    <w:lsdException w:name="Medium Grid 3 Accent 6" w:uiPriority="69"/>
-    <w:lsdException w:name="Dark List Accent 6" w:uiPriority="70"/>
-    <w:lsdException w:name="Colorful Shading Accent 6" w:uiPriority="71"/>
-    <w:lsdException w:name="Colorful List Accent 6" w:uiPriority="72"/>
-    <w:lsdException w:name="Colorful Grid Accent 6" w:uiPriority="73"/>
-    <w:lsdException w:name="Subtle Emphasis" w:uiPriority="19" w:qFormat="1"/>
-    <w:lsdException w:name="Intense Emphasis" w:uiPriority="21" w:qFormat="1"/>
-    <w:lsdException w:name="Subtle Reference" w:uiPriority="31" w:qFormat="1"/>
-    <w:lsdException w:name="Intense Reference" w:uiPriority="32" w:qFormat="1"/>
-    <w:lsdException w:name="Book Title" w:uiPriority="33" w:qFormat="1"/>
-    <w:lsdException w:name="Bibliography" w:semiHidden="1" w:uiPriority="37" w:unhideWhenUsed="1"/>
-    <w:lsdException w:name="TOC Heading" w:semiHidden="1" w:uiPriority="39" w:unhideWhenUsed="1" w:qFormat="1"/>
-    <w:lsdException w:name="Plain Table 1" w:uiPriority="41"/>
-    <w:lsdException w:name="Plain Table 2" w:uiPriority="42"/>
-    <w:lsdException w:name="Plain Table 3" w:uiPriority="43"/>
-    <w:lsdException w:name="Plain Table 4" w:uiPriority="44"/>
-    <w:lsdException w:name="Plain Table 5" w:uiPriority="45"/>
-    <w:lsdException w:name="Grid Table Light" w:uiPriority="40"/>
-    <w:lsdException w:name="Grid Table 1 Light" w:uiPriority="46"/>
-    <w:lsdException w:name="Grid Table 2" w:uiPriority="47"/>
-    <w:lsdException w:name="Grid Table 3" w:uiPriority="48"/>
-    <w:lsdException w:name="Grid Table 4" w:uiPriority="49"/>
-    <w:lsdException w:name="Grid Table 5 Dark" w:uiPriority="50"/>
-    <w:lsdException w:name="Grid Table 6 Colorful" w:uiPriority="51"/>
-    <w:lsdException w:name="Grid Table 7 Colorful" w:uiPriority="52"/>
-    <w:lsdException w:name="Grid Table 1 Light Accent 1" w:uiPriority="46"/>
-    <w:lsdException w:name="Grid Table 2 Accent 1" w:uiPriority="47"/>
-    <w:lsdException w:name="Grid Table 3 Accent 1" w:uiPriority="48"/>
-    <w:lsdException w:name="Grid Table 4 Accent 1" w:uiPriority="49"/>
-    <w:lsdException w:name="Grid Table 5 Dark Accent 1" w:uiPriority="50"/>
-    <w:lsdException w:name="Grid Table 6 Colorful Accent 1" w:uiPriority="51"/>
-    <w:lsdException w:name="Grid Table 7 Colorful Accent 1" w:uiPriority="52"/>
-    <w:lsdException w:name="Grid Table 1 Light Accent 2" w:uiPriority="46"/>
-    <w:lsdException w:name="Grid Table 2 Accent 2" w:uiPriority="47"/>
-    <w:lsdException w:name="Grid Table 3 Accent 2" w:uiPriority="48"/>
-    <w:lsdException w:name="Grid Table 4 Accent 2" w:uiPriority="49"/>
-    <w:lsdException w:name="Grid Table 5 Dark Accent 2" w:uiPriority="50"/>
-    <w:lsdException w:name="Grid Table 6 Colorful Accent 2" w:uiPriority="51"/>
-    <w:lsdException w:name="Grid Table 7 Colorful Accent 2" w:uiPriority="52"/>
-    <w:lsdException w:name="Grid Table 1 Light Accent 3" w:uiPriority="46"/>
-    <w:lsdException w:name="Grid Table 2 Accent 3" w:uiPriority="47"/>
-    <w:lsdException w:name="Grid Table 3 Accent 3" w:uiPriority="48"/>
-    <w:lsdException w:name="Grid Table 4 Accent 3" w:uiPriority="49"/>
-    <w:lsdException w:name="Grid Table 5 Dark Accent 3" w:uiPriority="50"/>
-    <w:lsdException w:name="Grid Table 6 Colorful Accent 3" w:uiPriority="51"/>
-    <w:lsdException w:name="Grid Table 7 Colorful Accent 3" w:uiPriority="52"/>
-    <w:lsdException w:name="Grid Table 1 Light Accent 4" w:uiPriority="46"/>
-    <w:lsdException w:name="Grid Table 2 Accent 4" w:uiPriority="47"/>
-    <w:lsdException w:name="Grid Table 3 Accent 4" w:uiPriority="48"/>
-    <w:lsdException w:name="Grid Table 4 Accent 4" w:uiPriority="49"/>
-    <w:lsdException w:name="Grid Table 5 Dark Accent 4" w:uiPriority="50"/>
-    <w:lsdException w:name="Grid Table 6 Colorful Accent 4" w:uiPriority="51"/>
-    <w:lsdException w:name="Grid Table 7 Colorful Accent 4" w:uiPriority="52"/>
-    <w:lsdException w:name="Grid Table 1 Light Accent 5" w:uiPriority="46"/>
-    <w:lsdException w:name="Grid Table 2 Accent 5" w:uiPriority="47"/>
-    <w:lsdException w:name="Grid Table 3 Accent 5" w:uiPriority="48"/>
-    <w:lsdException w:name="Grid Table 4 Accent 5" w:uiPriority="49"/>
-    <w:lsdException w:name="Grid Table 5 Dark Accent 5" w:uiPriority="50"/>
-    <w:lsdException w:name="Grid Table 6 Colorful Accent 5" w:uiPriority="51"/>
-    <w:lsdException w:name="Grid Table 7 Colorful Accent 5" w:uiPriority="52"/>
-    <w:lsdException w:name="Grid Table 1 Light Accent 6" w:uiPriority="46"/>
-    <w:lsdException w:name="Grid Table 2 Accent 6" w:uiPriority="47"/>
-    <w:lsdException w:name="Grid Table 3 Accent 6" w:uiPriority="48"/>
-    <w:lsdException w:name="Grid Table 4 Accent 6" w:uiPriority="49"/>
-    <w:lsdException w:name="Grid Table 5 Dark Accent 6" w:uiPriority="50"/>
-    <w:lsdException w:name="Grid Table 6 Colorful Accent 6" w:uiPriority="51"/>
-    <w:lsdException w:name="Grid Table 7 Colorful Accent 6" w:uiPriority="52"/>
-    <w:lsdException w:name="List Table 1 Light" w:uiPriority="46"/>
-    <w:lsdException w:name="List Table 2" w:uiPriority="47"/>
-    <w:lsdException w:name="List Table 3" w:uiPriority="48"/>
-    <w:lsdException w:name="List Table 4" w:uiPriority="49"/>
-    <w:lsdException w:name="List Table 5 Dark" w:uiPriority="50"/>
-    <w:lsdException w:name="List Table 6 Colorful" w:uiPriority="51"/>
-    <w:lsdException w:name="List Table 7 Colorful" w:uiPriority="52"/>
-    <w:lsdException w:name="List Table 1 Light Accent 1" w:uiPriority="46"/>
-    <w:lsdException w:name="List Table 2 Accent 1" w:uiPriority="47"/>
-    <w:lsdException w:name="List Table 3 Accent 1" w:uiPriority="48"/>
-    <w:lsdException w:name="List Table 4 Accent 1" w:uiPriority="49"/>
-    <w:lsdException w:name="List Table 5 Dark Accent 1" w:uiPriority="50"/>
-    <w:lsdException w:name="List Table 6 Colorful Accent 1" w:uiPriority="51"/>
-    <w:lsdException w:name="List Table 7 Colorful Accent 1" w:uiPriority="52"/>
-    <w:lsdException w:name="List Table 1 Light Accent 2" w:uiPriority="46"/>
-    <w:lsdException w:name="List Table 2 Accent 2" w:uiPriority="47"/>
-    <w:lsdException w:name="List Table 3 Accent 2" w:uiPriority="48"/>
-    <w:lsdException w:name="List Table 4 Accent 2" w:uiPriority="49"/>
-    <w:lsdException w:name="List Table 5 Dark Accent 2" w:uiPriority="50"/>
-    <w:lsdException w:name="List Table 6 Colorful Accent 2" w:uiPriority="51"/>
-    <w:lsdException w:name="List Table 7 Colorful Accent 2" w:uiPriority="52"/>
-    <w:lsdException w:name="List Table 1 Light Accent 3" w:uiPriority="46"/>
-    <w:lsdException w:name="List Table 2 Accent 3" w:uiPriority="47"/>
-    <w:lsdException w:name="List Table 3 Accent 3" w:uiPriority="48"/>
-    <w:lsdException w:name="List Table 4 Accent 3" w:uiPriority="49"/>
-    <w:lsdException w:name="List Table 5 Dark Accent 3" w:uiPriority="50"/>
-    <w:lsdException w:name="List Table 6 Colorful Accent 3" w:uiPriority="51"/>
-    <w:lsdException w:name="List Table 7 Colorful Accent 3" w:uiPriority="52"/>
-    <w:lsdException w:name="List Table 1 Light Accent 4" w:uiPriority="46"/>
-    <w:lsdException w:name="List Table 2 Accent 4" w:uiPriority="47"/>
-    <w:lsdException w:name="List Table 3 Accent 4" w:uiPriority="48"/>
-    <w:lsdException w:name="List Table 4 Accent 4" w:uiPriority="49"/>
-    <w:lsdException w:name="List Table 5 Dark Accent 4" w:uiPriority="50"/>
-    <w:lsdException w:name="List Table 6 Colorful Accent 4" w:uiPriority="51"/>
-    <w:lsdException w:name="List Table 7 Colorful Accent 4" w:uiPriority="52"/>
-    <w:lsdException w:name="List Table 1 Light Accent 5" w:uiPriority="46"/>
-    <w:lsdException w:name="List Table 2 Accent 5" w:uiPriority="47"/>
-    <w:lsdException w:name="List Table 3 Accent 5" w:uiPriority="48"/>
-    <w:lsdException w:name="List Table 4 Accent 5" w:uiPriority="49"/>
-    <w:lsdException w:name="List Table 5 Dark Accent 5" w:uiPriority="50"/>
-    <w:lsdException w:name="List Table 6 Colorful Accent 5" w:uiPriority="51"/>
-    <w:lsdException w:name="List Table 7 Colorful Accent 5" w:uiPriority="52"/>
-    <w:lsdException w:name="List Table 1 Light Accent 6" w:uiPriority="46"/>
-    <w:lsdException w:name="List Table 2 Accent 6" w:uiPriority="47"/>
-    <w:lsdException w:name="List Table 3 Accent 6" w:uiPriority="48"/>
-    <w:lsdException w:name="List Table 4 Accent 6" w:uiPriority="49"/>
-    <w:lsdException w:name="List Table 5 Dark Accent 6" w:uiPriority="50"/>
-    <w:lsdException w:name="List Table 6 Colorful Accent 6" w:uiPriority="51"/>
-    <w:lsdException w:name="List Table 7 Colorful Accent 6" w:uiPriority="52"/>
-    <w:lsdException w:name="Mention" w:semiHidden="1" w:unhideWhenUsed="1"/>
-    <w:lsdException w:name="Smart Hyperlink" w:semiHidden="1" w:unhideWhenUsed="1"/>
+  <w:latentStyles w:defLockedState="0" w:defUIPriority="99" w:defSemiHidden="1" w:defUnhideWhenUsed="1" w:defQFormat="0" w:count="267">
+    <w:lsdException w:name="Normal" w:semiHidden="0" w:uiPriority="0" w:unhideWhenUsed="0" w:qFormat="1"/>
+    <w:lsdException w:name="heading 1" w:semiHidden="0" w:uiPriority="9" w:unhideWhenUsed="0" w:qFormat="1"/>
+    <w:lsdException w:name="heading 2" w:uiPriority="9" w:qFormat="1"/>
+    <w:lsdException w:name="heading 3" w:uiPriority="9" w:qFormat="1"/>
+    <w:lsdException w:name="heading 4" w:uiPriority="9" w:qFormat="1"/>
+    <w:lsdException w:name="heading 5" w:uiPriority="9" w:qFormat="1"/>
+    <w:lsdException w:name="heading 6" w:uiPriority="9" w:qFormat="1"/>
+    <w:lsdException w:name="heading 7" w:uiPriority="9" w:qFormat="1"/>
+    <w:lsdException w:name="heading 8" w:uiPriority="9" w:qFormat="1"/>
+    <w:lsdException w:name="heading 9" w:uiPriority="9" w:qFormat="1"/>
+    <w:lsdException w:name="toc 1" w:uiPriority="39"/>
+    <w:lsdException w:name="toc 2" w:uiPriority="39"/>
+    <w:lsdException w:name="toc 3" w:uiPriority="39"/>
+    <w:lsdException w:name="toc 4" w:uiPriority="39"/>
+    <w:lsdException w:name="toc 5" w:uiPriority="39"/>
+    <w:lsdException w:name="toc 6" w:uiPriority="39"/>
+    <w:lsdException w:name="toc 7" w:uiPriority="39"/>
+    <w:lsdException w:name="toc 8" w:uiPriority="39"/>
+    <w:lsdException w:name="toc 9" w:uiPriority="39"/>
+    <w:lsdException w:name="caption" w:uiPriority="35" w:qFormat="1"/>
+    <w:lsdException w:name="Title" w:semiHidden="0" w:uiPriority="10" w:unhideWhenUsed="0" w:qFormat="1"/>
+    <w:lsdException w:name="Default Paragraph Font" w:uiPriority="1"/>
+    <w:lsdException w:name="Subtitle" w:semiHidden="0" w:uiPriority="11" w:unhideWhenUsed="0" w:qFormat="1"/>
+    <w:lsdException w:name="Strong" w:semiHidden="0" w:uiPriority="22" w:unhideWhenUsed="0" w:qFormat="1"/>
+    <w:lsdException w:name="Emphasis" w:semiHidden="0" w:uiPriority="20" w:unhideWhenUsed="0" w:qFormat="1"/>
+    <w:lsdException w:name="Normal Table" w:semiHidden="0" w:unhideWhenUsed="0"/>
+    <w:lsdException w:name="Table Web 3" w:semiHidden="0" w:unhideWhenUsed="0"/>
+    <w:lsdException w:name="Table Grid" w:semiHidden="0" w:uiPriority="39" w:unhideWhenUsed="0"/>
+    <w:lsdException w:name="Table Theme" w:semiHidden="0" w:unhideWhenUsed="0"/>
+    <w:lsdException w:name="Placeholder Text" w:unhideWhenUsed="0"/>
+    <w:lsdException w:name="No Spacing" w:semiHidden="0" w:uiPriority="1" w:unhideWhenUsed="0" w:qFormat="1"/>
+    <w:lsdException w:name="Light Shading" w:semiHidden="0" w:uiPriority="60" w:unhideWhenUsed="0"/>
+    <w:lsdException w:name="Light List" w:semiHidden="0" w:uiPriority="61" w:unhideWhenUsed="0"/>
+    <w:lsdException w:name="Light Grid" w:semiHidden="0" w:uiPriority="62" w:unhideWhenUsed="0"/>
+    <w:lsdException w:name="Medium Shading 1" w:semiHidden="0" w:uiPriority="63" w:unhideWhenUsed="0"/>
+    <w:lsdException w:name="Medium Shading 2" w:semiHidden="0" w:uiPriority="64" w:unhideWhenUsed="0"/>
+    <w:lsdException w:name="Medium List 1" w:semiHidden="0" w:uiPriority="65" w:unhideWhenUsed="0"/>
+    <w:lsdException w:name="Medium List 2" w:semiHidden="0" w:uiPriority="66" w:unhideWhenUsed="0"/>
+    <w:lsdException w:name="Medium Grid 1" w:semiHidden="0" w:uiPriority="67" w:unhideWhenUsed="0"/>
+    <w:lsdException w:name="Medium Grid 2" w:semiHidden="0" w:uiPriority="68" w:unhideWhenUsed="0"/>
+    <w:lsdException w:name="Medium Grid 3" w:semiHidden="0" w:uiPriority="69" w:unhideWhenUsed="0"/>
+    <w:lsdException w:name="Dark List" w:semiHidden="0" w:uiPriority="70" w:unhideWhenUsed="0"/>
+    <w:lsdException w:name="Colorful Shading" w:semiHidden="0" w:uiPriority="71" w:unhideWhenUsed="0"/>
+    <w:lsdException w:name="Colorful List" w:semiHidden="0" w:uiPriority="72" w:unhideWhenUsed="0"/>
+    <w:lsdException w:name="Colorful Grid" w:semiHidden="0" w:uiPriority="73" w:unhideWhenUsed="0"/>
+    <w:lsdException w:name="Light Shading Accent 1" w:semiHidden="0" w:uiPriority="60" w:unhideWhenUsed="0"/>
+    <w:lsdException w:name="Light List Accent 1" w:semiHidden="0" w:uiPriority="61" w:unhideWhenUsed="0"/>
+    <w:lsdException w:name="Light Grid Accent 1" w:semiHidden="0" w:uiPriority="62" w:unhideWhenUsed="0"/>
+    <w:lsdException w:name="Medium Shading 1 Accent 1" w:semiHidden="0" w:uiPriority="63" w:unhideWhenUsed="0"/>
+    <w:lsdException w:name="Medium Shading 2 Accent 1" w:semiHidden="0" w:uiPriority="64" w:unhideWhenUsed="0"/>
+    <w:lsdException w:name="Medium List 1 Accent 1" w:semiHidden="0" w:uiPriority="65" w:unhideWhenUsed="0"/>
+    <w:lsdException w:name="Revision" w:unhideWhenUsed="0"/>
+    <w:lsdException w:name="List Paragraph" w:semiHidden="0" w:uiPriority="34" w:unhideWhenUsed="0" w:qFormat="1"/>
+    <w:lsdException w:name="Quote" w:semiHidden="0" w:uiPriority="29" w:unhideWhenUsed="0" w:qFormat="1"/>
+    <w:lsdException w:name="Intense Quote" w:semiHidden="0" w:uiPriority="30" w:unhideWhenUsed="0" w:qFormat="1"/>
+    <w:lsdException w:name="Medium List 2 Accent 1" w:semiHidden="0" w:uiPriority="66" w:unhideWhenUsed="0"/>
+    <w:lsdException w:name="Medium Grid 1 Accent 1" w:semiHidden="0" w:uiPriority="67" w:unhideWhenUsed="0"/>
+    <w:lsdException w:name="Medium Grid 2 Accent 1" w:semiHidden="0" w:uiPriority="68" w:unhideWhenUsed="0"/>
+    <w:lsdException w:name="Medium Grid 3 Accent 1" w:semiHidden="0" w:uiPriority="69" w:unhideWhenUsed="0"/>
+    <w:lsdException w:name="Dark List Accent 1" w:semiHidden="0" w:uiPriority="70" w:unhideWhenUsed="0"/>
+    <w:lsdException w:name="Colorful Shading Accent 1" w:semiHidden="0" w:uiPriority="71" w:unhideWhenUsed="0"/>
+    <w:lsdException w:name="Colorful List Accent 1" w:semiHidden="0" w:uiPriority="72" w:unhideWhenUsed="0"/>
+    <w:lsdException w:name="Colorful Grid Accent 1" w:semiHidden="0" w:uiPriority="73" w:unhideWhenUsed="0"/>
+    <w:lsdException w:name="Light Shading Accent 2" w:semiHidden="0" w:uiPriority="60" w:unhideWhenUsed="0"/>
+    <w:lsdException w:name="Light List Accent 2" w:semiHidden="0" w:uiPriority="61" w:unhideWhenUsed="0"/>
+    <w:lsdException w:name="Light Grid Accent 2" w:semiHidden="0" w:uiPriority="62" w:unhideWhenUsed="0"/>
+    <w:lsdException w:name="Medium Shading 1 Accent 2" w:semiHidden="0" w:uiPriority="63" w:unhideWhenUsed="0"/>
+    <w:lsdException w:name="Medium Shading 2 Accent 2" w:semiHidden="0" w:uiPriority="64" w:unhideWhenUsed="0"/>
+    <w:lsdException w:name="Medium List 1 Accent 2" w:semiHidden="0" w:uiPriority="65" w:unhideWhenUsed="0"/>
+    <w:lsdException w:name="Medium List 2 Accent 2" w:semiHidden="0" w:uiPriority="66" w:unhideWhenUsed="0"/>
+    <w:lsdException w:name="Medium Grid 1 Accent 2" w:semiHidden="0" w:uiPriority="67" w:unhideWhenUsed="0"/>
+    <w:lsdException w:name="Medium Grid 2 Accent 2" w:semiHidden="0" w:uiPriority="68" w:unhideWhenUsed="0"/>
+    <w:lsdException w:name="Medium Grid 3 Accent 2" w:semiHidden="0" w:uiPriority="69" w:unhideWhenUsed="0"/>
+    <w:lsdException w:name="Dark List Accent 2" w:semiHidden="0" w:uiPriority="70" w:unhideWhenUsed="0"/>
+    <w:lsdException w:name="Colorful Shading Accent 2" w:semiHidden="0" w:uiPriority="71" w:unhideWhenUsed="0"/>
+    <w:lsdException w:name="Colorful List Accent 2" w:semiHidden="0" w:uiPriority="72" w:unhideWhenUsed="0"/>
+    <w:lsdException w:name="Colorful Grid Accent 2" w:semiHidden="0" w:uiPriority="73" w:unhideWhenUsed="0"/>
+    <w:lsdException w:name="Light Shading Accent 3" w:semiHidden="0" w:uiPriority="60" w:unhideWhenUsed="0"/>
+    <w:lsdException w:name="Light List Accent 3" w:semiHidden="0" w:uiPriority="61" w:unhideWhenUsed="0"/>
+    <w:lsdException w:name="Light Grid Accent 3" w:semiHidden="0" w:uiPriority="62" w:unhideWhenUsed="0"/>
+    <w:lsdException w:name="Medium Shading 1 Accent 3" w:semiHidden="0" w:uiPriority="63" w:unhideWhenUsed="0"/>
+    <w:lsdException w:name="Medium Shading 2 Accent 3" w:semiHidden="0" w:uiPriority="64" w:unhideWhenUsed="0"/>
+    <w:lsdException w:name="Medium List 1 Accent 3" w:semiHidden="0" w:uiPriority="65" w:unhideWhenUsed="0"/>
+    <w:lsdException w:name="Medium List 2 Accent 3" w:semiHidden="0" w:uiPriority="66" w:unhideWhenUsed="0"/>
+    <w:lsdException w:name="Medium Grid 1 Accent 3" w:semiHidden="0" w:uiPriority="67" w:unhideWhenUsed="0"/>
+    <w:lsdException w:name="Medium Grid 2 Accent 3" w:semiHidden="0" w:uiPriority="68" w:unhideWhenUsed="0"/>
+    <w:lsdException w:name="Medium Grid 3 Accent 3" w:semiHidden="0" w:uiPriority="69" w:unhideWhenUsed="0"/>
+    <w:lsdException w:name="Dark List Accent 3" w:semiHidden="0" w:uiPriority="70" w:unhideWhenUsed="0"/>
+    <w:lsdException w:name="Colorful Shading Accent 3" w:semiHidden="0" w:uiPriority="71" w:unhideWhenUsed="0"/>
+    <w:lsdException w:name="Colorful List Accent 3" w:semiHidden="0" w:uiPriority="72" w:unhideWhenUsed="0"/>
+    <w:lsdException w:name="Colorful Grid Accent 3" w:semiHidden="0" w:uiPriority="73" w:unhideWhenUsed="0"/>
+    <w:lsdException w:name="Light Shading Accent 4" w:semiHidden="0" w:uiPriority="60" w:unhideWhenUsed="0"/>
+    <w:lsdException w:name="Light List Accent 4" w:semiHidden="0" w:uiPriority="61" w:unhideWhenUsed="0"/>
+    <w:lsdException w:name="Light Grid Accent 4" w:semiHidden="0" w:uiPriority="62" w:unhideWhenUsed="0"/>
+    <w:lsdException w:name="Medium Shading 1 Accent 4" w:semiHidden="0" w:uiPriority="63" w:unhideWhenUsed="0"/>
+    <w:lsdException w:name="Medium Shading 2 Accent 4" w:semiHidden="0" w:uiPriority="64" w:unhideWhenUsed="0"/>
+    <w:lsdException w:name="Medium List 1 Accent 4" w:semiHidden="0" w:uiPriority="65" w:unhideWhenUsed="0"/>
+    <w:lsdException w:name="Medium List 2 Accent 4" w:semiHidden="0" w:uiPriority="66" w:unhideWhenUsed="0"/>
+    <w:lsdException w:name="Medium Grid 1 Accent 4" w:semiHidden="0" w:uiPriority="67" w:unhideWhenUsed="0"/>
+    <w:lsdException w:name="Medium Grid 2 Accent 4" w:semiHidden="0" w:uiPriority="68" w:unhideWhenUsed="0"/>
+    <w:lsdException w:name="Medium Grid 3 Accent 4" w:semiHidden="0" w:uiPriority="69" w:unhideWhenUsed="0"/>
+    <w:lsdException w:name="Dark List Accent 4" w:semiHidden="0" w:uiPriority="70" w:unhideWhenUsed="0"/>
+    <w:lsdException w:name="Colorful Shading Accent 4" w:semiHidden="0" w:uiPriority="71" w:unhideWhenUsed="0"/>
+    <w:lsdException w:name="Colorful List Accent 4" w:semiHidden="0" w:uiPriority="72" w:unhideWhenUsed="0"/>
+    <w:lsdException w:name="Colorful Grid Accent 4" w:semiHidden="0" w:uiPriority="73" w:unhideWhenUsed="0"/>
+    <w:lsdException w:name="Light Shading Accent 5" w:semiHidden="0" w:uiPriority="60" w:unhideWhenUsed="0"/>
+    <w:lsdException w:name="Light List Accent 5" w:semiHidden="0" w:uiPriority="61" w:unhideWhenUsed="0"/>
+    <w:lsdException w:name="Light Grid Accent 5" w:semiHidden="0" w:uiPriority="62" w:unhideWhenUsed="0"/>
+    <w:lsdException w:name="Medium Shading 1 Accent 5" w:semiHidden="0" w:uiPriority="63" w:unhideWhenUsed="0"/>
+    <w:lsdException w:name="Medium Shading 2 Accent 5" w:semiHidden="0" w:uiPriority="64" w:unhideWhenUsed="0"/>
+    <w:lsdException w:name="Medium List 1 Accent 5" w:semiHidden="0" w:uiPriority="65" w:unhideWhenUsed="0"/>
+    <w:lsdException w:name="Medium List 2 Accent 5" w:semiHidden="0" w:uiPriority="66" w:unhideWhenUsed="0"/>
+    <w:lsdException w:name="Medium Grid 1 Accent 5" w:semiHidden="0" w:uiPriority="67" w:unhideWhenUsed="0"/>
+    <w:lsdException w:name="Medium Grid 2 Accent 5" w:semiHidden="0" w:uiPriority="68" w:unhideWhenUsed="0"/>
+    <w:lsdException w:name="Medium Grid 3 Accent 5" w:semiHidden="0" w:uiPriority="69" w:unhideWhenUsed="0"/>
+    <w:lsdException w:name="Dark List Accent 5" w:semiHidden="0" w:uiPriority="70" w:unhideWhenUsed="0"/>
+    <w:lsdException w:name="Colorful Shading Accent 5" w:semiHidden="0" w:uiPriority="71" w:unhideWhenUsed="0"/>
+    <w:lsdException w:name="Colorful List Accent 5" w:semiHidden="0" w:uiPriority="72" w:unhideWhenUsed="0"/>
+    <w:lsdException w:name="Colorful Grid Accent 5" w:semiHidden="0" w:uiPriority="73" w:unhideWhenUsed="0"/>
+    <w:lsdException w:name="Light Shading Accent 6" w:semiHidden="0" w:uiPriority="60" w:unhideWhenUsed="0"/>
+    <w:lsdException w:name="Light List Accent 6" w:semiHidden="0" w:uiPriority="61" w:unhideWhenUsed="0"/>
+    <w:lsdException w:name="Light Grid Accent 6" w:semiHidden="0" w:uiPriority="62" w:unhideWhenUsed="0"/>
+    <w:lsdException w:name="Medium Shading 1 Accent 6" w:semiHidden="0" w:uiPriority="63" w:unhideWhenUsed="0"/>
+    <w:lsdException w:name="Medium Shading 2 Accent 6" w:semiHidden="0" w:uiPriority="64" w:unhideWhenUsed="0"/>
+    <w:lsdException w:name="Medium List 1 Accent 6" w:semiHidden="0" w:uiPriority="65" w:unhideWhenUsed="0"/>
+    <w:lsdException w:name="Medium List 2 Accent 6" w:semiHidden="0" w:uiPriority="66" w:unhideWhenUsed="0"/>
+    <w:lsdException w:name="Medium Grid 1 Accent 6" w:semiHidden="0" w:uiPriority="67" w:unhideWhenUsed="0"/>
+    <w:lsdException w:name="Medium Grid 2 Accent 6" w:semiHidden="0" w:uiPriority="68" w:unhideWhenUsed="0"/>
+    <w:lsdException w:name="Medium Grid 3 Accent 6" w:semiHidden="0" w:uiPriority="69" w:unhideWhenUsed="0"/>
+    <w:lsdException w:name="Dark List Accent 6" w:semiHidden="0" w:uiPriority="70" w:unhideWhenUsed="0"/>
+    <w:lsdException w:name="Colorful Shading Accent 6" w:semiHidden="0" w:uiPriority="71" w:unhideWhenUsed="0"/>
+    <w:lsdException w:name="Colorful List Accent 6" w:semiHidden="0" w:uiPriority="72" w:unhideWhenUsed="0"/>
+    <w:lsdException w:name="Colorful Grid Accent 6" w:semiHidden="0" w:uiPriority="73" w:unhideWhenUsed="0"/>
+    <w:lsdException w:name="Subtle Emphasis" w:semiHidden="0" w:uiPriority="19" w:unhideWhenUsed="0" w:qFormat="1"/>
+    <w:lsdException w:name="Intense Emphasis" w:semiHidden="0" w:uiPriority="21" w:unhideWhenUsed="0" w:qFormat="1"/>
+    <w:lsdException w:name="Subtle Reference" w:semiHidden="0" w:uiPriority="31" w:unhideWhenUsed="0" w:qFormat="1"/>
+    <w:lsdException w:name="Intense Reference" w:semiHidden="0" w:uiPriority="32" w:unhideWhenUsed="0" w:qFormat="1"/>
+    <w:lsdException w:name="Book Title" w:semiHidden="0" w:uiPriority="33" w:unhideWhenUsed="0" w:qFormat="1"/>
+    <w:lsdException w:name="Bibliography" w:uiPriority="37"/>
+    <w:lsdException w:name="TOC Heading" w:uiPriority="39" w:qFormat="1"/>
   </w:latentStyles>
   <w:style w:type="paragraph" w:default="1" w:styleId="Normal">
     <w:name w:val="Normal"/>
@@ -5943,117 +5951,12 @@
 </w:styles>
 </file>
 
-<file path=word/glossary/document.xml><?xml version="1.0" encoding="utf-8"?>
-<w:glossaryDocument xmlns:wpc="http://schemas.microsoft.com/office/word/2010/wordprocessingCanvas" xmlns:mo="http://schemas.microsoft.com/office/mac/office/2008/main" xmlns:mc="http://schemas.openxmlformats.org/markup-compatibility/2006" xmlns:mv="urn:schemas-microsoft-com:mac:vml" xmlns:o="urn:schemas-microsoft-com:office:office" xmlns:r="http://schemas.openxmlformats.org/officeDocument/2006/relationships" xmlns:m="http://schemas.openxmlformats.org/officeDocument/2006/math" xmlns:v="urn:schemas-microsoft-com:vml" xmlns:wp14="http://schemas.microsoft.com/office/word/2010/wordprocessingDrawing" xmlns:wp="http://schemas.openxmlformats.org/drawingml/2006/wordprocessingDrawing" xmlns:w10="urn:schemas-microsoft-com:office:word" xmlns:w="http://schemas.openxmlformats.org/wordprocessingml/2006/main" xmlns:w14="http://schemas.microsoft.com/office/word/2010/wordml" xmlns:w15="http://schemas.microsoft.com/office/word/2012/wordml" xmlns:wpg="http://schemas.microsoft.com/office/word/2010/wordprocessingGroup" xmlns:wpi="http://schemas.microsoft.com/office/word/2010/wordprocessingInk" xmlns:wne="http://schemas.microsoft.com/office/word/2006/wordml" xmlns:wps="http://schemas.microsoft.com/office/word/2010/wordprocessingShape" mc:Ignorable="w14 w15 wp14"/>
-</file>
-
-<file path=word/glossary/fontTable.xml><?xml version="1.0" encoding="utf-8"?>
-<w:fonts xmlns:mc="http://schemas.openxmlformats.org/markup-compatibility/2006" xmlns:r="http://schemas.openxmlformats.org/officeDocument/2006/relationships" xmlns:w="http://schemas.openxmlformats.org/wordprocessingml/2006/main" xmlns:w14="http://schemas.microsoft.com/office/word/2010/wordml" xmlns:w15="http://schemas.microsoft.com/office/word/2012/wordml" mc:Ignorable="w14 w15">
-  <w:font w:name="Symbol">
-    <w:panose1 w:val="05050102010706020507"/>
-    <w:charset w:val="02"/>
-    <w:family w:val="auto"/>
-    <w:pitch w:val="variable"/>
-    <w:sig w:usb0="00000000" w:usb1="10000000" w:usb2="00000000" w:usb3="00000000" w:csb0="80000000" w:csb1="00000000"/>
-  </w:font>
-  <w:font w:name="Calibri">
-    <w:panose1 w:val="020F0502020204030204"/>
-    <w:charset w:val="00"/>
-    <w:family w:val="auto"/>
-    <w:pitch w:val="variable"/>
-    <w:sig w:usb0="E00002FF" w:usb1="4000ACFF" w:usb2="00000001" w:usb3="00000000" w:csb0="0000019F" w:csb1="00000000"/>
-  </w:font>
-  <w:font w:name="Times New Roman">
-    <w:panose1 w:val="02020603050405020304"/>
-    <w:charset w:val="00"/>
-    <w:family w:val="auto"/>
-    <w:pitch w:val="variable"/>
-    <w:sig w:usb0="E0002AEF" w:usb1="C0007841" w:usb2="00000009" w:usb3="00000000" w:csb0="000001FF" w:csb1="00000000"/>
-  </w:font>
-  <w:font w:name="Courier New">
-    <w:panose1 w:val="02070309020205020404"/>
-    <w:charset w:val="00"/>
-    <w:family w:val="auto"/>
-    <w:pitch w:val="variable"/>
-    <w:sig w:usb0="E0002AFF" w:usb1="C0007843" w:usb2="00000009" w:usb3="00000000" w:csb0="000001FF" w:csb1="00000000"/>
-  </w:font>
-  <w:font w:name="Wingdings">
-    <w:panose1 w:val="05000000000000000000"/>
-    <w:charset w:val="02"/>
-    <w:family w:val="auto"/>
-    <w:pitch w:val="variable"/>
-    <w:sig w:usb0="00000000" w:usb1="10000000" w:usb2="00000000" w:usb3="00000000" w:csb0="80000000" w:csb1="00000000"/>
-  </w:font>
-  <w:font w:name="Calibri Light">
-    <w:panose1 w:val="020F0302020204030204"/>
-    <w:charset w:val="00"/>
-    <w:family w:val="auto"/>
-    <w:pitch w:val="variable"/>
-    <w:sig w:usb0="A00002EF" w:usb1="4000207B" w:usb2="00000000" w:usb3="00000000" w:csb0="0000019F" w:csb1="00000000"/>
-  </w:font>
-  <w:font w:name="Tahoma">
-    <w:panose1 w:val="020B0604030504040204"/>
-    <w:charset w:val="00"/>
-    <w:family w:val="swiss"/>
-    <w:pitch w:val="variable"/>
-    <w:sig w:usb0="E1002EFF" w:usb1="C000605B" w:usb2="00000029" w:usb3="00000000" w:csb0="000101FF" w:csb1="00000000"/>
-  </w:font>
-  <w:font w:name="Arial">
-    <w:panose1 w:val="020B0604020202020204"/>
-    <w:charset w:val="00"/>
-    <w:family w:val="auto"/>
-    <w:pitch w:val="variable"/>
-    <w:sig w:usb0="E0002AFF" w:usb1="C0007843" w:usb2="00000009" w:usb3="00000000" w:csb0="000001FF" w:csb1="00000000"/>
-  </w:font>
-</w:fonts>
-</file>
-
-<file path=word/glossary/settings.xml><?xml version="1.0" encoding="utf-8"?>
-<w:settings xmlns:mc="http://schemas.openxmlformats.org/markup-compatibility/2006" xmlns:o="urn:schemas-microsoft-com:office:office" xmlns:r="http://schemas.openxmlformats.org/officeDocument/2006/relationships" xmlns:m="http://schemas.openxmlformats.org/officeDocument/2006/math" xmlns:v="urn:schemas-microsoft-com:vml" xmlns:w10="urn:schemas-microsoft-com:office:word" xmlns:w="http://schemas.openxmlformats.org/wordprocessingml/2006/main" xmlns:w14="http://schemas.microsoft.com/office/word/2010/wordml" xmlns:w15="http://schemas.microsoft.com/office/word/2012/wordml" xmlns:sl="http://schemas.openxmlformats.org/schemaLibrary/2006/main" mc:Ignorable="w14 w15">
-  <w:view w:val="normal"/>
-  <w:defaultTabStop w:val="720"/>
-  <w:characterSpacingControl w:val="doNotCompress"/>
-  <w:compat>
-    <w:useFELayout/>
-    <w:compatSetting w:name="compatibilityMode" w:uri="http://schemas.microsoft.com/office/word" w:val="15"/>
-    <w:compatSetting w:name="overrideTableStyleFontSizeAndJustification" w:uri="http://schemas.microsoft.com/office/word" w:val="1"/>
-    <w:compatSetting w:name="enableOpenTypeFeatures" w:uri="http://schemas.microsoft.com/office/word" w:val="1"/>
-    <w:compatSetting w:name="doNotFlipMirrorIndents" w:uri="http://schemas.microsoft.com/office/word" w:val="1"/>
-    <w:compatSetting w:name="differentiateMultirowTableHeaders" w:uri="http://schemas.microsoft.com/office/word" w:val="1"/>
-  </w:compat>
-  <w:rsids>
-    <w:rsidRoot w:val="00A87168"/>
-    <w:rsid w:val="005923BD"/>
-    <w:rsid w:val="00A87168"/>
-  </w:rsids>
-  <m:mathPr>
-    <m:mathFont m:val="Cambria Math"/>
-    <m:brkBin m:val="before"/>
-    <m:brkBinSub m:val="--"/>
-    <m:smallFrac m:val="0"/>
-    <m:dispDef/>
-    <m:lMargin m:val="0"/>
-    <m:rMargin m:val="0"/>
-    <m:defJc m:val="centerGroup"/>
-    <m:wrapIndent m:val="1440"/>
-    <m:intLim m:val="subSup"/>
-    <m:naryLim m:val="undOvr"/>
-  </m:mathPr>
-  <w:themeFontLang w:val="en-US"/>
-  <w:clrSchemeMapping w:bg1="light1" w:t1="dark1" w:bg2="light2" w:t2="dark2" w:accent1="accent1" w:accent2="accent2" w:accent3="accent3" w:accent4="accent4" w:accent5="accent5" w:accent6="accent6" w:hyperlink="hyperlink" w:followedHyperlink="followedHyperlink"/>
-  <w:decimalSymbol w:val="."/>
-  <w:listSeparator w:val=","/>
-  <w14:defaultImageDpi w14:val="32767"/>
-  <w15:chartTrackingRefBased/>
-</w:settings>
-</file>
-
-<file path=word/glossary/styles.xml><?xml version="1.0" encoding="utf-8"?>
-<w:styles xmlns:mc="http://schemas.openxmlformats.org/markup-compatibility/2006" xmlns:r="http://schemas.openxmlformats.org/officeDocument/2006/relationships" xmlns:w="http://schemas.openxmlformats.org/wordprocessingml/2006/main" xmlns:w14="http://schemas.microsoft.com/office/word/2010/wordml" xmlns:w15="http://schemas.microsoft.com/office/word/2012/wordml" mc:Ignorable="w14 w15">
+<file path=word/stylesWithEffects.xml><?xml version="1.0" encoding="utf-8"?>
+<w:styles xmlns:wpc="http://schemas.microsoft.com/office/word/2010/wordprocessingCanvas" xmlns:mc="http://schemas.openxmlformats.org/markup-compatibility/2006" xmlns:o="urn:schemas-microsoft-com:office:office" xmlns:r="http://schemas.openxmlformats.org/officeDocument/2006/relationships" xmlns:m="http://schemas.openxmlformats.org/officeDocument/2006/math" xmlns:v="urn:schemas-microsoft-com:vml" xmlns:wp14="http://schemas.microsoft.com/office/word/2010/wordprocessingDrawing" xmlns:wp="http://schemas.openxmlformats.org/drawingml/2006/wordprocessingDrawing" xmlns:w10="urn:schemas-microsoft-com:office:word" xmlns:w="http://schemas.openxmlformats.org/wordprocessingml/2006/main" xmlns:w14="http://schemas.microsoft.com/office/word/2010/wordml" xmlns:wpg="http://schemas.microsoft.com/office/word/2010/wordprocessingGroup" xmlns:wpi="http://schemas.microsoft.com/office/word/2010/wordprocessingInk" xmlns:wne="http://schemas.microsoft.com/office/word/2006/wordml" xmlns:wps="http://schemas.microsoft.com/office/word/2010/wordprocessingShape" mc:Ignorable="w14 wp14">
   <w:docDefaults>
     <w:rPrDefault>
       <w:rPr>
-        <w:rFonts w:asciiTheme="minorHAnsi" w:eastAsiaTheme="minorEastAsia" w:hAnsiTheme="minorHAnsi" w:cstheme="minorBidi"/>
+        <w:rFonts w:asciiTheme="minorHAnsi" w:eastAsiaTheme="minorHAnsi" w:hAnsiTheme="minorHAnsi" w:cstheme="minorBidi"/>
         <w:sz w:val="24"/>
         <w:szCs w:val="24"/>
         <w:lang w:val="en-US" w:eastAsia="en-US" w:bidi="ar-SA"/>
@@ -6061,393 +5964,217 @@
     </w:rPrDefault>
     <w:pPrDefault/>
   </w:docDefaults>
-  <w:latentStyles w:defLockedState="0" w:defUIPriority="99" w:defSemiHidden="0" w:defUnhideWhenUsed="0" w:defQFormat="0" w:count="382">
-    <w:lsdException w:name="Normal" w:uiPriority="0" w:qFormat="1"/>
-    <w:lsdException w:name="heading 1" w:uiPriority="9" w:qFormat="1"/>
-    <w:lsdException w:name="heading 2" w:semiHidden="1" w:uiPriority="9" w:unhideWhenUsed="1" w:qFormat="1"/>
-    <w:lsdException w:name="heading 3" w:semiHidden="1" w:uiPriority="9" w:unhideWhenUsed="1" w:qFormat="1"/>
-    <w:lsdException w:name="heading 4" w:semiHidden="1" w:uiPriority="9" w:unhideWhenUsed="1" w:qFormat="1"/>
-    <w:lsdException w:name="heading 5" w:semiHidden="1" w:uiPriority="9" w:unhideWhenUsed="1" w:qFormat="1"/>
-    <w:lsdException w:name="heading 6" w:semiHidden="1" w:uiPriority="9" w:unhideWhenUsed="1" w:qFormat="1"/>
-    <w:lsdException w:name="heading 7" w:semiHidden="1" w:uiPriority="9" w:unhideWhenUsed="1" w:qFormat="1"/>
-    <w:lsdException w:name="heading 8" w:semiHidden="1" w:uiPriority="9" w:unhideWhenUsed="1" w:qFormat="1"/>
-    <w:lsdException w:name="heading 9" w:semiHidden="1" w:uiPriority="9" w:unhideWhenUsed="1" w:qFormat="1"/>
-    <w:lsdException w:name="index 1" w:semiHidden="1" w:unhideWhenUsed="1"/>
-    <w:lsdException w:name="index 2" w:semiHidden="1" w:unhideWhenUsed="1"/>
-    <w:lsdException w:name="index 3" w:semiHidden="1" w:unhideWhenUsed="1"/>
-    <w:lsdException w:name="index 4" w:semiHidden="1" w:unhideWhenUsed="1"/>
-    <w:lsdException w:name="index 5" w:semiHidden="1" w:unhideWhenUsed="1"/>
-    <w:lsdException w:name="index 6" w:semiHidden="1" w:unhideWhenUsed="1"/>
-    <w:lsdException w:name="index 7" w:semiHidden="1" w:unhideWhenUsed="1"/>
-    <w:lsdException w:name="index 8" w:semiHidden="1" w:unhideWhenUsed="1"/>
-    <w:lsdException w:name="index 9" w:semiHidden="1" w:unhideWhenUsed="1"/>
-    <w:lsdException w:name="toc 1" w:semiHidden="1" w:uiPriority="39" w:unhideWhenUsed="1"/>
-    <w:lsdException w:name="toc 2" w:semiHidden="1" w:uiPriority="39" w:unhideWhenUsed="1"/>
-    <w:lsdException w:name="toc 3" w:semiHidden="1" w:uiPriority="39" w:unhideWhenUsed="1"/>
-    <w:lsdException w:name="toc 4" w:semiHidden="1" w:uiPriority="39" w:unhideWhenUsed="1"/>
-    <w:lsdException w:name="toc 5" w:semiHidden="1" w:uiPriority="39" w:unhideWhenUsed="1"/>
-    <w:lsdException w:name="toc 6" w:semiHidden="1" w:uiPriority="39" w:unhideWhenUsed="1"/>
-    <w:lsdException w:name="toc 7" w:semiHidden="1" w:uiPriority="39" w:unhideWhenUsed="1"/>
-    <w:lsdException w:name="toc 8" w:semiHidden="1" w:uiPriority="39" w:unhideWhenUsed="1"/>
-    <w:lsdException w:name="toc 9" w:semiHidden="1" w:uiPriority="39" w:unhideWhenUsed="1"/>
-    <w:lsdException w:name="Normal Indent" w:semiHidden="1" w:unhideWhenUsed="1"/>
-    <w:lsdException w:name="footnote text" w:semiHidden="1" w:unhideWhenUsed="1"/>
-    <w:lsdException w:name="annotation text" w:semiHidden="1" w:unhideWhenUsed="1"/>
-    <w:lsdException w:name="header" w:semiHidden="1" w:unhideWhenUsed="1"/>
-    <w:lsdException w:name="footer" w:semiHidden="1" w:unhideWhenUsed="1"/>
-    <w:lsdException w:name="index heading" w:semiHidden="1" w:unhideWhenUsed="1"/>
-    <w:lsdException w:name="caption" w:semiHidden="1" w:uiPriority="35" w:unhideWhenUsed="1" w:qFormat="1"/>
-    <w:lsdException w:name="table of figures" w:semiHidden="1" w:unhideWhenUsed="1"/>
-    <w:lsdException w:name="envelope address" w:semiHidden="1" w:unhideWhenUsed="1"/>
-    <w:lsdException w:name="envelope return" w:semiHidden="1" w:unhideWhenUsed="1"/>
-    <w:lsdException w:name="footnote reference" w:semiHidden="1" w:unhideWhenUsed="1"/>
-    <w:lsdException w:name="annotation reference" w:semiHidden="1" w:unhideWhenUsed="1"/>
-    <w:lsdException w:name="line number" w:semiHidden="1" w:unhideWhenUsed="1"/>
-    <w:lsdException w:name="page number" w:semiHidden="1" w:unhideWhenUsed="1"/>
-    <w:lsdException w:name="endnote reference" w:semiHidden="1" w:unhideWhenUsed="1"/>
-    <w:lsdException w:name="endnote text" w:semiHidden="1" w:unhideWhenUsed="1"/>
-    <w:lsdException w:name="table of authorities" w:semiHidden="1" w:unhideWhenUsed="1"/>
-    <w:lsdException w:name="macro" w:semiHidden="1" w:unhideWhenUsed="1"/>
-    <w:lsdException w:name="toa heading" w:semiHidden="1" w:unhideWhenUsed="1"/>
-    <w:lsdException w:name="List" w:semiHidden="1" w:unhideWhenUsed="1"/>
-    <w:lsdException w:name="List Bullet" w:semiHidden="1" w:unhideWhenUsed="1"/>
-    <w:lsdException w:name="List Number" w:semiHidden="1" w:unhideWhenUsed="1"/>
-    <w:lsdException w:name="List 2" w:semiHidden="1" w:unhideWhenUsed="1"/>
-    <w:lsdException w:name="List 3" w:semiHidden="1" w:unhideWhenUsed="1"/>
-    <w:lsdException w:name="List 4" w:semiHidden="1" w:unhideWhenUsed="1"/>
-    <w:lsdException w:name="List 5" w:semiHidden="1" w:unhideWhenUsed="1"/>
-    <w:lsdException w:name="List Bullet 2" w:semiHidden="1" w:unhideWhenUsed="1"/>
-    <w:lsdException w:name="List Bullet 3" w:semiHidden="1" w:unhideWhenUsed="1"/>
-    <w:lsdException w:name="List Bullet 4" w:semiHidden="1" w:unhideWhenUsed="1"/>
-    <w:lsdException w:name="List Bullet 5" w:semiHidden="1" w:unhideWhenUsed="1"/>
-    <w:lsdException w:name="List Number 2" w:semiHidden="1" w:unhideWhenUsed="1"/>
-    <w:lsdException w:name="List Number 3" w:semiHidden="1" w:unhideWhenUsed="1"/>
-    <w:lsdException w:name="List Number 4" w:semiHidden="1" w:unhideWhenUsed="1"/>
-    <w:lsdException w:name="List Number 5" w:semiHidden="1" w:unhideWhenUsed="1"/>
-    <w:lsdException w:name="Title" w:uiPriority="10" w:qFormat="1"/>
-    <w:lsdException w:name="Closing" w:semiHidden="1" w:unhideWhenUsed="1"/>
-    <w:lsdException w:name="Signature" w:semiHidden="1" w:unhideWhenUsed="1"/>
-    <w:lsdException w:name="Default Paragraph Font" w:semiHidden="1" w:uiPriority="1" w:unhideWhenUsed="1"/>
-    <w:lsdException w:name="Body Text" w:semiHidden="1" w:unhideWhenUsed="1"/>
-    <w:lsdException w:name="Body Text Indent" w:semiHidden="1" w:unhideWhenUsed="1"/>
-    <w:lsdException w:name="List Continue" w:semiHidden="1" w:unhideWhenUsed="1"/>
-    <w:lsdException w:name="List Continue 2" w:semiHidden="1" w:unhideWhenUsed="1"/>
-    <w:lsdException w:name="List Continue 3" w:semiHidden="1" w:unhideWhenUsed="1"/>
-    <w:lsdException w:name="List Continue 4" w:semiHidden="1" w:unhideWhenUsed="1"/>
-    <w:lsdException w:name="List Continue 5" w:semiHidden="1" w:unhideWhenUsed="1"/>
-    <w:lsdException w:name="Message Header" w:semiHidden="1" w:unhideWhenUsed="1"/>
-    <w:lsdException w:name="Subtitle" w:uiPriority="11" w:qFormat="1"/>
-    <w:lsdException w:name="Salutation" w:semiHidden="1" w:unhideWhenUsed="1"/>
-    <w:lsdException w:name="Date" w:semiHidden="1" w:unhideWhenUsed="1"/>
-    <w:lsdException w:name="Body Text First Indent" w:semiHidden="1" w:unhideWhenUsed="1"/>
-    <w:lsdException w:name="Body Text First Indent 2" w:semiHidden="1" w:unhideWhenUsed="1"/>
-    <w:lsdException w:name="Note Heading" w:semiHidden="1" w:unhideWhenUsed="1"/>
-    <w:lsdException w:name="Body Text 2" w:semiHidden="1" w:unhideWhenUsed="1"/>
-    <w:lsdException w:name="Body Text 3" w:semiHidden="1" w:unhideWhenUsed="1"/>
-    <w:lsdException w:name="Body Text Indent 2" w:semiHidden="1" w:unhideWhenUsed="1"/>
-    <w:lsdException w:name="Body Text Indent 3" w:semiHidden="1" w:unhideWhenUsed="1"/>
-    <w:lsdException w:name="Block Text" w:semiHidden="1" w:unhideWhenUsed="1"/>
-    <w:lsdException w:name="Hyperlink" w:semiHidden="1" w:unhideWhenUsed="1"/>
-    <w:lsdException w:name="FollowedHyperlink" w:semiHidden="1" w:unhideWhenUsed="1"/>
-    <w:lsdException w:name="Strong" w:uiPriority="22" w:qFormat="1"/>
-    <w:lsdException w:name="Emphasis" w:uiPriority="20" w:qFormat="1"/>
-    <w:lsdException w:name="Document Map" w:semiHidden="1" w:unhideWhenUsed="1"/>
-    <w:lsdException w:name="Plain Text" w:semiHidden="1" w:unhideWhenUsed="1"/>
-    <w:lsdException w:name="E-mail Signature" w:semiHidden="1" w:unhideWhenUsed="1"/>
-    <w:lsdException w:name="HTML Top of Form" w:semiHidden="1" w:unhideWhenUsed="1"/>
-    <w:lsdException w:name="HTML Bottom of Form" w:semiHidden="1" w:unhideWhenUsed="1"/>
-    <w:lsdException w:name="Normal (Web)" w:semiHidden="1" w:unhideWhenUsed="1"/>
-    <w:lsdException w:name="HTML Acronym" w:semiHidden="1" w:unhideWhenUsed="1"/>
-    <w:lsdException w:name="HTML Address" w:semiHidden="1" w:unhideWhenUsed="1"/>
-    <w:lsdException w:name="HTML Cite" w:semiHidden="1" w:unhideWhenUsed="1"/>
-    <w:lsdException w:name="HTML Code" w:semiHidden="1" w:unhideWhenUsed="1"/>
-    <w:lsdException w:name="HTML Definition" w:semiHidden="1" w:unhideWhenUsed="1"/>
-    <w:lsdException w:name="HTML Keyboard" w:semiHidden="1" w:unhideWhenUsed="1"/>
-    <w:lsdException w:name="HTML Preformatted" w:semiHidden="1" w:unhideWhenUsed="1"/>
-    <w:lsdException w:name="HTML Sample" w:semiHidden="1" w:unhideWhenUsed="1"/>
-    <w:lsdException w:name="HTML Typewriter" w:semiHidden="1" w:unhideWhenUsed="1"/>
-    <w:lsdException w:name="HTML Variable" w:semiHidden="1" w:unhideWhenUsed="1"/>
-    <w:lsdException w:name="Normal Table" w:semiHidden="1" w:unhideWhenUsed="1"/>
-    <w:lsdException w:name="annotation subject" w:semiHidden="1" w:unhideWhenUsed="1"/>
-    <w:lsdException w:name="No List" w:semiHidden="1" w:unhideWhenUsed="1"/>
-    <w:lsdException w:name="Outline List 1" w:semiHidden="1" w:unhideWhenUsed="1"/>
-    <w:lsdException w:name="Outline List 2" w:semiHidden="1" w:unhideWhenUsed="1"/>
-    <w:lsdException w:name="Outline List 3" w:semiHidden="1" w:unhideWhenUsed="1"/>
-    <w:lsdException w:name="Table Simple 1" w:semiHidden="1" w:unhideWhenUsed="1"/>
-    <w:lsdException w:name="Table Simple 2" w:semiHidden="1" w:unhideWhenUsed="1"/>
-    <w:lsdException w:name="Table Simple 3" w:semiHidden="1" w:unhideWhenUsed="1"/>
-    <w:lsdException w:name="Table Classic 1" w:semiHidden="1" w:unhideWhenUsed="1"/>
-    <w:lsdException w:name="Table Classic 2" w:semiHidden="1" w:unhideWhenUsed="1"/>
-    <w:lsdException w:name="Table Classic 3" w:semiHidden="1" w:unhideWhenUsed="1"/>
-    <w:lsdException w:name="Table Classic 4" w:semiHidden="1" w:unhideWhenUsed="1"/>
-    <w:lsdException w:name="Table Colorful 1" w:semiHidden="1" w:unhideWhenUsed="1"/>
-    <w:lsdException w:name="Table Colorful 2" w:semiHidden="1" w:unhideWhenUsed="1"/>
-    <w:lsdException w:name="Table Colorful 3" w:semiHidden="1" w:unhideWhenUsed="1"/>
-    <w:lsdException w:name="Table Columns 1" w:semiHidden="1" w:unhideWhenUsed="1"/>
-    <w:lsdException w:name="Table Columns 2" w:semiHidden="1" w:unhideWhenUsed="1"/>
-    <w:lsdException w:name="Table Columns 3" w:semiHidden="1" w:unhideWhenUsed="1"/>
-    <w:lsdException w:name="Table Columns 4" w:semiHidden="1" w:unhideWhenUsed="1"/>
-    <w:lsdException w:name="Table Columns 5" w:semiHidden="1" w:unhideWhenUsed="1"/>
-    <w:lsdException w:name="Table Grid 1" w:semiHidden="1" w:unhideWhenUsed="1"/>
-    <w:lsdException w:name="Table Grid 2" w:semiHidden="1" w:unhideWhenUsed="1"/>
-    <w:lsdException w:name="Table Grid 3" w:semiHidden="1" w:unhideWhenUsed="1"/>
-    <w:lsdException w:name="Table Grid 4" w:semiHidden="1" w:unhideWhenUsed="1"/>
-    <w:lsdException w:name="Table Grid 5" w:semiHidden="1" w:unhideWhenUsed="1"/>
-    <w:lsdException w:name="Table Grid 6" w:semiHidden="1" w:unhideWhenUsed="1"/>
-    <w:lsdException w:name="Table Grid 7" w:semiHidden="1" w:unhideWhenUsed="1"/>
-    <w:lsdException w:name="Table Grid 8" w:semiHidden="1" w:unhideWhenUsed="1"/>
-    <w:lsdException w:name="Table List 1" w:semiHidden="1" w:unhideWhenUsed="1"/>
-    <w:lsdException w:name="Table List 2" w:semiHidden="1" w:unhideWhenUsed="1"/>
-    <w:lsdException w:name="Table List 3" w:semiHidden="1" w:unhideWhenUsed="1"/>
-    <w:lsdException w:name="Table List 4" w:semiHidden="1" w:unhideWhenUsed="1"/>
-    <w:lsdException w:name="Table List 5" w:semiHidden="1" w:unhideWhenUsed="1"/>
-    <w:lsdException w:name="Table List 6" w:semiHidden="1" w:unhideWhenUsed="1"/>
-    <w:lsdException w:name="Table List 7" w:semiHidden="1" w:unhideWhenUsed="1"/>
-    <w:lsdException w:name="Table List 8" w:semiHidden="1" w:unhideWhenUsed="1"/>
-    <w:lsdException w:name="Table 3D effects 1" w:semiHidden="1" w:unhideWhenUsed="1"/>
-    <w:lsdException w:name="Table 3D effects 2" w:semiHidden="1" w:unhideWhenUsed="1"/>
-    <w:lsdException w:name="Table 3D effects 3" w:semiHidden="1" w:unhideWhenUsed="1"/>
-    <w:lsdException w:name="Table Contemporary" w:semiHidden="1" w:unhideWhenUsed="1"/>
-    <w:lsdException w:name="Table Elegant" w:semiHidden="1" w:unhideWhenUsed="1"/>
-    <w:lsdException w:name="Table Professional" w:semiHidden="1" w:unhideWhenUsed="1"/>
-    <w:lsdException w:name="Table Subtle 1" w:semiHidden="1" w:unhideWhenUsed="1"/>
-    <w:lsdException w:name="Table Subtle 2" w:semiHidden="1" w:unhideWhenUsed="1"/>
-    <w:lsdException w:name="Table Web 1" w:semiHidden="1" w:unhideWhenUsed="1"/>
-    <w:lsdException w:name="Table Web 2" w:semiHidden="1" w:unhideWhenUsed="1"/>
-    <w:lsdException w:name="Table Web 3" w:semiHidden="1" w:unhideWhenUsed="1"/>
-    <w:lsdException w:name="Balloon Text" w:semiHidden="1" w:unhideWhenUsed="1"/>
-    <w:lsdException w:name="Table Grid" w:uiPriority="39"/>
-    <w:lsdException w:name="Table Theme" w:semiHidden="1" w:unhideWhenUsed="1"/>
-    <w:lsdException w:name="Note Level 1" w:semiHidden="1" w:unhideWhenUsed="1"/>
-    <w:lsdException w:name="Note Level 2" w:semiHidden="1" w:unhideWhenUsed="1"/>
-    <w:lsdException w:name="Note Level 3" w:semiHidden="1" w:unhideWhenUsed="1"/>
-    <w:lsdException w:name="Note Level 4" w:semiHidden="1" w:unhideWhenUsed="1"/>
-    <w:lsdException w:name="Note Level 5" w:semiHidden="1" w:unhideWhenUsed="1"/>
-    <w:lsdException w:name="Note Level 6" w:semiHidden="1" w:unhideWhenUsed="1"/>
-    <w:lsdException w:name="Note Level 7" w:semiHidden="1" w:unhideWhenUsed="1"/>
-    <w:lsdException w:name="Note Level 8" w:semiHidden="1" w:unhideWhenUsed="1"/>
-    <w:lsdException w:name="Note Level 9" w:semiHidden="1" w:unhideWhenUsed="1"/>
-    <w:lsdException w:name="Placeholder Text" w:semiHidden="1"/>
-    <w:lsdException w:name="No Spacing" w:uiPriority="1" w:qFormat="1"/>
-    <w:lsdException w:name="Light Shading" w:uiPriority="60"/>
-    <w:lsdException w:name="Light List" w:uiPriority="61"/>
-    <w:lsdException w:name="Light Grid" w:uiPriority="62"/>
-    <w:lsdException w:name="Medium Shading 1" w:uiPriority="63"/>
-    <w:lsdException w:name="Medium Shading 2" w:uiPriority="64"/>
-    <w:lsdException w:name="Medium List 1" w:uiPriority="65"/>
-    <w:lsdException w:name="Medium List 2" w:uiPriority="66"/>
-    <w:lsdException w:name="Medium Grid 1" w:uiPriority="67"/>
-    <w:lsdException w:name="Medium Grid 2" w:uiPriority="68"/>
-    <w:lsdException w:name="Medium Grid 3" w:uiPriority="69"/>
-    <w:lsdException w:name="Dark List" w:uiPriority="70"/>
-    <w:lsdException w:name="Colorful Shading" w:uiPriority="71"/>
-    <w:lsdException w:name="Colorful List" w:uiPriority="72"/>
-    <w:lsdException w:name="Colorful Grid" w:uiPriority="73"/>
-    <w:lsdException w:name="Light Shading Accent 1" w:uiPriority="60"/>
-    <w:lsdException w:name="Light List Accent 1" w:uiPriority="61"/>
-    <w:lsdException w:name="Light Grid Accent 1" w:uiPriority="62"/>
-    <w:lsdException w:name="Medium Shading 1 Accent 1" w:uiPriority="63"/>
-    <w:lsdException w:name="Medium Shading 2 Accent 1" w:uiPriority="64"/>
-    <w:lsdException w:name="Medium List 1 Accent 1" w:uiPriority="65"/>
-    <w:lsdException w:name="Revision" w:semiHidden="1"/>
-    <w:lsdException w:name="List Paragraph" w:uiPriority="34" w:qFormat="1"/>
-    <w:lsdException w:name="Quote" w:uiPriority="29" w:qFormat="1"/>
-    <w:lsdException w:name="Intense Quote" w:uiPriority="30" w:qFormat="1"/>
-    <w:lsdException w:name="Medium List 2 Accent 1" w:uiPriority="66"/>
-    <w:lsdException w:name="Medium Grid 1 Accent 1" w:uiPriority="67"/>
-    <w:lsdException w:name="Medium Grid 2 Accent 1" w:uiPriority="68"/>
-    <w:lsdException w:name="Medium Grid 3 Accent 1" w:uiPriority="69"/>
-    <w:lsdException w:name="Dark List Accent 1" w:uiPriority="70"/>
-    <w:lsdException w:name="Colorful Shading Accent 1" w:uiPriority="71"/>
-    <w:lsdException w:name="Colorful List Accent 1" w:uiPriority="72"/>
-    <w:lsdException w:name="Colorful Grid Accent 1" w:uiPriority="73"/>
-    <w:lsdException w:name="Light Shading Accent 2" w:uiPriority="60"/>
-    <w:lsdException w:name="Light List Accent 2" w:uiPriority="61"/>
-    <w:lsdException w:name="Light Grid Accent 2" w:uiPriority="62"/>
-    <w:lsdException w:name="Medium Shading 1 Accent 2" w:uiPriority="63"/>
-    <w:lsdException w:name="Medium Shading 2 Accent 2" w:uiPriority="64"/>
-    <w:lsdException w:name="Medium List 1 Accent 2" w:uiPriority="65"/>
-    <w:lsdException w:name="Medium List 2 Accent 2" w:uiPriority="66"/>
-    <w:lsdException w:name="Medium Grid 1 Accent 2" w:uiPriority="67"/>
-    <w:lsdException w:name="Medium Grid 2 Accent 2" w:uiPriority="68"/>
-    <w:lsdException w:name="Medium Grid 3 Accent 2" w:uiPriority="69"/>
-    <w:lsdException w:name="Dark List Accent 2" w:uiPriority="70"/>
-    <w:lsdException w:name="Colorful Shading Accent 2" w:uiPriority="71"/>
-    <w:lsdException w:name="Colorful List Accent 2" w:uiPriority="72"/>
-    <w:lsdException w:name="Colorful Grid Accent 2" w:uiPriority="73"/>
-    <w:lsdException w:name="Light Shading Accent 3" w:uiPriority="60"/>
-    <w:lsdException w:name="Light List Accent 3" w:uiPriority="61"/>
-    <w:lsdException w:name="Light Grid Accent 3" w:uiPriority="62"/>
-    <w:lsdException w:name="Medium Shading 1 Accent 3" w:uiPriority="63"/>
-    <w:lsdException w:name="Medium Shading 2 Accent 3" w:uiPriority="64"/>
-    <w:lsdException w:name="Medium List 1 Accent 3" w:uiPriority="65"/>
-    <w:lsdException w:name="Medium List 2 Accent 3" w:uiPriority="66"/>
-    <w:lsdException w:name="Medium Grid 1 Accent 3" w:uiPriority="67"/>
-    <w:lsdException w:name="Medium Grid 2 Accent 3" w:uiPriority="68"/>
-    <w:lsdException w:name="Medium Grid 3 Accent 3" w:uiPriority="69"/>
-    <w:lsdException w:name="Dark List Accent 3" w:uiPriority="70"/>
-    <w:lsdException w:name="Colorful Shading Accent 3" w:uiPriority="71"/>
-    <w:lsdException w:name="Colorful List Accent 3" w:uiPriority="72"/>
-    <w:lsdException w:name="Colorful Grid Accent 3" w:uiPriority="73"/>
-    <w:lsdException w:name="Light Shading Accent 4" w:uiPriority="60"/>
-    <w:lsdException w:name="Light List Accent 4" w:uiPriority="61"/>
-    <w:lsdException w:name="Light Grid Accent 4" w:uiPriority="62"/>
-    <w:lsdException w:name="Medium Shading 1 Accent 4" w:uiPriority="63"/>
-    <w:lsdException w:name="Medium Shading 2 Accent 4" w:uiPriority="64"/>
-    <w:lsdException w:name="Medium List 1 Accent 4" w:uiPriority="65"/>
-    <w:lsdException w:name="Medium List 2 Accent 4" w:uiPriority="66"/>
-    <w:lsdException w:name="Medium Grid 1 Accent 4" w:uiPriority="67"/>
-    <w:lsdException w:name="Medium Grid 2 Accent 4" w:uiPriority="68"/>
-    <w:lsdException w:name="Medium Grid 3 Accent 4" w:uiPriority="69"/>
-    <w:lsdException w:name="Dark List Accent 4" w:uiPriority="70"/>
-    <w:lsdException w:name="Colorful Shading Accent 4" w:uiPriority="71"/>
-    <w:lsdException w:name="Colorful List Accent 4" w:uiPriority="72"/>
-    <w:lsdException w:name="Colorful Grid Accent 4" w:uiPriority="73"/>
-    <w:lsdException w:name="Light Shading Accent 5" w:uiPriority="60"/>
-    <w:lsdException w:name="Light List Accent 5" w:uiPriority="61"/>
-    <w:lsdException w:name="Light Grid Accent 5" w:uiPriority="62"/>
-    <w:lsdException w:name="Medium Shading 1 Accent 5" w:uiPriority="63"/>
-    <w:lsdException w:name="Medium Shading 2 Accent 5" w:uiPriority="64"/>
-    <w:lsdException w:name="Medium List 1 Accent 5" w:uiPriority="65"/>
-    <w:lsdException w:name="Medium List 2 Accent 5" w:uiPriority="66"/>
-    <w:lsdException w:name="Medium Grid 1 Accent 5" w:uiPriority="67"/>
-    <w:lsdException w:name="Medium Grid 2 Accent 5" w:uiPriority="68"/>
-    <w:lsdException w:name="Medium Grid 3 Accent 5" w:uiPriority="69"/>
-    <w:lsdException w:name="Dark List Accent 5" w:uiPriority="70"/>
-    <w:lsdException w:name="Colorful Shading Accent 5" w:uiPriority="71"/>
-    <w:lsdException w:name="Colorful List Accent 5" w:uiPriority="72"/>
-    <w:lsdException w:name="Colorful Grid Accent 5" w:uiPriority="73"/>
-    <w:lsdException w:name="Light Shading Accent 6" w:uiPriority="60"/>
-    <w:lsdException w:name="Light List Accent 6" w:uiPriority="61"/>
-    <w:lsdException w:name="Light Grid Accent 6" w:uiPriority="62"/>
-    <w:lsdException w:name="Medium Shading 1 Accent 6" w:uiPriority="63"/>
-    <w:lsdException w:name="Medium Shading 2 Accent 6" w:uiPriority="64"/>
-    <w:lsdException w:name="Medium List 1 Accent 6" w:uiPriority="65"/>
-    <w:lsdException w:name="Medium List 2 Accent 6" w:uiPriority="66"/>
-    <w:lsdException w:name="Medium Grid 1 Accent 6" w:uiPriority="67"/>
-    <w:lsdException w:name="Medium Grid 2 Accent 6" w:uiPriority="68"/>
-    <w:lsdException w:name="Medium Grid 3 Accent 6" w:uiPriority="69"/>
-    <w:lsdException w:name="Dark List Accent 6" w:uiPriority="70"/>
-    <w:lsdException w:name="Colorful Shading Accent 6" w:uiPriority="71"/>
-    <w:lsdException w:name="Colorful List Accent 6" w:uiPriority="72"/>
-    <w:lsdException w:name="Colorful Grid Accent 6" w:uiPriority="73"/>
-    <w:lsdException w:name="Subtle Emphasis" w:uiPriority="19" w:qFormat="1"/>
-    <w:lsdException w:name="Intense Emphasis" w:uiPriority="21" w:qFormat="1"/>
-    <w:lsdException w:name="Subtle Reference" w:uiPriority="31" w:qFormat="1"/>
-    <w:lsdException w:name="Intense Reference" w:uiPriority="32" w:qFormat="1"/>
-    <w:lsdException w:name="Book Title" w:uiPriority="33" w:qFormat="1"/>
-    <w:lsdException w:name="Bibliography" w:semiHidden="1" w:uiPriority="37" w:unhideWhenUsed="1"/>
-    <w:lsdException w:name="TOC Heading" w:semiHidden="1" w:uiPriority="39" w:unhideWhenUsed="1" w:qFormat="1"/>
-    <w:lsdException w:name="Plain Table 1" w:uiPriority="41"/>
-    <w:lsdException w:name="Plain Table 2" w:uiPriority="42"/>
-    <w:lsdException w:name="Plain Table 3" w:uiPriority="43"/>
-    <w:lsdException w:name="Plain Table 4" w:uiPriority="44"/>
-    <w:lsdException w:name="Plain Table 5" w:uiPriority="45"/>
-    <w:lsdException w:name="Grid Table Light" w:uiPriority="40"/>
-    <w:lsdException w:name="Grid Table 1 Light" w:uiPriority="46"/>
-    <w:lsdException w:name="Grid Table 2" w:uiPriority="47"/>
-    <w:lsdException w:name="Grid Table 3" w:uiPriority="48"/>
-    <w:lsdException w:name="Grid Table 4" w:uiPriority="49"/>
-    <w:lsdException w:name="Grid Table 5 Dark" w:uiPriority="50"/>
-    <w:lsdException w:name="Grid Table 6 Colorful" w:uiPriority="51"/>
-    <w:lsdException w:name="Grid Table 7 Colorful" w:uiPriority="52"/>
-    <w:lsdException w:name="Grid Table 1 Light Accent 1" w:uiPriority="46"/>
-    <w:lsdException w:name="Grid Table 2 Accent 1" w:uiPriority="47"/>
-    <w:lsdException w:name="Grid Table 3 Accent 1" w:uiPriority="48"/>
-    <w:lsdException w:name="Grid Table 4 Accent 1" w:uiPriority="49"/>
-    <w:lsdException w:name="Grid Table 5 Dark Accent 1" w:uiPriority="50"/>
-    <w:lsdException w:name="Grid Table 6 Colorful Accent 1" w:uiPriority="51"/>
-    <w:lsdException w:name="Grid Table 7 Colorful Accent 1" w:uiPriority="52"/>
-    <w:lsdException w:name="Grid Table 1 Light Accent 2" w:uiPriority="46"/>
-    <w:lsdException w:name="Grid Table 2 Accent 2" w:uiPriority="47"/>
-    <w:lsdException w:name="Grid Table 3 Accent 2" w:uiPriority="48"/>
-    <w:lsdException w:name="Grid Table 4 Accent 2" w:uiPriority="49"/>
-    <w:lsdException w:name="Grid Table 5 Dark Accent 2" w:uiPriority="50"/>
-    <w:lsdException w:name="Grid Table 6 Colorful Accent 2" w:uiPriority="51"/>
-    <w:lsdException w:name="Grid Table 7 Colorful Accent 2" w:uiPriority="52"/>
-    <w:lsdException w:name="Grid Table 1 Light Accent 3" w:uiPriority="46"/>
-    <w:lsdException w:name="Grid Table 2 Accent 3" w:uiPriority="47"/>
-    <w:lsdException w:name="Grid Table 3 Accent 3" w:uiPriority="48"/>
-    <w:lsdException w:name="Grid Table 4 Accent 3" w:uiPriority="49"/>
-    <w:lsdException w:name="Grid Table 5 Dark Accent 3" w:uiPriority="50"/>
-    <w:lsdException w:name="Grid Table 6 Colorful Accent 3" w:uiPriority="51"/>
-    <w:lsdException w:name="Grid Table 7 Colorful Accent 3" w:uiPriority="52"/>
-    <w:lsdException w:name="Grid Table 1 Light Accent 4" w:uiPriority="46"/>
-    <w:lsdException w:name="Grid Table 2 Accent 4" w:uiPriority="47"/>
-    <w:lsdException w:name="Grid Table 3 Accent 4" w:uiPriority="48"/>
-    <w:lsdException w:name="Grid Table 4 Accent 4" w:uiPriority="49"/>
-    <w:lsdException w:name="Grid Table 5 Dark Accent 4" w:uiPriority="50"/>
-    <w:lsdException w:name="Grid Table 6 Colorful Accent 4" w:uiPriority="51"/>
-    <w:lsdException w:name="Grid Table 7 Colorful Accent 4" w:uiPriority="52"/>
-    <w:lsdException w:name="Grid Table 1 Light Accent 5" w:uiPriority="46"/>
-    <w:lsdException w:name="Grid Table 2 Accent 5" w:uiPriority="47"/>
-    <w:lsdException w:name="Grid Table 3 Accent 5" w:uiPriority="48"/>
-    <w:lsdException w:name="Grid Table 4 Accent 5" w:uiPriority="49"/>
-    <w:lsdException w:name="Grid Table 5 Dark Accent 5" w:uiPriority="50"/>
-    <w:lsdException w:name="Grid Table 6 Colorful Accent 5" w:uiPriority="51"/>
-    <w:lsdException w:name="Grid Table 7 Colorful Accent 5" w:uiPriority="52"/>
-    <w:lsdException w:name="Grid Table 1 Light Accent 6" w:uiPriority="46"/>
-    <w:lsdException w:name="Grid Table 2 Accent 6" w:uiPriority="47"/>
-    <w:lsdException w:name="Grid Table 3 Accent 6" w:uiPriority="48"/>
-    <w:lsdException w:name="Grid Table 4 Accent 6" w:uiPriority="49"/>
-    <w:lsdException w:name="Grid Table 5 Dark Accent 6" w:uiPriority="50"/>
-    <w:lsdException w:name="Grid Table 6 Colorful Accent 6" w:uiPriority="51"/>
-    <w:lsdException w:name="Grid Table 7 Colorful Accent 6" w:uiPriority="52"/>
-    <w:lsdException w:name="List Table 1 Light" w:uiPriority="46"/>
-    <w:lsdException w:name="List Table 2" w:uiPriority="47"/>
-    <w:lsdException w:name="List Table 3" w:uiPriority="48"/>
-    <w:lsdException w:name="List Table 4" w:uiPriority="49"/>
-    <w:lsdException w:name="List Table 5 Dark" w:uiPriority="50"/>
-    <w:lsdException w:name="List Table 6 Colorful" w:uiPriority="51"/>
-    <w:lsdException w:name="List Table 7 Colorful" w:uiPriority="52"/>
-    <w:lsdException w:name="List Table 1 Light Accent 1" w:uiPriority="46"/>
-    <w:lsdException w:name="List Table 2 Accent 1" w:uiPriority="47"/>
-    <w:lsdException w:name="List Table 3 Accent 1" w:uiPriority="48"/>
-    <w:lsdException w:name="List Table 4 Accent 1" w:uiPriority="49"/>
-    <w:lsdException w:name="List Table 5 Dark Accent 1" w:uiPriority="50"/>
-    <w:lsdException w:name="List Table 6 Colorful Accent 1" w:uiPriority="51"/>
-    <w:lsdException w:name="List Table 7 Colorful Accent 1" w:uiPriority="52"/>
-    <w:lsdException w:name="List Table 1 Light Accent 2" w:uiPriority="46"/>
-    <w:lsdException w:name="List Table 2 Accent 2" w:uiPriority="47"/>
-    <w:lsdException w:name="List Table 3 Accent 2" w:uiPriority="48"/>
-    <w:lsdException w:name="List Table 4 Accent 2" w:uiPriority="49"/>
-    <w:lsdException w:name="List Table 5 Dark Accent 2" w:uiPriority="50"/>
-    <w:lsdException w:name="List Table 6 Colorful Accent 2" w:uiPriority="51"/>
-    <w:lsdException w:name="List Table 7 Colorful Accent 2" w:uiPriority="52"/>
-    <w:lsdException w:name="List Table 1 Light Accent 3" w:uiPriority="46"/>
-    <w:lsdException w:name="List Table 2 Accent 3" w:uiPriority="47"/>
-    <w:lsdException w:name="List Table 3 Accent 3" w:uiPriority="48"/>
-    <w:lsdException w:name="List Table 4 Accent 3" w:uiPriority="49"/>
-    <w:lsdException w:name="List Table 5 Dark Accent 3" w:uiPriority="50"/>
-    <w:lsdException w:name="List Table 6 Colorful Accent 3" w:uiPriority="51"/>
-    <w:lsdException w:name="List Table 7 Colorful Accent 3" w:uiPriority="52"/>
-    <w:lsdException w:name="List Table 1 Light Accent 4" w:uiPriority="46"/>
-    <w:lsdException w:name="List Table 2 Accent 4" w:uiPriority="47"/>
-    <w:lsdException w:name="List Table 3 Accent 4" w:uiPriority="48"/>
-    <w:lsdException w:name="List Table 4 Accent 4" w:uiPriority="49"/>
-    <w:lsdException w:name="List Table 5 Dark Accent 4" w:uiPriority="50"/>
-    <w:lsdException w:name="List Table 6 Colorful Accent 4" w:uiPriority="51"/>
-    <w:lsdException w:name="List Table 7 Colorful Accent 4" w:uiPriority="52"/>
-    <w:lsdException w:name="List Table 1 Light Accent 5" w:uiPriority="46"/>
-    <w:lsdException w:name="List Table 2 Accent 5" w:uiPriority="47"/>
-    <w:lsdException w:name="List Table 3 Accent 5" w:uiPriority="48"/>
-    <w:lsdException w:name="List Table 4 Accent 5" w:uiPriority="49"/>
-    <w:lsdException w:name="List Table 5 Dark Accent 5" w:uiPriority="50"/>
-    <w:lsdException w:name="List Table 6 Colorful Accent 5" w:uiPriority="51"/>
-    <w:lsdException w:name="List Table 7 Colorful Accent 5" w:uiPriority="52"/>
-    <w:lsdException w:name="List Table 1 Light Accent 6" w:uiPriority="46"/>
-    <w:lsdException w:name="List Table 2 Accent 6" w:uiPriority="47"/>
-    <w:lsdException w:name="List Table 3 Accent 6" w:uiPriority="48"/>
-    <w:lsdException w:name="List Table 4 Accent 6" w:uiPriority="49"/>
-    <w:lsdException w:name="List Table 5 Dark Accent 6" w:uiPriority="50"/>
-    <w:lsdException w:name="List Table 6 Colorful Accent 6" w:uiPriority="51"/>
-    <w:lsdException w:name="List Table 7 Colorful Accent 6" w:uiPriority="52"/>
-    <w:lsdException w:name="Mention" w:semiHidden="1" w:unhideWhenUsed="1"/>
-    <w:lsdException w:name="Smart Hyperlink" w:semiHidden="1" w:unhideWhenUsed="1"/>
+  <w:latentStyles w:defLockedState="0" w:defUIPriority="99" w:defSemiHidden="1" w:defUnhideWhenUsed="1" w:defQFormat="0" w:count="267">
+    <w:lsdException w:name="Normal" w:semiHidden="0" w:uiPriority="0" w:unhideWhenUsed="0" w:qFormat="1"/>
+    <w:lsdException w:name="heading 1" w:semiHidden="0" w:uiPriority="9" w:unhideWhenUsed="0" w:qFormat="1"/>
+    <w:lsdException w:name="heading 2" w:uiPriority="9" w:qFormat="1"/>
+    <w:lsdException w:name="heading 3" w:uiPriority="9" w:qFormat="1"/>
+    <w:lsdException w:name="heading 4" w:uiPriority="9" w:qFormat="1"/>
+    <w:lsdException w:name="heading 5" w:uiPriority="9" w:qFormat="1"/>
+    <w:lsdException w:name="heading 6" w:uiPriority="9" w:qFormat="1"/>
+    <w:lsdException w:name="heading 7" w:uiPriority="9" w:qFormat="1"/>
+    <w:lsdException w:name="heading 8" w:uiPriority="9" w:qFormat="1"/>
+    <w:lsdException w:name="heading 9" w:uiPriority="9" w:qFormat="1"/>
+    <w:lsdException w:name="toc 1" w:uiPriority="39"/>
+    <w:lsdException w:name="toc 2" w:uiPriority="39"/>
+    <w:lsdException w:name="toc 3" w:uiPriority="39"/>
+    <w:lsdException w:name="toc 4" w:uiPriority="39"/>
+    <w:lsdException w:name="toc 5" w:uiPriority="39"/>
+    <w:lsdException w:name="toc 6" w:uiPriority="39"/>
+    <w:lsdException w:name="toc 7" w:uiPriority="39"/>
+    <w:lsdException w:name="toc 8" w:uiPriority="39"/>
+    <w:lsdException w:name="toc 9" w:uiPriority="39"/>
+    <w:lsdException w:name="caption" w:uiPriority="35" w:qFormat="1"/>
+    <w:lsdException w:name="Title" w:semiHidden="0" w:uiPriority="10" w:unhideWhenUsed="0" w:qFormat="1"/>
+    <w:lsdException w:name="Default Paragraph Font" w:uiPriority="1"/>
+    <w:lsdException w:name="Subtitle" w:semiHidden="0" w:uiPriority="11" w:unhideWhenUsed="0" w:qFormat="1"/>
+    <w:lsdException w:name="Strong" w:semiHidden="0" w:uiPriority="22" w:unhideWhenUsed="0" w:qFormat="1"/>
+    <w:lsdException w:name="Emphasis" w:semiHidden="0" w:uiPriority="20" w:unhideWhenUsed="0" w:qFormat="1"/>
+    <w:lsdException w:name="Normal Table" w:semiHidden="0" w:unhideWhenUsed="0"/>
+    <w:lsdException w:name="Table Web 3" w:semiHidden="0" w:unhideWhenUsed="0"/>
+    <w:lsdException w:name="Table Grid" w:semiHidden="0" w:uiPriority="39" w:unhideWhenUsed="0"/>
+    <w:lsdException w:name="Table Theme" w:semiHidden="0" w:unhideWhenUsed="0"/>
+    <w:lsdException w:name="Placeholder Text" w:unhideWhenUsed="0"/>
+    <w:lsdException w:name="No Spacing" w:semiHidden="0" w:uiPriority="1" w:unhideWhenUsed="0" w:qFormat="1"/>
+    <w:lsdException w:name="Light Shading" w:semiHidden="0" w:uiPriority="60" w:unhideWhenUsed="0"/>
+    <w:lsdException w:name="Light List" w:semiHidden="0" w:uiPriority="61" w:unhideWhenUsed="0"/>
+    <w:lsdException w:name="Light Grid" w:semiHidden="0" w:uiPriority="62" w:unhideWhenUsed="0"/>
+    <w:lsdException w:name="Medium Shading 1" w:semiHidden="0" w:uiPriority="63" w:unhideWhenUsed="0"/>
+    <w:lsdException w:name="Medium Shading 2" w:semiHidden="0" w:uiPriority="64" w:unhideWhenUsed="0"/>
+    <w:lsdException w:name="Medium List 1" w:semiHidden="0" w:uiPriority="65" w:unhideWhenUsed="0"/>
+    <w:lsdException w:name="Medium List 2" w:semiHidden="0" w:uiPriority="66" w:unhideWhenUsed="0"/>
+    <w:lsdException w:name="Medium Grid 1" w:semiHidden="0" w:uiPriority="67" w:unhideWhenUsed="0"/>
+    <w:lsdException w:name="Medium Grid 2" w:semiHidden="0" w:uiPriority="68" w:unhideWhenUsed="0"/>
+    <w:lsdException w:name="Medium Grid 3" w:semiHidden="0" w:uiPriority="69" w:unhideWhenUsed="0"/>
+    <w:lsdException w:name="Dark List" w:semiHidden="0" w:uiPriority="70" w:unhideWhenUsed="0"/>
+    <w:lsdException w:name="Colorful Shading" w:semiHidden="0" w:uiPriority="71" w:unhideWhenUsed="0"/>
+    <w:lsdException w:name="Colorful List" w:semiHidden="0" w:uiPriority="72" w:unhideWhenUsed="0"/>
+    <w:lsdException w:name="Colorful Grid" w:semiHidden="0" w:uiPriority="73" w:unhideWhenUsed="0"/>
+    <w:lsdException w:name="Light Shading Accent 1" w:semiHidden="0" w:uiPriority="60" w:unhideWhenUsed="0"/>
+    <w:lsdException w:name="Light List Accent 1" w:semiHidden="0" w:uiPriority="61" w:unhideWhenUsed="0"/>
+    <w:lsdException w:name="Light Grid Accent 1" w:semiHidden="0" w:uiPriority="62" w:unhideWhenUsed="0"/>
+    <w:lsdException w:name="Medium Shading 1 Accent 1" w:semiHidden="0" w:uiPriority="63" w:unhideWhenUsed="0"/>
+    <w:lsdException w:name="Medium Shading 2 Accent 1" w:semiHidden="0" w:uiPriority="64" w:unhideWhenUsed="0"/>
+    <w:lsdException w:name="Medium List 1 Accent 1" w:semiHidden="0" w:uiPriority="65" w:unhideWhenUsed="0"/>
+    <w:lsdException w:name="Revision" w:unhideWhenUsed="0"/>
+    <w:lsdException w:name="List Paragraph" w:semiHidden="0" w:uiPriority="34" w:unhideWhenUsed="0" w:qFormat="1"/>
+    <w:lsdException w:name="Quote" w:semiHidden="0" w:uiPriority="29" w:unhideWhenUsed="0" w:qFormat="1"/>
+    <w:lsdException w:name="Intense Quote" w:semiHidden="0" w:uiPriority="30" w:unhideWhenUsed="0" w:qFormat="1"/>
+    <w:lsdException w:name="Medium List 2 Accent 1" w:semiHidden="0" w:uiPriority="66" w:unhideWhenUsed="0"/>
+    <w:lsdException w:name="Medium Grid 1 Accent 1" w:semiHidden="0" w:uiPriority="67" w:unhideWhenUsed="0"/>
+    <w:lsdException w:name="Medium Grid 2 Accent 1" w:semiHidden="0" w:uiPriority="68" w:unhideWhenUsed="0"/>
+    <w:lsdException w:name="Medium Grid 3 Accent 1" w:semiHidden="0" w:uiPriority="69" w:unhideWhenUsed="0"/>
+    <w:lsdException w:name="Dark List Accent 1" w:semiHidden="0" w:uiPriority="70" w:unhideWhenUsed="0"/>
+    <w:lsdException w:name="Colorful Shading Accent 1" w:semiHidden="0" w:uiPriority="71" w:unhideWhenUsed="0"/>
+    <w:lsdException w:name="Colorful List Accent 1" w:semiHidden="0" w:uiPriority="72" w:unhideWhenUsed="0"/>
+    <w:lsdException w:name="Colorful Grid Accent 1" w:semiHidden="0" w:uiPriority="73" w:unhideWhenUsed="0"/>
+    <w:lsdException w:name="Light Shading Accent 2" w:semiHidden="0" w:uiPriority="60" w:unhideWhenUsed="0"/>
+    <w:lsdException w:name="Light List Accent 2" w:semiHidden="0" w:uiPriority="61" w:unhideWhenUsed="0"/>
+    <w:lsdException w:name="Light Grid Accent 2" w:semiHidden="0" w:uiPriority="62" w:unhideWhenUsed="0"/>
+    <w:lsdException w:name="Medium Shading 1 Accent 2" w:semiHidden="0" w:uiPriority="63" w:unhideWhenUsed="0"/>
+    <w:lsdException w:name="Medium Shading 2 Accent 2" w:semiHidden="0" w:uiPriority="64" w:unhideWhenUsed="0"/>
+    <w:lsdException w:name="Medium List 1 Accent 2" w:semiHidden="0" w:uiPriority="65" w:unhideWhenUsed="0"/>
+    <w:lsdException w:name="Medium List 2 Accent 2" w:semiHidden="0" w:uiPriority="66" w:unhideWhenUsed="0"/>
+    <w:lsdException w:name="Medium Grid 1 Accent 2" w:semiHidden="0" w:uiPriority="67" w:unhideWhenUsed="0"/>
+    <w:lsdException w:name="Medium Grid 2 Accent 2" w:semiHidden="0" w:uiPriority="68" w:unhideWhenUsed="0"/>
+    <w:lsdException w:name="Medium Grid 3 Accent 2" w:semiHidden="0" w:uiPriority="69" w:unhideWhenUsed="0"/>
+    <w:lsdException w:name="Dark List Accent 2" w:semiHidden="0" w:uiPriority="70" w:unhideWhenUsed="0"/>
+    <w:lsdException w:name="Colorful Shading Accent 2" w:semiHidden="0" w:uiPriority="71" w:unhideWhenUsed="0"/>
+    <w:lsdException w:name="Colorful List Accent 2" w:semiHidden="0" w:uiPriority="72" w:unhideWhenUsed="0"/>
+    <w:lsdException w:name="Colorful Grid Accent 2" w:semiHidden="0" w:uiPriority="73" w:unhideWhenUsed="0"/>
+    <w:lsdException w:name="Light Shading Accent 3" w:semiHidden="0" w:uiPriority="60" w:unhideWhenUsed="0"/>
+    <w:lsdException w:name="Light List Accent 3" w:semiHidden="0" w:uiPriority="61" w:unhideWhenUsed="0"/>
+    <w:lsdException w:name="Light Grid Accent 3" w:semiHidden="0" w:uiPriority="62" w:unhideWhenUsed="0"/>
+    <w:lsdException w:name="Medium Shading 1 Accent 3" w:semiHidden="0" w:uiPriority="63" w:unhideWhenUsed="0"/>
+    <w:lsdException w:name="Medium Shading 2 Accent 3" w:semiHidden="0" w:uiPriority="64" w:unhideWhenUsed="0"/>
+    <w:lsdException w:name="Medium List 1 Accent 3" w:semiHidden="0" w:uiPriority="65" w:unhideWhenUsed="0"/>
+    <w:lsdException w:name="Medium List 2 Accent 3" w:semiHidden="0" w:uiPriority="66" w:unhideWhenUsed="0"/>
+    <w:lsdException w:name="Medium Grid 1 Accent 3" w:semiHidden="0" w:uiPriority="67" w:unhideWhenUsed="0"/>
+    <w:lsdException w:name="Medium Grid 2 Accent 3" w:semiHidden="0" w:uiPriority="68" w:unhideWhenUsed="0"/>
+    <w:lsdException w:name="Medium Grid 3 Accent 3" w:semiHidden="0" w:uiPriority="69" w:unhideWhenUsed="0"/>
+    <w:lsdException w:name="Dark List Accent 3" w:semiHidden="0" w:uiPriority="70" w:unhideWhenUsed="0"/>
+    <w:lsdException w:name="Colorful Shading Accent 3" w:semiHidden="0" w:uiPriority="71" w:unhideWhenUsed="0"/>
+    <w:lsdException w:name="Colorful List Accent 3" w:semiHidden="0" w:uiPriority="72" w:unhideWhenUsed="0"/>
+    <w:lsdException w:name="Colorful Grid Accent 3" w:semiHidden="0" w:uiPriority="73" w:unhideWhenUsed="0"/>
+    <w:lsdException w:name="Light Shading Accent 4" w:semiHidden="0" w:uiPriority="60" w:unhideWhenUsed="0"/>
+    <w:lsdException w:name="Light List Accent 4" w:semiHidden="0" w:uiPriority="61" w:unhideWhenUsed="0"/>
+    <w:lsdException w:name="Light Grid Accent 4" w:semiHidden="0" w:uiPriority="62" w:unhideWhenUsed="0"/>
+    <w:lsdException w:name="Medium Shading 1 Accent 4" w:semiHidden="0" w:uiPriority="63" w:unhideWhenUsed="0"/>
+    <w:lsdException w:name="Medium Shading 2 Accent 4" w:semiHidden="0" w:uiPriority="64" w:unhideWhenUsed="0"/>
+    <w:lsdException w:name="Medium List 1 Accent 4" w:semiHidden="0" w:uiPriority="65" w:unhideWhenUsed="0"/>
+    <w:lsdException w:name="Medium List 2 Accent 4" w:semiHidden="0" w:uiPriority="66" w:unhideWhenUsed="0"/>
+    <w:lsdException w:name="Medium Grid 1 Accent 4" w:semiHidden="0" w:uiPriority="67" w:unhideWhenUsed="0"/>
+    <w:lsdException w:name="Medium Grid 2 Accent 4" w:semiHidden="0" w:uiPriority="68" w:unhideWhenUsed="0"/>
+    <w:lsdException w:name="Medium Grid 3 Accent 4" w:semiHidden="0" w:uiPriority="69" w:unhideWhenUsed="0"/>
+    <w:lsdException w:name="Dark List Accent 4" w:semiHidden="0" w:uiPriority="70" w:unhideWhenUsed="0"/>
+    <w:lsdException w:name="Colorful Shading Accent 4" w:semiHidden="0" w:uiPriority="71" w:unhideWhenUsed="0"/>
+    <w:lsdException w:name="Colorful List Accent 4" w:semiHidden="0" w:uiPriority="72" w:unhideWhenUsed="0"/>
+    <w:lsdException w:name="Colorful Grid Accent 4" w:semiHidden="0" w:uiPriority="73" w:unhideWhenUsed="0"/>
+    <w:lsdException w:name="Light Shading Accent 5" w:semiHidden="0" w:uiPriority="60" w:unhideWhenUsed="0"/>
+    <w:lsdException w:name="Light List Accent 5" w:semiHidden="0" w:uiPriority="61" w:unhideWhenUsed="0"/>
+    <w:lsdException w:name="Light Grid Accent 5" w:semiHidden="0" w:uiPriority="62" w:unhideWhenUsed="0"/>
+    <w:lsdException w:name="Medium Shading 1 Accent 5" w:semiHidden="0" w:uiPriority="63" w:unhideWhenUsed="0"/>
+    <w:lsdException w:name="Medium Shading 2 Accent 5" w:semiHidden="0" w:uiPriority="64" w:unhideWhenUsed="0"/>
+    <w:lsdException w:name="Medium List 1 Accent 5" w:semiHidden="0" w:uiPriority="65" w:unhideWhenUsed="0"/>
+    <w:lsdException w:name="Medium List 2 Accent 5" w:semiHidden="0" w:uiPriority="66" w:unhideWhenUsed="0"/>
+    <w:lsdException w:name="Medium Grid 1 Accent 5" w:semiHidden="0" w:uiPriority="67" w:unhideWhenUsed="0"/>
+    <w:lsdException w:name="Medium Grid 2 Accent 5" w:semiHidden="0" w:uiPriority="68" w:unhideWhenUsed="0"/>
+    <w:lsdException w:name="Medium Grid 3 Accent 5" w:semiHidden="0" w:uiPriority="69" w:unhideWhenUsed="0"/>
+    <w:lsdException w:name="Dark List Accent 5" w:semiHidden="0" w:uiPriority="70" w:unhideWhenUsed="0"/>
+    <w:lsdException w:name="Colorful Shading Accent 5" w:semiHidden="0" w:uiPriority="71" w:unhideWhenUsed="0"/>
+    <w:lsdException w:name="Colorful List Accent 5" w:semiHidden="0" w:uiPriority="72" w:unhideWhenUsed="0"/>
+    <w:lsdException w:name="Colorful Grid Accent 5" w:semiHidden="0" w:uiPriority="73" w:unhideWhenUsed="0"/>
+    <w:lsdException w:name="Light Shading Accent 6" w:semiHidden="0" w:uiPriority="60" w:unhideWhenUsed="0"/>
+    <w:lsdException w:name="Light List Accent 6" w:semiHidden="0" w:uiPriority="61" w:unhideWhenUsed="0"/>
+    <w:lsdException w:name="Light Grid Accent 6" w:semiHidden="0" w:uiPriority="62" w:unhideWhenUsed="0"/>
+    <w:lsdException w:name="Medium Shading 1 Accent 6" w:semiHidden="0" w:uiPriority="63" w:unhideWhenUsed="0"/>
+    <w:lsdException w:name="Medium Shading 2 Accent 6" w:semiHidden="0" w:uiPriority="64" w:unhideWhenUsed="0"/>
+    <w:lsdException w:name="Medium List 1 Accent 6" w:semiHidden="0" w:uiPriority="65" w:unhideWhenUsed="0"/>
+    <w:lsdException w:name="Medium List 2 Accent 6" w:semiHidden="0" w:uiPriority="66" w:unhideWhenUsed="0"/>
+    <w:lsdException w:name="Medium Grid 1 Accent 6" w:semiHidden="0" w:uiPriority="67" w:unhideWhenUsed="0"/>
+    <w:lsdException w:name="Medium Grid 2 Accent 6" w:semiHidden="0" w:uiPriority="68" w:unhideWhenUsed="0"/>
+    <w:lsdException w:name="Medium Grid 3 Accent 6" w:semiHidden="0" w:uiPriority="69" w:unhideWhenUsed="0"/>
+    <w:lsdException w:name="Dark List Accent 6" w:semiHidden="0" w:uiPriority="70" w:unhideWhenUsed="0"/>
+    <w:lsdException w:name="Colorful Shading Accent 6" w:semiHidden="0" w:uiPriority="71" w:unhideWhenUsed="0"/>
+    <w:lsdException w:name="Colorful List Accent 6" w:semiHidden="0" w:uiPriority="72" w:unhideWhenUsed="0"/>
+    <w:lsdException w:name="Colorful Grid Accent 6" w:semiHidden="0" w:uiPriority="73" w:unhideWhenUsed="0"/>
+    <w:lsdException w:name="Subtle Emphasis" w:semiHidden="0" w:uiPriority="19" w:unhideWhenUsed="0" w:qFormat="1"/>
+    <w:lsdException w:name="Intense Emphasis" w:semiHidden="0" w:uiPriority="21" w:unhideWhenUsed="0" w:qFormat="1"/>
+    <w:lsdException w:name="Subtle Reference" w:semiHidden="0" w:uiPriority="31" w:unhideWhenUsed="0" w:qFormat="1"/>
+    <w:lsdException w:name="Intense Reference" w:semiHidden="0" w:uiPriority="32" w:unhideWhenUsed="0" w:qFormat="1"/>
+    <w:lsdException w:name="Book Title" w:semiHidden="0" w:uiPriority="33" w:unhideWhenUsed="0" w:qFormat="1"/>
+    <w:lsdException w:name="Bibliography" w:uiPriority="37"/>
+    <w:lsdException w:name="TOC Heading" w:uiPriority="39" w:qFormat="1"/>
   </w:latentStyles>
   <w:style w:type="paragraph" w:default="1" w:styleId="Normal">
     <w:name w:val="Normal"/>
     <w:qFormat/>
+    <w:rPr>
+      <w:lang w:val="en-CA"/>
+    </w:rPr>
+  </w:style>
+  <w:style w:type="paragraph" w:styleId="Heading1">
+    <w:name w:val="heading 1"/>
+    <w:basedOn w:val="Normal"/>
+    <w:next w:val="Normal"/>
+    <w:link w:val="Heading1Char"/>
+    <w:uiPriority w:val="9"/>
+    <w:qFormat/>
+    <w:rsid w:val="00413EA6"/>
+    <w:pPr>
+      <w:keepNext/>
+      <w:keepLines/>
+      <w:spacing w:before="240"/>
+      <w:outlineLvl w:val="0"/>
+    </w:pPr>
+    <w:rPr>
+      <w:rFonts w:asciiTheme="majorHAnsi" w:eastAsiaTheme="majorEastAsia" w:hAnsiTheme="majorHAnsi" w:cstheme="majorBidi"/>
+      <w:color w:val="2E74B5" w:themeColor="accent1" w:themeShade="BF"/>
+      <w:sz w:val="32"/>
+      <w:szCs w:val="32"/>
+    </w:rPr>
+  </w:style>
+  <w:style w:type="paragraph" w:styleId="Heading2">
+    <w:name w:val="heading 2"/>
+    <w:basedOn w:val="Normal"/>
+    <w:next w:val="Normal"/>
+    <w:link w:val="Heading2Char"/>
+    <w:uiPriority w:val="9"/>
+    <w:unhideWhenUsed/>
+    <w:qFormat/>
+    <w:rsid w:val="00EA5243"/>
+    <w:pPr>
+      <w:keepNext/>
+      <w:keepLines/>
+      <w:spacing w:before="40"/>
+      <w:outlineLvl w:val="1"/>
+    </w:pPr>
+    <w:rPr>
+      <w:rFonts w:asciiTheme="majorHAnsi" w:eastAsiaTheme="majorEastAsia" w:hAnsiTheme="majorHAnsi" w:cstheme="majorBidi"/>
+      <w:color w:val="2E74B5" w:themeColor="accent1" w:themeShade="BF"/>
+      <w:sz w:val="26"/>
+      <w:szCs w:val="26"/>
+    </w:rPr>
+  </w:style>
+  <w:style w:type="paragraph" w:styleId="Heading3">
+    <w:name w:val="heading 3"/>
+    <w:basedOn w:val="Normal"/>
+    <w:next w:val="Normal"/>
+    <w:link w:val="Heading3Char"/>
+    <w:uiPriority w:val="9"/>
+    <w:unhideWhenUsed/>
+    <w:qFormat/>
+    <w:rsid w:val="004475B7"/>
+    <w:pPr>
+      <w:keepNext/>
+      <w:keepLines/>
+      <w:spacing w:before="40"/>
+      <w:outlineLvl w:val="2"/>
+    </w:pPr>
+    <w:rPr>
+      <w:rFonts w:asciiTheme="majorHAnsi" w:eastAsiaTheme="majorEastAsia" w:hAnsiTheme="majorHAnsi" w:cstheme="majorBidi"/>
+      <w:color w:val="1F4D78" w:themeColor="accent1" w:themeShade="7F"/>
+    </w:rPr>
   </w:style>
   <w:style w:type="character" w:default="1" w:styleId="DefaultParagraphFont">
     <w:name w:val="Default Paragraph Font"/>
@@ -6476,19 +6203,389 @@
     <w:semiHidden/>
     <w:unhideWhenUsed/>
   </w:style>
-  <w:style w:type="paragraph" w:customStyle="1" w:styleId="E43FAF3653F0A44A8D8DA04F4F7E60C1">
-    <w:name w:val="E43FAF3653F0A44A8D8DA04F4F7E60C1"/>
-    <w:rsid w:val="00A87168"/>
+  <w:style w:type="paragraph" w:styleId="Title">
+    <w:name w:val="Title"/>
+    <w:basedOn w:val="Normal"/>
+    <w:next w:val="Normal"/>
+    <w:link w:val="TitleChar"/>
+    <w:uiPriority w:val="10"/>
+    <w:qFormat/>
+    <w:rsid w:val="00036623"/>
+    <w:pPr>
+      <w:contextualSpacing/>
+    </w:pPr>
+    <w:rPr>
+      <w:rFonts w:asciiTheme="majorHAnsi" w:eastAsiaTheme="majorEastAsia" w:hAnsiTheme="majorHAnsi" w:cstheme="majorBidi"/>
+      <w:spacing w:val="-10"/>
+      <w:kern w:val="28"/>
+      <w:sz w:val="56"/>
+      <w:szCs w:val="56"/>
+    </w:rPr>
+  </w:style>
+  <w:style w:type="character" w:customStyle="1" w:styleId="TitleChar">
+    <w:name w:val="Title Char"/>
+    <w:basedOn w:val="DefaultParagraphFont"/>
+    <w:link w:val="Title"/>
+    <w:uiPriority w:val="10"/>
+    <w:rsid w:val="00036623"/>
+    <w:rPr>
+      <w:rFonts w:asciiTheme="majorHAnsi" w:eastAsiaTheme="majorEastAsia" w:hAnsiTheme="majorHAnsi" w:cstheme="majorBidi"/>
+      <w:spacing w:val="-10"/>
+      <w:kern w:val="28"/>
+      <w:sz w:val="56"/>
+      <w:szCs w:val="56"/>
+      <w:lang w:val="en-CA"/>
+    </w:rPr>
+  </w:style>
+  <w:style w:type="paragraph" w:styleId="NoSpacing">
+    <w:name w:val="No Spacing"/>
+    <w:link w:val="NoSpacingChar"/>
+    <w:uiPriority w:val="1"/>
+    <w:qFormat/>
+    <w:rsid w:val="009202CF"/>
+    <w:rPr>
+      <w:rFonts w:eastAsiaTheme="minorEastAsia"/>
+      <w:sz w:val="22"/>
+      <w:szCs w:val="22"/>
+      <w:lang w:eastAsia="zh-CN"/>
+    </w:rPr>
+  </w:style>
+  <w:style w:type="character" w:customStyle="1" w:styleId="NoSpacingChar">
+    <w:name w:val="No Spacing Char"/>
+    <w:basedOn w:val="DefaultParagraphFont"/>
+    <w:link w:val="NoSpacing"/>
+    <w:uiPriority w:val="1"/>
+    <w:rsid w:val="009202CF"/>
+    <w:rPr>
+      <w:rFonts w:eastAsiaTheme="minorEastAsia"/>
+      <w:sz w:val="22"/>
+      <w:szCs w:val="22"/>
+      <w:lang w:eastAsia="zh-CN"/>
+    </w:rPr>
+  </w:style>
+  <w:style w:type="character" w:customStyle="1" w:styleId="Heading1Char">
+    <w:name w:val="Heading 1 Char"/>
+    <w:basedOn w:val="DefaultParagraphFont"/>
+    <w:link w:val="Heading1"/>
+    <w:uiPriority w:val="9"/>
+    <w:rsid w:val="00413EA6"/>
+    <w:rPr>
+      <w:rFonts w:asciiTheme="majorHAnsi" w:eastAsiaTheme="majorEastAsia" w:hAnsiTheme="majorHAnsi" w:cstheme="majorBidi"/>
+      <w:color w:val="2E74B5" w:themeColor="accent1" w:themeShade="BF"/>
+      <w:sz w:val="32"/>
+      <w:szCs w:val="32"/>
+      <w:lang w:val="en-CA"/>
+    </w:rPr>
+  </w:style>
+  <w:style w:type="paragraph" w:styleId="TOCHeading">
+    <w:name w:val="TOC Heading"/>
+    <w:basedOn w:val="Heading1"/>
+    <w:next w:val="Normal"/>
+    <w:uiPriority w:val="39"/>
+    <w:unhideWhenUsed/>
+    <w:qFormat/>
+    <w:rsid w:val="00413EA6"/>
+    <w:pPr>
+      <w:spacing w:before="480" w:line="276" w:lineRule="auto"/>
+      <w:outlineLvl w:val="9"/>
+    </w:pPr>
+    <w:rPr>
+      <w:b/>
+      <w:bCs/>
+      <w:sz w:val="28"/>
+      <w:szCs w:val="28"/>
+      <w:lang w:val="en-US"/>
+    </w:rPr>
+  </w:style>
+  <w:style w:type="paragraph" w:styleId="TOC1">
+    <w:name w:val="toc 1"/>
+    <w:basedOn w:val="Normal"/>
+    <w:next w:val="Normal"/>
+    <w:autoRedefine/>
+    <w:uiPriority w:val="39"/>
+    <w:unhideWhenUsed/>
+    <w:rsid w:val="00413EA6"/>
+    <w:pPr>
+      <w:spacing w:before="120"/>
+    </w:pPr>
+    <w:rPr>
+      <w:b/>
+      <w:bCs/>
+      <w:caps/>
+      <w:sz w:val="22"/>
+      <w:szCs w:val="22"/>
+    </w:rPr>
+  </w:style>
+  <w:style w:type="paragraph" w:styleId="TOC2">
+    <w:name w:val="toc 2"/>
+    <w:basedOn w:val="Normal"/>
+    <w:next w:val="Normal"/>
+    <w:autoRedefine/>
+    <w:uiPriority w:val="39"/>
+    <w:unhideWhenUsed/>
+    <w:rsid w:val="00413EA6"/>
+    <w:pPr>
+      <w:ind w:left="240"/>
+    </w:pPr>
+    <w:rPr>
+      <w:smallCaps/>
+      <w:sz w:val="22"/>
+      <w:szCs w:val="22"/>
+    </w:rPr>
+  </w:style>
+  <w:style w:type="paragraph" w:styleId="TOC3">
+    <w:name w:val="toc 3"/>
+    <w:basedOn w:val="Normal"/>
+    <w:next w:val="Normal"/>
+    <w:autoRedefine/>
+    <w:uiPriority w:val="39"/>
+    <w:unhideWhenUsed/>
+    <w:rsid w:val="00413EA6"/>
+    <w:pPr>
+      <w:ind w:left="480"/>
+    </w:pPr>
+    <w:rPr>
+      <w:i/>
+      <w:iCs/>
+      <w:sz w:val="22"/>
+      <w:szCs w:val="22"/>
+    </w:rPr>
+  </w:style>
+  <w:style w:type="paragraph" w:styleId="TOC4">
+    <w:name w:val="toc 4"/>
+    <w:basedOn w:val="Normal"/>
+    <w:next w:val="Normal"/>
+    <w:autoRedefine/>
+    <w:uiPriority w:val="39"/>
+    <w:semiHidden/>
+    <w:unhideWhenUsed/>
+    <w:rsid w:val="00413EA6"/>
+    <w:pPr>
+      <w:ind w:left="720"/>
+    </w:pPr>
+    <w:rPr>
+      <w:sz w:val="18"/>
+      <w:szCs w:val="18"/>
+    </w:rPr>
+  </w:style>
+  <w:style w:type="paragraph" w:styleId="TOC5">
+    <w:name w:val="toc 5"/>
+    <w:basedOn w:val="Normal"/>
+    <w:next w:val="Normal"/>
+    <w:autoRedefine/>
+    <w:uiPriority w:val="39"/>
+    <w:semiHidden/>
+    <w:unhideWhenUsed/>
+    <w:rsid w:val="00413EA6"/>
+    <w:pPr>
+      <w:ind w:left="960"/>
+    </w:pPr>
+    <w:rPr>
+      <w:sz w:val="18"/>
+      <w:szCs w:val="18"/>
+    </w:rPr>
+  </w:style>
+  <w:style w:type="paragraph" w:styleId="TOC6">
+    <w:name w:val="toc 6"/>
+    <w:basedOn w:val="Normal"/>
+    <w:next w:val="Normal"/>
+    <w:autoRedefine/>
+    <w:uiPriority w:val="39"/>
+    <w:semiHidden/>
+    <w:unhideWhenUsed/>
+    <w:rsid w:val="00413EA6"/>
+    <w:pPr>
+      <w:ind w:left="1200"/>
+    </w:pPr>
+    <w:rPr>
+      <w:sz w:val="18"/>
+      <w:szCs w:val="18"/>
+    </w:rPr>
+  </w:style>
+  <w:style w:type="paragraph" w:styleId="TOC7">
+    <w:name w:val="toc 7"/>
+    <w:basedOn w:val="Normal"/>
+    <w:next w:val="Normal"/>
+    <w:autoRedefine/>
+    <w:uiPriority w:val="39"/>
+    <w:semiHidden/>
+    <w:unhideWhenUsed/>
+    <w:rsid w:val="00413EA6"/>
+    <w:pPr>
+      <w:ind w:left="1440"/>
+    </w:pPr>
+    <w:rPr>
+      <w:sz w:val="18"/>
+      <w:szCs w:val="18"/>
+    </w:rPr>
+  </w:style>
+  <w:style w:type="paragraph" w:styleId="TOC8">
+    <w:name w:val="toc 8"/>
+    <w:basedOn w:val="Normal"/>
+    <w:next w:val="Normal"/>
+    <w:autoRedefine/>
+    <w:uiPriority w:val="39"/>
+    <w:semiHidden/>
+    <w:unhideWhenUsed/>
+    <w:rsid w:val="00413EA6"/>
+    <w:pPr>
+      <w:ind w:left="1680"/>
+    </w:pPr>
+    <w:rPr>
+      <w:sz w:val="18"/>
+      <w:szCs w:val="18"/>
+    </w:rPr>
+  </w:style>
+  <w:style w:type="paragraph" w:styleId="TOC9">
+    <w:name w:val="toc 9"/>
+    <w:basedOn w:val="Normal"/>
+    <w:next w:val="Normal"/>
+    <w:autoRedefine/>
+    <w:uiPriority w:val="39"/>
+    <w:semiHidden/>
+    <w:unhideWhenUsed/>
+    <w:rsid w:val="00413EA6"/>
+    <w:pPr>
+      <w:ind w:left="1920"/>
+    </w:pPr>
+    <w:rPr>
+      <w:sz w:val="18"/>
+      <w:szCs w:val="18"/>
+    </w:rPr>
+  </w:style>
+  <w:style w:type="character" w:styleId="Hyperlink">
+    <w:name w:val="Hyperlink"/>
+    <w:basedOn w:val="DefaultParagraphFont"/>
+    <w:uiPriority w:val="99"/>
+    <w:unhideWhenUsed/>
+    <w:rsid w:val="00413EA6"/>
+    <w:rPr>
+      <w:color w:val="0563C1" w:themeColor="hyperlink"/>
+      <w:u w:val="single"/>
+    </w:rPr>
+  </w:style>
+  <w:style w:type="character" w:customStyle="1" w:styleId="Heading2Char">
+    <w:name w:val="Heading 2 Char"/>
+    <w:basedOn w:val="DefaultParagraphFont"/>
+    <w:link w:val="Heading2"/>
+    <w:uiPriority w:val="9"/>
+    <w:rsid w:val="00EA5243"/>
+    <w:rPr>
+      <w:rFonts w:asciiTheme="majorHAnsi" w:eastAsiaTheme="majorEastAsia" w:hAnsiTheme="majorHAnsi" w:cstheme="majorBidi"/>
+      <w:color w:val="2E74B5" w:themeColor="accent1" w:themeShade="BF"/>
+      <w:sz w:val="26"/>
+      <w:szCs w:val="26"/>
+      <w:lang w:val="en-CA"/>
+    </w:rPr>
+  </w:style>
+  <w:style w:type="paragraph" w:styleId="ListParagraph">
+    <w:name w:val="List Paragraph"/>
+    <w:basedOn w:val="Normal"/>
+    <w:uiPriority w:val="34"/>
+    <w:qFormat/>
+    <w:rsid w:val="00726AEF"/>
+    <w:pPr>
+      <w:ind w:left="720"/>
+      <w:contextualSpacing/>
+    </w:pPr>
+  </w:style>
+  <w:style w:type="character" w:customStyle="1" w:styleId="Heading3Char">
+    <w:name w:val="Heading 3 Char"/>
+    <w:basedOn w:val="DefaultParagraphFont"/>
+    <w:link w:val="Heading3"/>
+    <w:uiPriority w:val="9"/>
+    <w:rsid w:val="004475B7"/>
+    <w:rPr>
+      <w:rFonts w:asciiTheme="majorHAnsi" w:eastAsiaTheme="majorEastAsia" w:hAnsiTheme="majorHAnsi" w:cstheme="majorBidi"/>
+      <w:color w:val="1F4D78" w:themeColor="accent1" w:themeShade="7F"/>
+      <w:lang w:val="en-CA"/>
+    </w:rPr>
+  </w:style>
+  <w:style w:type="paragraph" w:styleId="BalloonText">
+    <w:name w:val="Balloon Text"/>
+    <w:basedOn w:val="Normal"/>
+    <w:link w:val="BalloonTextChar"/>
+    <w:uiPriority w:val="99"/>
+    <w:semiHidden/>
+    <w:unhideWhenUsed/>
+    <w:rsid w:val="00913AEF"/>
+    <w:rPr>
+      <w:rFonts w:ascii="Tahoma" w:hAnsi="Tahoma" w:cs="Tahoma"/>
+      <w:sz w:val="16"/>
+      <w:szCs w:val="16"/>
+    </w:rPr>
+  </w:style>
+  <w:style w:type="character" w:customStyle="1" w:styleId="BalloonTextChar">
+    <w:name w:val="Balloon Text Char"/>
+    <w:basedOn w:val="DefaultParagraphFont"/>
+    <w:link w:val="BalloonText"/>
+    <w:uiPriority w:val="99"/>
+    <w:semiHidden/>
+    <w:rsid w:val="00913AEF"/>
+    <w:rPr>
+      <w:rFonts w:ascii="Tahoma" w:hAnsi="Tahoma" w:cs="Tahoma"/>
+      <w:sz w:val="16"/>
+      <w:szCs w:val="16"/>
+      <w:lang w:val="en-CA"/>
+    </w:rPr>
+  </w:style>
+  <w:style w:type="paragraph" w:styleId="Footer">
+    <w:name w:val="footer"/>
+    <w:basedOn w:val="Normal"/>
+    <w:link w:val="FooterChar"/>
+    <w:uiPriority w:val="99"/>
+    <w:unhideWhenUsed/>
+    <w:rsid w:val="00F57617"/>
+    <w:pPr>
+      <w:tabs>
+        <w:tab w:val="center" w:pos="4680"/>
+        <w:tab w:val="right" w:pos="9360"/>
+      </w:tabs>
+    </w:pPr>
+  </w:style>
+  <w:style w:type="character" w:customStyle="1" w:styleId="FooterChar">
+    <w:name w:val="Footer Char"/>
+    <w:basedOn w:val="DefaultParagraphFont"/>
+    <w:link w:val="Footer"/>
+    <w:uiPriority w:val="99"/>
+    <w:rsid w:val="00F57617"/>
+    <w:rPr>
+      <w:lang w:val="en-CA"/>
+    </w:rPr>
+  </w:style>
+  <w:style w:type="character" w:styleId="PageNumber">
+    <w:name w:val="page number"/>
+    <w:basedOn w:val="DefaultParagraphFont"/>
+    <w:uiPriority w:val="99"/>
+    <w:semiHidden/>
+    <w:unhideWhenUsed/>
+    <w:rsid w:val="00F57617"/>
+  </w:style>
+  <w:style w:type="paragraph" w:styleId="Header">
+    <w:name w:val="header"/>
+    <w:basedOn w:val="Normal"/>
+    <w:link w:val="HeaderChar"/>
+    <w:uiPriority w:val="99"/>
+    <w:unhideWhenUsed/>
+    <w:rsid w:val="00F57617"/>
+    <w:pPr>
+      <w:tabs>
+        <w:tab w:val="center" w:pos="4680"/>
+        <w:tab w:val="right" w:pos="9360"/>
+      </w:tabs>
+    </w:pPr>
+  </w:style>
+  <w:style w:type="character" w:customStyle="1" w:styleId="HeaderChar">
+    <w:name w:val="Header Char"/>
+    <w:basedOn w:val="DefaultParagraphFont"/>
+    <w:link w:val="Header"/>
+    <w:uiPriority w:val="99"/>
+    <w:rsid w:val="00F57617"/>
+    <w:rPr>
+      <w:lang w:val="en-CA"/>
+    </w:rPr>
   </w:style>
 </w:styles>
-</file>
-
-<file path=word/glossary/webSettings.xml><?xml version="1.0" encoding="utf-8"?>
-<w:webSettings xmlns:mc="http://schemas.openxmlformats.org/markup-compatibility/2006" xmlns:r="http://schemas.openxmlformats.org/officeDocument/2006/relationships" xmlns:w="http://schemas.openxmlformats.org/wordprocessingml/2006/main" xmlns:w14="http://schemas.microsoft.com/office/word/2010/wordml" xmlns:w15="http://schemas.microsoft.com/office/word/2012/wordml" mc:Ignorable="w14 w15">
-  <w:allowPNG/>
-  <w:doNotSaveAsSingleFile/>
-  <w:pixelsPerInch w:val="96"/>
-</w:webSettings>
 </file>
 
 <file path=word/theme/theme1.xml><?xml version="1.0" encoding="utf-8"?>
@@ -6746,7 +6843,7 @@
   <a:extraClrSchemeLst/>
   <a:extLst>
     <a:ext uri="{05A4C25C-085E-4340-85A3-A5531E510DB2}">
-      <thm15:themeFamily xmlns:thm15="http://schemas.microsoft.com/office/thememl/2012/main" name="Office Theme" id="{62F939B6-93AF-4DB8-9C6B-D6C7DFDC589F}" vid="{4A3C46E8-61CC-4603-A589-7422A47A8E4A}"/>
+      <thm15:themeFamily xmlns:thm15="http://schemas.microsoft.com/office/thememl/2012/main" xmlns="" name="Office Theme" id="{62F939B6-93AF-4DB8-9C6B-D6C7DFDC589F}" vid="{4A3C46E8-61CC-4603-A589-7422A47A8E4A}"/>
     </a:ext>
   </a:extLst>
 </a:theme>
@@ -6757,7 +6854,7 @@
 </file>
 
 <file path=customXml/itemProps1.xml><?xml version="1.0" encoding="utf-8"?>
-<ds:datastoreItem xmlns:ds="http://schemas.openxmlformats.org/officeDocument/2006/customXml" ds:itemID="{61CEED3A-8B0D-1047-B3BC-A30F0C5C6E5F}">
+<ds:datastoreItem xmlns:ds="http://schemas.openxmlformats.org/officeDocument/2006/customXml" ds:itemID="{E2261FB7-109B-4F2B-B222-6CAA115C7061}">
   <ds:schemaRefs>
     <ds:schemaRef ds:uri="http://schemas.openxmlformats.org/officeDocument/2006/bibliography"/>
   </ds:schemaRefs>

</xml_diff>